<commit_message>
added some sproutcore sources
</commit_message>
<xml_diff>
--- a/Documents/REN - Framework Evaluation - Documentation.docx
+++ b/Documents/REN - Framework Evaluation - Documentation.docx
@@ -332,7 +332,6 @@
           <w:docPartUnique/>
         </w:docPartObj>
       </w:sdtPr>
-      <w:sdtEndPr/>
       <w:sdtContent>
         <w:p>
           <w:pPr>
@@ -2441,7 +2440,21 @@
           <w:rPr>
             <w:rStyle w:val="Hyperlink"/>
           </w:rPr>
-          <w:t>http://woorkup.com/2010/08/25/10-useful-frameworks-to-develop-html-based-webapps-for-touch-devices/</w:t>
+          <w:t>http://woorkup.com/2010/08/25/10-useful-frameworks-to-develop-html-based-webapps-for-touch</w:t>
+        </w:r>
+        <w:bookmarkStart w:id="3" w:name="_GoBack"/>
+        <w:bookmarkEnd w:id="3"/>
+        <w:r>
+          <w:rPr>
+            <w:rStyle w:val="Hyperlink"/>
+          </w:rPr>
+          <w:t>-</w:t>
+        </w:r>
+        <w:r>
+          <w:rPr>
+            <w:rStyle w:val="Hyperlink"/>
+          </w:rPr>
+          <w:t>devices/</w:t>
         </w:r>
       </w:hyperlink>
       <w:r>
@@ -2554,11 +2567,11 @@
           <w:numId w:val="9"/>
         </w:numPr>
       </w:pPr>
-      <w:bookmarkStart w:id="3" w:name="_Toc338095975"/>
+      <w:bookmarkStart w:id="4" w:name="_Toc338095975"/>
       <w:r>
         <w:t>Erwartetes Resultat</w:t>
       </w:r>
-      <w:bookmarkEnd w:id="3"/>
+      <w:bookmarkEnd w:id="4"/>
     </w:p>
     <w:p>
       <w:r>
@@ -2581,11 +2594,11 @@
           <w:numId w:val="9"/>
         </w:numPr>
       </w:pPr>
-      <w:bookmarkStart w:id="4" w:name="_Toc338095976"/>
+      <w:bookmarkStart w:id="5" w:name="_Toc338095976"/>
       <w:r>
         <w:t>Motivation</w:t>
       </w:r>
-      <w:bookmarkEnd w:id="4"/>
+      <w:bookmarkEnd w:id="5"/>
     </w:p>
     <w:p>
       <w:r>
@@ -2618,11 +2631,11 @@
           <w:numId w:val="9"/>
         </w:numPr>
       </w:pPr>
-      <w:bookmarkStart w:id="5" w:name="_Toc338095977"/>
+      <w:bookmarkStart w:id="6" w:name="_Toc338095977"/>
       <w:r>
         <w:t>Planung und Termine</w:t>
       </w:r>
-      <w:bookmarkEnd w:id="5"/>
+      <w:bookmarkEnd w:id="6"/>
     </w:p>
     <w:p>
       <w:pPr>
@@ -2632,11 +2645,11 @@
           <w:numId w:val="9"/>
         </w:numPr>
       </w:pPr>
-      <w:bookmarkStart w:id="6" w:name="_Toc338095978"/>
+      <w:bookmarkStart w:id="7" w:name="_Toc338095978"/>
       <w:r>
         <w:t>Projektplan</w:t>
       </w:r>
-      <w:bookmarkEnd w:id="6"/>
+      <w:bookmarkEnd w:id="7"/>
     </w:p>
     <w:p>
       <w:r>
@@ -2721,11 +2734,11 @@
           <w:numId w:val="9"/>
         </w:numPr>
       </w:pPr>
-      <w:bookmarkStart w:id="7" w:name="_Toc338095979"/>
+      <w:bookmarkStart w:id="8" w:name="_Toc338095979"/>
       <w:r>
         <w:t>Termine</w:t>
       </w:r>
-      <w:bookmarkEnd w:id="7"/>
+      <w:bookmarkEnd w:id="8"/>
     </w:p>
     <w:p>
       <w:r>
@@ -2786,11 +2799,11 @@
           <w:numId w:val="9"/>
         </w:numPr>
       </w:pPr>
-      <w:bookmarkStart w:id="8" w:name="_Toc338095980"/>
+      <w:bookmarkStart w:id="9" w:name="_Toc338095980"/>
       <w:r>
         <w:t>Soll-/Ist-Vergleich</w:t>
       </w:r>
-      <w:bookmarkEnd w:id="8"/>
+      <w:bookmarkEnd w:id="9"/>
     </w:p>
     <w:p>
       <w:r>
@@ -4672,11 +4685,11 @@
           <w:numId w:val="9"/>
         </w:numPr>
       </w:pPr>
-      <w:bookmarkStart w:id="9" w:name="_Toc338095981"/>
+      <w:bookmarkStart w:id="10" w:name="_Toc338095981"/>
       <w:r>
         <w:t>Einleitung</w:t>
       </w:r>
-      <w:bookmarkEnd w:id="9"/>
+      <w:bookmarkEnd w:id="10"/>
     </w:p>
     <w:p/>
     <w:p>
@@ -4700,11 +4713,11 @@
           <w:numId w:val="9"/>
         </w:numPr>
       </w:pPr>
-      <w:bookmarkStart w:id="10" w:name="_Toc338095982"/>
+      <w:bookmarkStart w:id="11" w:name="_Toc338095982"/>
       <w:r>
         <w:t>Vorgehen</w:t>
       </w:r>
-      <w:bookmarkEnd w:id="10"/>
+      <w:bookmarkEnd w:id="11"/>
     </w:p>
     <w:p>
       <w:pPr>
@@ -4714,11 +4727,11 @@
           <w:numId w:val="9"/>
         </w:numPr>
       </w:pPr>
-      <w:bookmarkStart w:id="11" w:name="_Toc338095983"/>
+      <w:bookmarkStart w:id="12" w:name="_Toc338095983"/>
       <w:r>
         <w:t>Vorgehen: Evaluation der Frameworks</w:t>
       </w:r>
-      <w:bookmarkEnd w:id="11"/>
+      <w:bookmarkEnd w:id="12"/>
     </w:p>
     <w:p>
       <w:r>
@@ -5271,11 +5284,11 @@
           <w:numId w:val="9"/>
         </w:numPr>
       </w:pPr>
-      <w:bookmarkStart w:id="12" w:name="_Toc338095984"/>
+      <w:bookmarkStart w:id="13" w:name="_Toc338095984"/>
       <w:r>
         <w:t>Vorgehen: Schreiben der Lupen-App</w:t>
       </w:r>
-      <w:bookmarkEnd w:id="12"/>
+      <w:bookmarkEnd w:id="13"/>
     </w:p>
     <w:p>
       <w:pPr>
@@ -5285,11 +5298,11 @@
           <w:numId w:val="9"/>
         </w:numPr>
       </w:pPr>
-      <w:bookmarkStart w:id="13" w:name="_Toc338095985"/>
+      <w:bookmarkStart w:id="14" w:name="_Toc338095985"/>
       <w:r>
         <w:t>Aufteilen der Aufgaben</w:t>
       </w:r>
-      <w:bookmarkEnd w:id="13"/>
+      <w:bookmarkEnd w:id="14"/>
     </w:p>
     <w:p/>
     <w:p>
@@ -5300,11 +5313,11 @@
           <w:numId w:val="9"/>
         </w:numPr>
       </w:pPr>
-      <w:bookmarkStart w:id="14" w:name="_Toc338095986"/>
+      <w:bookmarkStart w:id="15" w:name="_Toc338095986"/>
       <w:r>
         <w:t>Aufteilung der Evaluation</w:t>
       </w:r>
-      <w:bookmarkEnd w:id="14"/>
+      <w:bookmarkEnd w:id="15"/>
     </w:p>
     <w:p>
       <w:r>
@@ -5559,12 +5572,12 @@
           <w:numId w:val="9"/>
         </w:numPr>
       </w:pPr>
-      <w:bookmarkStart w:id="15" w:name="_Toc338095987"/>
+      <w:bookmarkStart w:id="16" w:name="_Toc338095987"/>
       <w:r>
         <w:lastRenderedPageBreak/>
         <w:t>Aufteilung der Programmierung</w:t>
       </w:r>
-      <w:bookmarkEnd w:id="15"/>
+      <w:bookmarkEnd w:id="16"/>
     </w:p>
     <w:p/>
     <w:p>
@@ -8522,11 +8535,11 @@
           <w:numId w:val="9"/>
         </w:numPr>
       </w:pPr>
-      <w:bookmarkStart w:id="16" w:name="_Toc338095988"/>
+      <w:bookmarkStart w:id="17" w:name="_Toc338095988"/>
       <w:r>
         <w:t>Umgebung des Projekts</w:t>
       </w:r>
-      <w:bookmarkEnd w:id="16"/>
+      <w:bookmarkEnd w:id="17"/>
     </w:p>
     <w:p>
       <w:pPr>
@@ -8536,11 +8549,11 @@
           <w:numId w:val="9"/>
         </w:numPr>
       </w:pPr>
-      <w:bookmarkStart w:id="17" w:name="_Toc338095989"/>
+      <w:bookmarkStart w:id="18" w:name="_Toc338095989"/>
       <w:r>
         <w:t>Umgebung der Evaluation</w:t>
       </w:r>
-      <w:bookmarkEnd w:id="17"/>
+      <w:bookmarkEnd w:id="18"/>
     </w:p>
     <w:p>
       <w:pPr>
@@ -8550,11 +8563,11 @@
           <w:numId w:val="9"/>
         </w:numPr>
       </w:pPr>
-      <w:bookmarkStart w:id="18" w:name="_Toc338095990"/>
+      <w:bookmarkStart w:id="19" w:name="_Toc338095990"/>
       <w:r>
         <w:t>Umgebung der Programmierung / Framework</w:t>
       </w:r>
-      <w:bookmarkEnd w:id="18"/>
+      <w:bookmarkEnd w:id="19"/>
     </w:p>
     <w:p>
       <w:pPr>
@@ -8564,11 +8577,11 @@
           <w:numId w:val="9"/>
         </w:numPr>
       </w:pPr>
-      <w:bookmarkStart w:id="19" w:name="_Toc338095991"/>
+      <w:bookmarkStart w:id="20" w:name="_Toc338095991"/>
       <w:r>
         <w:t>Wahl des Frameworks</w:t>
       </w:r>
-      <w:bookmarkEnd w:id="19"/>
+      <w:bookmarkEnd w:id="20"/>
     </w:p>
     <w:p>
       <w:pPr>
@@ -8578,11 +8591,11 @@
           <w:numId w:val="9"/>
         </w:numPr>
       </w:pPr>
-      <w:bookmarkStart w:id="20" w:name="_Toc338095992"/>
+      <w:bookmarkStart w:id="21" w:name="_Toc338095992"/>
       <w:r>
         <w:t>Tools</w:t>
       </w:r>
-      <w:bookmarkEnd w:id="20"/>
+      <w:bookmarkEnd w:id="21"/>
     </w:p>
     <w:p/>
     <w:p>
@@ -8607,11 +8620,11 @@
           <w:numId w:val="9"/>
         </w:numPr>
       </w:pPr>
-      <w:bookmarkStart w:id="21" w:name="_Toc338095993"/>
+      <w:bookmarkStart w:id="22" w:name="_Toc338095993"/>
       <w:r>
         <w:t>Quellen</w:t>
       </w:r>
-      <w:bookmarkEnd w:id="21"/>
+      <w:bookmarkEnd w:id="22"/>
     </w:p>
     <w:p>
       <w:pPr>
@@ -8685,8 +8698,6 @@
           <w:t>https://github.com/appcelerator/KitchenSink/tree/master/Resources</w:t>
         </w:r>
       </w:hyperlink>
-      <w:bookmarkStart w:id="22" w:name="_GoBack"/>
-      <w:bookmarkEnd w:id="22"/>
     </w:p>
     <w:p>
       <w:hyperlink r:id="rId27" w:history="1">
@@ -8699,6 +8710,11 @@
       </w:hyperlink>
     </w:p>
     <w:p>
+      <w:pPr>
+        <w:rPr>
+          <w:rStyle w:val="Hyperlink"/>
+        </w:rPr>
+      </w:pPr>
       <w:hyperlink r:id="rId28" w:history="1">
         <w:r>
           <w:rPr>
@@ -8709,12 +8725,22 @@
       </w:hyperlink>
     </w:p>
     <w:p>
+      <w:hyperlink r:id="rId29" w:history="1">
+        <w:r>
+          <w:rPr>
+            <w:rStyle w:val="Hyperlink"/>
+          </w:rPr>
+          <w:t>http://opensource.org/licenses/MIT</w:t>
+        </w:r>
+      </w:hyperlink>
+    </w:p>
+    <w:p>
       <w:pPr>
         <w:rPr>
           <w:rStyle w:val="Hyperlink"/>
         </w:rPr>
       </w:pPr>
-      <w:hyperlink r:id="rId29" w:history="1">
+      <w:hyperlink r:id="rId30" w:history="1">
         <w:r>
           <w:rPr>
             <w:rStyle w:val="Hyperlink"/>
@@ -8724,7 +8750,7 @@
       </w:hyperlink>
     </w:p>
     <w:p>
-      <w:hyperlink r:id="rId30" w:history="1">
+      <w:hyperlink r:id="rId31" w:history="1">
         <w:r>
           <w:rPr>
             <w:rStyle w:val="Hyperlink"/>
@@ -8734,7 +8760,7 @@
       </w:hyperlink>
     </w:p>
     <w:p>
-      <w:hyperlink r:id="rId31" w:history="1">
+      <w:hyperlink r:id="rId32" w:history="1">
         <w:r>
           <w:rPr>
             <w:rStyle w:val="Hyperlink"/>
@@ -8744,7 +8770,7 @@
       </w:hyperlink>
     </w:p>
     <w:p>
-      <w:hyperlink r:id="rId32" w:history="1">
+      <w:hyperlink r:id="rId33" w:history="1">
         <w:r>
           <w:rPr>
             <w:rStyle w:val="Hyperlink"/>
@@ -8754,7 +8780,7 @@
       </w:hyperlink>
     </w:p>
     <w:p>
-      <w:hyperlink r:id="rId33" w:history="1">
+      <w:hyperlink r:id="rId34" w:history="1">
         <w:r>
           <w:rPr>
             <w:rStyle w:val="Hyperlink"/>
@@ -8764,7 +8790,7 @@
       </w:hyperlink>
     </w:p>
     <w:p>
-      <w:hyperlink r:id="rId34" w:history="1">
+      <w:hyperlink r:id="rId35" w:history="1">
         <w:r>
           <w:rPr>
             <w:rStyle w:val="Hyperlink"/>
@@ -8774,7 +8800,7 @@
       </w:hyperlink>
     </w:p>
     <w:p>
-      <w:hyperlink r:id="rId35" w:history="1">
+      <w:hyperlink r:id="rId36" w:history="1">
         <w:r>
           <w:rPr>
             <w:rStyle w:val="Hyperlink"/>
@@ -8784,7 +8810,7 @@
       </w:hyperlink>
     </w:p>
     <w:p>
-      <w:hyperlink r:id="rId36" w:history="1">
+      <w:hyperlink r:id="rId37" w:history="1">
         <w:r>
           <w:rPr>
             <w:rStyle w:val="Hyperlink"/>
@@ -8794,7 +8820,7 @@
       </w:hyperlink>
     </w:p>
     <w:p>
-      <w:hyperlink r:id="rId37" w:history="1">
+      <w:hyperlink r:id="rId38" w:history="1">
         <w:r>
           <w:rPr>
             <w:rStyle w:val="Hyperlink"/>
@@ -8804,7 +8830,7 @@
       </w:hyperlink>
     </w:p>
     <w:p>
-      <w:hyperlink r:id="rId38" w:history="1">
+      <w:hyperlink r:id="rId39" w:history="1">
         <w:r>
           <w:rPr>
             <w:rStyle w:val="Hyperlink"/>
@@ -8814,7 +8840,7 @@
       </w:hyperlink>
     </w:p>
     <w:p>
-      <w:hyperlink r:id="rId39" w:history="1">
+      <w:hyperlink r:id="rId40" w:history="1">
         <w:r>
           <w:rPr>
             <w:rStyle w:val="Hyperlink"/>
@@ -8824,7 +8850,7 @@
       </w:hyperlink>
     </w:p>
     <w:p>
-      <w:hyperlink r:id="rId40" w:history="1">
+      <w:hyperlink r:id="rId41" w:history="1">
         <w:r>
           <w:rPr>
             <w:rStyle w:val="Hyperlink"/>
@@ -8834,7 +8860,7 @@
       </w:hyperlink>
     </w:p>
     <w:p>
-      <w:hyperlink r:id="rId41" w:history="1">
+      <w:hyperlink r:id="rId42" w:history="1">
         <w:r>
           <w:rPr>
             <w:rStyle w:val="Hyperlink"/>
@@ -8844,7 +8870,7 @@
       </w:hyperlink>
     </w:p>
     <w:p>
-      <w:hyperlink r:id="rId42" w:history="1">
+      <w:hyperlink r:id="rId43" w:history="1">
         <w:r>
           <w:rPr>
             <w:rStyle w:val="Hyperlink"/>
@@ -8854,7 +8880,7 @@
       </w:hyperlink>
     </w:p>
     <w:p>
-      <w:hyperlink r:id="rId43" w:history="1">
+      <w:hyperlink r:id="rId44" w:history="1">
         <w:r>
           <w:rPr>
             <w:rStyle w:val="Hyperlink"/>
@@ -8923,8 +8949,8 @@
       </w:r>
     </w:p>
     <w:sectPr>
-      <w:headerReference w:type="default" r:id="rId44"/>
-      <w:footerReference w:type="default" r:id="rId45"/>
+      <w:headerReference w:type="default" r:id="rId45"/>
+      <w:footerReference w:type="default" r:id="rId46"/>
       <w:pgSz w:w="11906" w:h="16838"/>
       <w:pgMar w:top="1417" w:right="1417" w:bottom="1134" w:left="1417" w:header="708" w:footer="708" w:gutter="0"/>
       <w:cols w:space="708"/>
@@ -8986,7 +9012,7 @@
       <w:rPr>
         <w:noProof/>
       </w:rPr>
-      <w:t>20</w:t>
+      <w:t>4</w:t>
     </w:r>
     <w:r>
       <w:fldChar w:fldCharType="end"/>
@@ -11670,7 +11696,7 @@
 </file>
 
 <file path=customXml/itemProps1.xml><?xml version="1.0" encoding="utf-8"?>
-<ds:datastoreItem xmlns:ds="http://schemas.openxmlformats.org/officeDocument/2006/customXml" ds:itemID="{2D6425CD-6771-41DF-8ECF-381E34F2BBAE}">
+<ds:datastoreItem xmlns:ds="http://schemas.openxmlformats.org/officeDocument/2006/customXml" ds:itemID="{F1516EBF-7E6A-4276-B384-F19831427FE0}">
   <ds:schemaRefs>
     <ds:schemaRef ds:uri="http://schemas.openxmlformats.org/officeDocument/2006/bibliography"/>
   </ds:schemaRefs>

</xml_diff>

<commit_message>
edited design using jQuery Mobile, edited Documentation
</commit_message>
<xml_diff>
--- a/Documents/REN - Framework Evaluation - Documentation.docx
+++ b/Documents/REN - Framework Evaluation - Documentation.docx
@@ -189,7 +189,7 @@
     <w:p/>
     <w:tbl>
       <w:tblPr>
-        <w:tblStyle w:val="Tabellenraster"/>
+        <w:tblStyle w:val="TableGrid"/>
         <w:tblW w:w="0" w:type="auto"/>
         <w:tblBorders>
           <w:top w:val="none" w:sz="0" w:space="0" w:color="auto"/>
@@ -335,7 +335,7 @@
       <w:sdtContent>
         <w:p>
           <w:pPr>
-            <w:pStyle w:val="Inhaltsverzeichnisberschrift"/>
+            <w:pStyle w:val="TOCHeading"/>
           </w:pPr>
           <w:r>
             <w:rPr>
@@ -346,7 +346,7 @@
         </w:p>
         <w:p>
           <w:pPr>
-            <w:pStyle w:val="Verzeichnis1"/>
+            <w:pStyle w:val="TOC1"/>
             <w:tabs>
               <w:tab w:val="left" w:pos="440"/>
               <w:tab w:val="right" w:leader="dot" w:pos="9062"/>
@@ -441,7 +441,7 @@
         </w:p>
         <w:p>
           <w:pPr>
-            <w:pStyle w:val="Verzeichnis1"/>
+            <w:pStyle w:val="TOC1"/>
             <w:tabs>
               <w:tab w:val="left" w:pos="660"/>
               <w:tab w:val="right" w:leader="dot" w:pos="9062"/>
@@ -527,7 +527,7 @@
         </w:p>
         <w:p>
           <w:pPr>
-            <w:pStyle w:val="Verzeichnis1"/>
+            <w:pStyle w:val="TOC1"/>
             <w:tabs>
               <w:tab w:val="left" w:pos="660"/>
               <w:tab w:val="right" w:leader="dot" w:pos="9062"/>
@@ -613,7 +613,7 @@
         </w:p>
         <w:p>
           <w:pPr>
-            <w:pStyle w:val="Verzeichnis1"/>
+            <w:pStyle w:val="TOC1"/>
             <w:tabs>
               <w:tab w:val="left" w:pos="660"/>
               <w:tab w:val="right" w:leader="dot" w:pos="9062"/>
@@ -699,7 +699,7 @@
         </w:p>
         <w:p>
           <w:pPr>
-            <w:pStyle w:val="Verzeichnis1"/>
+            <w:pStyle w:val="TOC1"/>
             <w:tabs>
               <w:tab w:val="left" w:pos="660"/>
               <w:tab w:val="right" w:leader="dot" w:pos="9062"/>
@@ -785,7 +785,7 @@
         </w:p>
         <w:p>
           <w:pPr>
-            <w:pStyle w:val="Verzeichnis1"/>
+            <w:pStyle w:val="TOC1"/>
             <w:tabs>
               <w:tab w:val="left" w:pos="440"/>
               <w:tab w:val="right" w:leader="dot" w:pos="9062"/>
@@ -871,7 +871,7 @@
         </w:p>
         <w:p>
           <w:pPr>
-            <w:pStyle w:val="Verzeichnis1"/>
+            <w:pStyle w:val="TOC1"/>
             <w:tabs>
               <w:tab w:val="left" w:pos="660"/>
               <w:tab w:val="right" w:leader="dot" w:pos="9062"/>
@@ -957,7 +957,7 @@
         </w:p>
         <w:p>
           <w:pPr>
-            <w:pStyle w:val="Verzeichnis1"/>
+            <w:pStyle w:val="TOC1"/>
             <w:tabs>
               <w:tab w:val="left" w:pos="660"/>
               <w:tab w:val="right" w:leader="dot" w:pos="9062"/>
@@ -1043,7 +1043,7 @@
         </w:p>
         <w:p>
           <w:pPr>
-            <w:pStyle w:val="Verzeichnis1"/>
+            <w:pStyle w:val="TOC1"/>
             <w:tabs>
               <w:tab w:val="left" w:pos="660"/>
               <w:tab w:val="right" w:leader="dot" w:pos="9062"/>
@@ -1129,7 +1129,7 @@
         </w:p>
         <w:p>
           <w:pPr>
-            <w:pStyle w:val="Verzeichnis1"/>
+            <w:pStyle w:val="TOC1"/>
             <w:tabs>
               <w:tab w:val="left" w:pos="440"/>
               <w:tab w:val="right" w:leader="dot" w:pos="9062"/>
@@ -1215,7 +1215,7 @@
         </w:p>
         <w:p>
           <w:pPr>
-            <w:pStyle w:val="Verzeichnis1"/>
+            <w:pStyle w:val="TOC1"/>
             <w:tabs>
               <w:tab w:val="left" w:pos="660"/>
               <w:tab w:val="right" w:leader="dot" w:pos="9062"/>
@@ -1301,7 +1301,7 @@
         </w:p>
         <w:p>
           <w:pPr>
-            <w:pStyle w:val="Verzeichnis1"/>
+            <w:pStyle w:val="TOC1"/>
             <w:tabs>
               <w:tab w:val="left" w:pos="880"/>
               <w:tab w:val="right" w:leader="dot" w:pos="9062"/>
@@ -1387,7 +1387,7 @@
         </w:p>
         <w:p>
           <w:pPr>
-            <w:pStyle w:val="Verzeichnis1"/>
+            <w:pStyle w:val="TOC1"/>
             <w:tabs>
               <w:tab w:val="left" w:pos="880"/>
               <w:tab w:val="right" w:leader="dot" w:pos="9062"/>
@@ -1473,7 +1473,7 @@
         </w:p>
         <w:p>
           <w:pPr>
-            <w:pStyle w:val="Verzeichnis1"/>
+            <w:pStyle w:val="TOC1"/>
             <w:tabs>
               <w:tab w:val="left" w:pos="660"/>
               <w:tab w:val="right" w:leader="dot" w:pos="9062"/>
@@ -1559,7 +1559,7 @@
         </w:p>
         <w:p>
           <w:pPr>
-            <w:pStyle w:val="Verzeichnis1"/>
+            <w:pStyle w:val="TOC1"/>
             <w:tabs>
               <w:tab w:val="left" w:pos="880"/>
               <w:tab w:val="right" w:leader="dot" w:pos="9062"/>
@@ -1645,7 +1645,7 @@
         </w:p>
         <w:p>
           <w:pPr>
-            <w:pStyle w:val="Verzeichnis1"/>
+            <w:pStyle w:val="TOC1"/>
             <w:tabs>
               <w:tab w:val="left" w:pos="880"/>
               <w:tab w:val="right" w:leader="dot" w:pos="9062"/>
@@ -1731,7 +1731,7 @@
         </w:p>
         <w:p>
           <w:pPr>
-            <w:pStyle w:val="Verzeichnis1"/>
+            <w:pStyle w:val="TOC1"/>
             <w:tabs>
               <w:tab w:val="left" w:pos="440"/>
               <w:tab w:val="right" w:leader="dot" w:pos="9062"/>
@@ -1817,7 +1817,7 @@
         </w:p>
         <w:p>
           <w:pPr>
-            <w:pStyle w:val="Verzeichnis1"/>
+            <w:pStyle w:val="TOC1"/>
             <w:tabs>
               <w:tab w:val="left" w:pos="660"/>
               <w:tab w:val="right" w:leader="dot" w:pos="9062"/>
@@ -1903,7 +1903,7 @@
         </w:p>
         <w:p>
           <w:pPr>
-            <w:pStyle w:val="Verzeichnis1"/>
+            <w:pStyle w:val="TOC1"/>
             <w:tabs>
               <w:tab w:val="left" w:pos="880"/>
               <w:tab w:val="right" w:leader="dot" w:pos="9062"/>
@@ -1989,7 +1989,7 @@
         </w:p>
         <w:p>
           <w:pPr>
-            <w:pStyle w:val="Verzeichnis1"/>
+            <w:pStyle w:val="TOC1"/>
             <w:tabs>
               <w:tab w:val="left" w:pos="880"/>
               <w:tab w:val="right" w:leader="dot" w:pos="9062"/>
@@ -2075,7 +2075,7 @@
         </w:p>
         <w:p>
           <w:pPr>
-            <w:pStyle w:val="Verzeichnis1"/>
+            <w:pStyle w:val="TOC1"/>
             <w:tabs>
               <w:tab w:val="left" w:pos="880"/>
               <w:tab w:val="right" w:leader="dot" w:pos="9062"/>
@@ -2161,7 +2161,7 @@
         </w:p>
         <w:p>
           <w:pPr>
-            <w:pStyle w:val="Verzeichnis1"/>
+            <w:pStyle w:val="TOC1"/>
             <w:tabs>
               <w:tab w:val="left" w:pos="880"/>
               <w:tab w:val="right" w:leader="dot" w:pos="9062"/>
@@ -2247,7 +2247,7 @@
         </w:p>
         <w:p>
           <w:pPr>
-            <w:pStyle w:val="Verzeichnis1"/>
+            <w:pStyle w:val="TOC1"/>
             <w:tabs>
               <w:tab w:val="left" w:pos="660"/>
               <w:tab w:val="right" w:leader="dot" w:pos="9062"/>
@@ -2333,7 +2333,7 @@
         </w:p>
         <w:p>
           <w:pPr>
-            <w:pStyle w:val="Verzeichnis1"/>
+            <w:pStyle w:val="TOC1"/>
             <w:tabs>
               <w:tab w:val="left" w:pos="880"/>
               <w:tab w:val="right" w:leader="dot" w:pos="9062"/>
@@ -2419,7 +2419,7 @@
         </w:p>
         <w:p>
           <w:pPr>
-            <w:pStyle w:val="Verzeichnis1"/>
+            <w:pStyle w:val="TOC1"/>
             <w:tabs>
               <w:tab w:val="left" w:pos="880"/>
               <w:tab w:val="right" w:leader="dot" w:pos="9062"/>
@@ -2505,7 +2505,7 @@
         </w:p>
         <w:p>
           <w:pPr>
-            <w:pStyle w:val="Verzeichnis1"/>
+            <w:pStyle w:val="TOC1"/>
             <w:tabs>
               <w:tab w:val="left" w:pos="880"/>
               <w:tab w:val="right" w:leader="dot" w:pos="9062"/>
@@ -2591,7 +2591,7 @@
         </w:p>
         <w:p>
           <w:pPr>
-            <w:pStyle w:val="Verzeichnis1"/>
+            <w:pStyle w:val="TOC1"/>
             <w:tabs>
               <w:tab w:val="left" w:pos="880"/>
               <w:tab w:val="right" w:leader="dot" w:pos="9062"/>
@@ -2677,7 +2677,7 @@
         </w:p>
         <w:p>
           <w:pPr>
-            <w:pStyle w:val="Verzeichnis1"/>
+            <w:pStyle w:val="TOC1"/>
             <w:tabs>
               <w:tab w:val="left" w:pos="660"/>
               <w:tab w:val="right" w:leader="dot" w:pos="9062"/>
@@ -2763,7 +2763,7 @@
         </w:p>
         <w:p>
           <w:pPr>
-            <w:pStyle w:val="Verzeichnis1"/>
+            <w:pStyle w:val="TOC1"/>
             <w:tabs>
               <w:tab w:val="left" w:pos="880"/>
               <w:tab w:val="right" w:leader="dot" w:pos="9062"/>
@@ -2849,7 +2849,7 @@
         </w:p>
         <w:p>
           <w:pPr>
-            <w:pStyle w:val="Verzeichnis1"/>
+            <w:pStyle w:val="TOC1"/>
             <w:tabs>
               <w:tab w:val="left" w:pos="880"/>
               <w:tab w:val="right" w:leader="dot" w:pos="9062"/>
@@ -2935,7 +2935,7 @@
         </w:p>
         <w:p>
           <w:pPr>
-            <w:pStyle w:val="Verzeichnis1"/>
+            <w:pStyle w:val="TOC1"/>
             <w:tabs>
               <w:tab w:val="left" w:pos="880"/>
               <w:tab w:val="right" w:leader="dot" w:pos="9062"/>
@@ -3021,7 +3021,7 @@
         </w:p>
         <w:p>
           <w:pPr>
-            <w:pStyle w:val="Verzeichnis1"/>
+            <w:pStyle w:val="TOC1"/>
             <w:tabs>
               <w:tab w:val="left" w:pos="880"/>
               <w:tab w:val="right" w:leader="dot" w:pos="9062"/>
@@ -3107,7 +3107,7 @@
         </w:p>
         <w:p>
           <w:pPr>
-            <w:pStyle w:val="Verzeichnis1"/>
+            <w:pStyle w:val="TOC1"/>
             <w:tabs>
               <w:tab w:val="left" w:pos="660"/>
               <w:tab w:val="right" w:leader="dot" w:pos="9062"/>
@@ -3193,7 +3193,7 @@
         </w:p>
         <w:p>
           <w:pPr>
-            <w:pStyle w:val="Verzeichnis1"/>
+            <w:pStyle w:val="TOC1"/>
             <w:tabs>
               <w:tab w:val="left" w:pos="880"/>
               <w:tab w:val="right" w:leader="dot" w:pos="9062"/>
@@ -3279,7 +3279,7 @@
         </w:p>
         <w:p>
           <w:pPr>
-            <w:pStyle w:val="Verzeichnis1"/>
+            <w:pStyle w:val="TOC1"/>
             <w:tabs>
               <w:tab w:val="left" w:pos="880"/>
               <w:tab w:val="right" w:leader="dot" w:pos="9062"/>
@@ -3365,7 +3365,7 @@
         </w:p>
         <w:p>
           <w:pPr>
-            <w:pStyle w:val="Verzeichnis1"/>
+            <w:pStyle w:val="TOC1"/>
             <w:tabs>
               <w:tab w:val="left" w:pos="880"/>
               <w:tab w:val="right" w:leader="dot" w:pos="9062"/>
@@ -3451,7 +3451,7 @@
         </w:p>
         <w:p>
           <w:pPr>
-            <w:pStyle w:val="Verzeichnis1"/>
+            <w:pStyle w:val="TOC1"/>
             <w:tabs>
               <w:tab w:val="left" w:pos="660"/>
               <w:tab w:val="right" w:leader="dot" w:pos="9062"/>
@@ -3537,7 +3537,7 @@
         </w:p>
         <w:p>
           <w:pPr>
-            <w:pStyle w:val="Verzeichnis1"/>
+            <w:pStyle w:val="TOC1"/>
             <w:tabs>
               <w:tab w:val="left" w:pos="440"/>
               <w:tab w:val="right" w:leader="dot" w:pos="9062"/>
@@ -3623,7 +3623,7 @@
         </w:p>
         <w:p>
           <w:pPr>
-            <w:pStyle w:val="Verzeichnis1"/>
+            <w:pStyle w:val="TOC1"/>
             <w:tabs>
               <w:tab w:val="left" w:pos="660"/>
               <w:tab w:val="right" w:leader="dot" w:pos="9062"/>
@@ -3709,7 +3709,7 @@
         </w:p>
         <w:p>
           <w:pPr>
-            <w:pStyle w:val="Verzeichnis1"/>
+            <w:pStyle w:val="TOC1"/>
             <w:tabs>
               <w:tab w:val="left" w:pos="880"/>
               <w:tab w:val="right" w:leader="dot" w:pos="9062"/>
@@ -3795,7 +3795,7 @@
         </w:p>
         <w:p>
           <w:pPr>
-            <w:pStyle w:val="Verzeichnis1"/>
+            <w:pStyle w:val="TOC1"/>
             <w:tabs>
               <w:tab w:val="left" w:pos="880"/>
               <w:tab w:val="right" w:leader="dot" w:pos="9062"/>
@@ -3881,7 +3881,7 @@
         </w:p>
         <w:p>
           <w:pPr>
-            <w:pStyle w:val="Verzeichnis1"/>
+            <w:pStyle w:val="TOC1"/>
             <w:tabs>
               <w:tab w:val="left" w:pos="1100"/>
               <w:tab w:val="right" w:leader="dot" w:pos="9062"/>
@@ -3967,7 +3967,7 @@
         </w:p>
         <w:p>
           <w:pPr>
-            <w:pStyle w:val="Verzeichnis1"/>
+            <w:pStyle w:val="TOC1"/>
             <w:tabs>
               <w:tab w:val="left" w:pos="1100"/>
               <w:tab w:val="right" w:leader="dot" w:pos="9062"/>
@@ -4053,7 +4053,7 @@
         </w:p>
         <w:p>
           <w:pPr>
-            <w:pStyle w:val="Verzeichnis1"/>
+            <w:pStyle w:val="TOC1"/>
             <w:tabs>
               <w:tab w:val="left" w:pos="440"/>
               <w:tab w:val="right" w:leader="dot" w:pos="9062"/>
@@ -4139,7 +4139,7 @@
         </w:p>
         <w:p>
           <w:pPr>
-            <w:pStyle w:val="Verzeichnis1"/>
+            <w:pStyle w:val="TOC1"/>
             <w:tabs>
               <w:tab w:val="left" w:pos="440"/>
               <w:tab w:val="right" w:leader="dot" w:pos="9062"/>
@@ -4245,7 +4245,7 @@
     </w:p>
     <w:p>
       <w:pPr>
-        <w:pStyle w:val="berschrift1"/>
+        <w:pStyle w:val="Heading1"/>
         <w:numPr>
           <w:ilvl w:val="0"/>
           <w:numId w:val="9"/>
@@ -4260,7 +4260,7 @@
     </w:p>
     <w:p>
       <w:pPr>
-        <w:pStyle w:val="berschrift1"/>
+        <w:pStyle w:val="Heading1"/>
         <w:numPr>
           <w:ilvl w:val="1"/>
           <w:numId w:val="9"/>
@@ -4310,7 +4310,7 @@
     </w:p>
     <w:p>
       <w:pPr>
-        <w:pStyle w:val="berschrift1"/>
+        <w:pStyle w:val="Heading1"/>
         <w:numPr>
           <w:ilvl w:val="1"/>
           <w:numId w:val="9"/>
@@ -4341,7 +4341,7 @@
     </w:p>
     <w:p>
       <w:pPr>
-        <w:pStyle w:val="Listenabsatz"/>
+        <w:pStyle w:val="ListParagraph"/>
         <w:numPr>
           <w:ilvl w:val="0"/>
           <w:numId w:val="8"/>
@@ -4353,7 +4353,7 @@
     </w:p>
     <w:p>
       <w:pPr>
-        <w:pStyle w:val="Listenabsatz"/>
+        <w:pStyle w:val="ListParagraph"/>
         <w:numPr>
           <w:ilvl w:val="0"/>
           <w:numId w:val="8"/>
@@ -4365,7 +4365,7 @@
     </w:p>
     <w:p>
       <w:pPr>
-        <w:pStyle w:val="Listenabsatz"/>
+        <w:pStyle w:val="ListParagraph"/>
         <w:numPr>
           <w:ilvl w:val="0"/>
           <w:numId w:val="8"/>
@@ -4377,7 +4377,7 @@
     </w:p>
     <w:p>
       <w:pPr>
-        <w:pStyle w:val="Listenabsatz"/>
+        <w:pStyle w:val="ListParagraph"/>
         <w:numPr>
           <w:ilvl w:val="0"/>
           <w:numId w:val="8"/>
@@ -4389,7 +4389,7 @@
     </w:p>
     <w:p>
       <w:pPr>
-        <w:pStyle w:val="Listenabsatz"/>
+        <w:pStyle w:val="ListParagraph"/>
         <w:numPr>
           <w:ilvl w:val="0"/>
           <w:numId w:val="8"/>
@@ -4401,7 +4401,7 @@
     </w:p>
     <w:p>
       <w:pPr>
-        <w:pStyle w:val="Listenabsatz"/>
+        <w:pStyle w:val="ListParagraph"/>
         <w:numPr>
           <w:ilvl w:val="0"/>
           <w:numId w:val="8"/>
@@ -4413,7 +4413,7 @@
     </w:p>
     <w:p>
       <w:pPr>
-        <w:pStyle w:val="Listenabsatz"/>
+        <w:pStyle w:val="ListParagraph"/>
         <w:numPr>
           <w:ilvl w:val="0"/>
           <w:numId w:val="8"/>
@@ -4439,7 +4439,7 @@
     </w:p>
     <w:p>
       <w:pPr>
-        <w:pStyle w:val="berschrift1"/>
+        <w:pStyle w:val="Heading1"/>
         <w:numPr>
           <w:ilvl w:val="1"/>
           <w:numId w:val="9"/>
@@ -4472,7 +4472,7 @@
     </w:p>
     <w:p>
       <w:pPr>
-        <w:pStyle w:val="berschrift1"/>
+        <w:pStyle w:val="Heading1"/>
         <w:numPr>
           <w:ilvl w:val="1"/>
           <w:numId w:val="9"/>
@@ -4509,7 +4509,7 @@
     <w:p/>
     <w:p>
       <w:pPr>
-        <w:pStyle w:val="berschrift1"/>
+        <w:pStyle w:val="Heading1"/>
         <w:numPr>
           <w:ilvl w:val="0"/>
           <w:numId w:val="9"/>
@@ -4523,7 +4523,7 @@
     </w:p>
     <w:p>
       <w:pPr>
-        <w:pStyle w:val="berschrift1"/>
+        <w:pStyle w:val="Heading1"/>
         <w:numPr>
           <w:ilvl w:val="1"/>
           <w:numId w:val="9"/>
@@ -4612,7 +4612,7 @@
     </w:p>
     <w:p>
       <w:pPr>
-        <w:pStyle w:val="berschrift1"/>
+        <w:pStyle w:val="Heading1"/>
         <w:numPr>
           <w:ilvl w:val="1"/>
           <w:numId w:val="9"/>
@@ -4677,7 +4677,7 @@
     <w:p/>
     <w:p>
       <w:pPr>
-        <w:pStyle w:val="berschrift1"/>
+        <w:pStyle w:val="Heading1"/>
         <w:numPr>
           <w:ilvl w:val="1"/>
           <w:numId w:val="9"/>
@@ -4696,7 +4696,7 @@
     </w:p>
     <w:tbl>
       <w:tblPr>
-        <w:tblStyle w:val="Tabellenraster"/>
+        <w:tblStyle w:val="TableGrid"/>
         <w:tblW w:w="0" w:type="auto"/>
         <w:tblLook w:val="04A0" w:firstRow="1" w:lastRow="0" w:firstColumn="1" w:lastColumn="0" w:noHBand="0" w:noVBand="1"/>
       </w:tblPr>
@@ -6620,7 +6620,7 @@
     </w:p>
     <w:p>
       <w:pPr>
-        <w:pStyle w:val="berschrift1"/>
+        <w:pStyle w:val="Heading1"/>
         <w:numPr>
           <w:ilvl w:val="0"/>
           <w:numId w:val="9"/>
@@ -6648,7 +6648,7 @@
     </w:p>
     <w:p>
       <w:pPr>
-        <w:pStyle w:val="berschrift1"/>
+        <w:pStyle w:val="Heading1"/>
         <w:numPr>
           <w:ilvl w:val="1"/>
           <w:numId w:val="9"/>
@@ -6662,7 +6662,7 @@
     </w:p>
     <w:p>
       <w:pPr>
-        <w:pStyle w:val="berschrift1"/>
+        <w:pStyle w:val="Heading1"/>
         <w:numPr>
           <w:ilvl w:val="2"/>
           <w:numId w:val="9"/>
@@ -6698,7 +6698,7 @@
     </w:p>
     <w:p>
       <w:pPr>
-        <w:pStyle w:val="Listenabsatz"/>
+        <w:pStyle w:val="ListParagraph"/>
         <w:numPr>
           <w:ilvl w:val="0"/>
           <w:numId w:val="10"/>
@@ -6710,7 +6710,7 @@
     </w:p>
     <w:p>
       <w:pPr>
-        <w:pStyle w:val="Listenabsatz"/>
+        <w:pStyle w:val="ListParagraph"/>
         <w:numPr>
           <w:ilvl w:val="1"/>
           <w:numId w:val="10"/>
@@ -6728,7 +6728,7 @@
     </w:p>
     <w:p>
       <w:pPr>
-        <w:pStyle w:val="Listenabsatz"/>
+        <w:pStyle w:val="ListParagraph"/>
         <w:numPr>
           <w:ilvl w:val="1"/>
           <w:numId w:val="10"/>
@@ -6746,7 +6746,7 @@
     </w:p>
     <w:p>
       <w:pPr>
-        <w:pStyle w:val="Listenabsatz"/>
+        <w:pStyle w:val="ListParagraph"/>
         <w:numPr>
           <w:ilvl w:val="1"/>
           <w:numId w:val="10"/>
@@ -6773,7 +6773,7 @@
     </w:p>
     <w:p>
       <w:pPr>
-        <w:pStyle w:val="Listenabsatz"/>
+        <w:pStyle w:val="ListParagraph"/>
         <w:numPr>
           <w:ilvl w:val="0"/>
           <w:numId w:val="10"/>
@@ -6785,7 +6785,7 @@
     </w:p>
     <w:p>
       <w:pPr>
-        <w:pStyle w:val="Listenabsatz"/>
+        <w:pStyle w:val="ListParagraph"/>
         <w:numPr>
           <w:ilvl w:val="1"/>
           <w:numId w:val="10"/>
@@ -6816,7 +6816,7 @@
     </w:p>
     <w:p>
       <w:pPr>
-        <w:pStyle w:val="Listenabsatz"/>
+        <w:pStyle w:val="ListParagraph"/>
         <w:numPr>
           <w:ilvl w:val="1"/>
           <w:numId w:val="10"/>
@@ -6834,7 +6834,7 @@
     </w:p>
     <w:p>
       <w:pPr>
-        <w:pStyle w:val="Listenabsatz"/>
+        <w:pStyle w:val="ListParagraph"/>
         <w:numPr>
           <w:ilvl w:val="1"/>
           <w:numId w:val="10"/>
@@ -6849,7 +6849,7 @@
     </w:p>
     <w:p>
       <w:pPr>
-        <w:pStyle w:val="Listenabsatz"/>
+        <w:pStyle w:val="ListParagraph"/>
         <w:numPr>
           <w:ilvl w:val="0"/>
           <w:numId w:val="10"/>
@@ -6861,7 +6861,7 @@
     </w:p>
     <w:p>
       <w:pPr>
-        <w:pStyle w:val="Listenabsatz"/>
+        <w:pStyle w:val="ListParagraph"/>
         <w:numPr>
           <w:ilvl w:val="1"/>
           <w:numId w:val="10"/>
@@ -6876,7 +6876,7 @@
     </w:p>
     <w:p>
       <w:pPr>
-        <w:pStyle w:val="Listenabsatz"/>
+        <w:pStyle w:val="ListParagraph"/>
         <w:numPr>
           <w:ilvl w:val="1"/>
           <w:numId w:val="10"/>
@@ -6891,7 +6891,7 @@
     </w:p>
     <w:p>
       <w:pPr>
-        <w:pStyle w:val="Listenabsatz"/>
+        <w:pStyle w:val="ListParagraph"/>
         <w:numPr>
           <w:ilvl w:val="1"/>
           <w:numId w:val="10"/>
@@ -6906,7 +6906,7 @@
     </w:p>
     <w:p>
       <w:pPr>
-        <w:pStyle w:val="Listenabsatz"/>
+        <w:pStyle w:val="ListParagraph"/>
         <w:numPr>
           <w:ilvl w:val="1"/>
           <w:numId w:val="10"/>
@@ -6927,7 +6927,7 @@
     </w:p>
     <w:p>
       <w:pPr>
-        <w:pStyle w:val="Listenabsatz"/>
+        <w:pStyle w:val="ListParagraph"/>
         <w:numPr>
           <w:ilvl w:val="0"/>
           <w:numId w:val="10"/>
@@ -6939,7 +6939,7 @@
     </w:p>
     <w:p>
       <w:pPr>
-        <w:pStyle w:val="Listenabsatz"/>
+        <w:pStyle w:val="ListParagraph"/>
         <w:numPr>
           <w:ilvl w:val="1"/>
           <w:numId w:val="10"/>
@@ -6960,7 +6960,7 @@
     </w:p>
     <w:p>
       <w:pPr>
-        <w:pStyle w:val="Listenabsatz"/>
+        <w:pStyle w:val="ListParagraph"/>
         <w:numPr>
           <w:ilvl w:val="1"/>
           <w:numId w:val="10"/>
@@ -6975,7 +6975,7 @@
     </w:p>
     <w:p>
       <w:pPr>
-        <w:pStyle w:val="Listenabsatz"/>
+        <w:pStyle w:val="ListParagraph"/>
         <w:numPr>
           <w:ilvl w:val="1"/>
           <w:numId w:val="10"/>
@@ -6990,7 +6990,7 @@
     </w:p>
     <w:p>
       <w:pPr>
-        <w:pStyle w:val="Listenabsatz"/>
+        <w:pStyle w:val="ListParagraph"/>
         <w:numPr>
           <w:ilvl w:val="0"/>
           <w:numId w:val="10"/>
@@ -7002,7 +7002,7 @@
     </w:p>
     <w:p>
       <w:pPr>
-        <w:pStyle w:val="Listenabsatz"/>
+        <w:pStyle w:val="ListParagraph"/>
         <w:numPr>
           <w:ilvl w:val="1"/>
           <w:numId w:val="10"/>
@@ -7029,7 +7029,7 @@
     </w:p>
     <w:p>
       <w:pPr>
-        <w:pStyle w:val="Listenabsatz"/>
+        <w:pStyle w:val="ListParagraph"/>
         <w:numPr>
           <w:ilvl w:val="1"/>
           <w:numId w:val="10"/>
@@ -7044,7 +7044,7 @@
     </w:p>
     <w:p>
       <w:pPr>
-        <w:pStyle w:val="Listenabsatz"/>
+        <w:pStyle w:val="ListParagraph"/>
         <w:numPr>
           <w:ilvl w:val="0"/>
           <w:numId w:val="10"/>
@@ -7056,7 +7056,7 @@
     </w:p>
     <w:p>
       <w:pPr>
-        <w:pStyle w:val="Listenabsatz"/>
+        <w:pStyle w:val="ListParagraph"/>
         <w:numPr>
           <w:ilvl w:val="1"/>
           <w:numId w:val="10"/>
@@ -7077,7 +7077,7 @@
     </w:p>
     <w:p>
       <w:pPr>
-        <w:pStyle w:val="Listenabsatz"/>
+        <w:pStyle w:val="ListParagraph"/>
         <w:numPr>
           <w:ilvl w:val="1"/>
           <w:numId w:val="10"/>
@@ -7093,7 +7093,7 @@
     </w:p>
     <w:p>
       <w:pPr>
-        <w:pStyle w:val="Listenabsatz"/>
+        <w:pStyle w:val="ListParagraph"/>
         <w:numPr>
           <w:ilvl w:val="1"/>
           <w:numId w:val="10"/>
@@ -7108,7 +7108,7 @@
     </w:p>
     <w:p>
       <w:pPr>
-        <w:pStyle w:val="Listenabsatz"/>
+        <w:pStyle w:val="ListParagraph"/>
         <w:numPr>
           <w:ilvl w:val="0"/>
           <w:numId w:val="10"/>
@@ -7120,7 +7120,7 @@
     </w:p>
     <w:p>
       <w:pPr>
-        <w:pStyle w:val="Listenabsatz"/>
+        <w:pStyle w:val="ListParagraph"/>
         <w:numPr>
           <w:ilvl w:val="1"/>
           <w:numId w:val="10"/>
@@ -7135,7 +7135,7 @@
     </w:p>
     <w:p>
       <w:pPr>
-        <w:pStyle w:val="Listenabsatz"/>
+        <w:pStyle w:val="ListParagraph"/>
         <w:numPr>
           <w:ilvl w:val="1"/>
           <w:numId w:val="10"/>
@@ -7150,7 +7150,7 @@
     </w:p>
     <w:p>
       <w:pPr>
-        <w:pStyle w:val="Listenabsatz"/>
+        <w:pStyle w:val="ListParagraph"/>
         <w:numPr>
           <w:ilvl w:val="0"/>
           <w:numId w:val="10"/>
@@ -7162,7 +7162,7 @@
     </w:p>
     <w:p>
       <w:pPr>
-        <w:pStyle w:val="Listenabsatz"/>
+        <w:pStyle w:val="ListParagraph"/>
         <w:numPr>
           <w:ilvl w:val="1"/>
           <w:numId w:val="10"/>
@@ -7177,7 +7177,7 @@
     </w:p>
     <w:p>
       <w:pPr>
-        <w:pStyle w:val="Listenabsatz"/>
+        <w:pStyle w:val="ListParagraph"/>
         <w:numPr>
           <w:ilvl w:val="1"/>
           <w:numId w:val="10"/>
@@ -7192,7 +7192,7 @@
     </w:p>
     <w:p>
       <w:pPr>
-        <w:pStyle w:val="Listenabsatz"/>
+        <w:pStyle w:val="ListParagraph"/>
         <w:numPr>
           <w:ilvl w:val="1"/>
           <w:numId w:val="10"/>
@@ -7207,7 +7207,7 @@
     </w:p>
     <w:p>
       <w:pPr>
-        <w:pStyle w:val="Listenabsatz"/>
+        <w:pStyle w:val="ListParagraph"/>
         <w:numPr>
           <w:ilvl w:val="0"/>
           <w:numId w:val="10"/>
@@ -7219,7 +7219,7 @@
     </w:p>
     <w:p>
       <w:pPr>
-        <w:pStyle w:val="berschrift1"/>
+        <w:pStyle w:val="Heading1"/>
         <w:numPr>
           <w:ilvl w:val="2"/>
           <w:numId w:val="9"/>
@@ -7233,7 +7233,7 @@
     </w:p>
     <w:p>
       <w:pPr>
-        <w:pStyle w:val="berschrift1"/>
+        <w:pStyle w:val="Heading1"/>
         <w:numPr>
           <w:ilvl w:val="1"/>
           <w:numId w:val="9"/>
@@ -7248,7 +7248,7 @@
     <w:p/>
     <w:p>
       <w:pPr>
-        <w:pStyle w:val="berschrift1"/>
+        <w:pStyle w:val="Heading1"/>
         <w:numPr>
           <w:ilvl w:val="2"/>
           <w:numId w:val="9"/>
@@ -7267,7 +7267,7 @@
     </w:p>
     <w:tbl>
       <w:tblPr>
-        <w:tblStyle w:val="Tabellenraster"/>
+        <w:tblStyle w:val="TableGrid"/>
         <w:tblW w:w="0" w:type="auto"/>
         <w:tblBorders>
           <w:top w:val="none" w:sz="0" w:space="0" w:color="auto"/>
@@ -7510,7 +7510,7 @@
     <w:p/>
     <w:p>
       <w:pPr>
-        <w:pStyle w:val="berschrift1"/>
+        <w:pStyle w:val="Heading1"/>
         <w:numPr>
           <w:ilvl w:val="2"/>
           <w:numId w:val="9"/>
@@ -7525,7 +7525,7 @@
     </w:p>
     <w:p>
       <w:pPr>
-        <w:pStyle w:val="berschrift1"/>
+        <w:pStyle w:val="Heading1"/>
         <w:numPr>
           <w:ilvl w:val="1"/>
           <w:numId w:val="9"/>
@@ -7563,7 +7563,7 @@
     <w:p/>
     <w:p>
       <w:pPr>
-        <w:pStyle w:val="berschrift1"/>
+        <w:pStyle w:val="Heading1"/>
         <w:numPr>
           <w:ilvl w:val="0"/>
           <w:numId w:val="9"/>
@@ -7578,7 +7578,7 @@
     <w:p/>
     <w:p>
       <w:pPr>
-        <w:pStyle w:val="berschrift1"/>
+        <w:pStyle w:val="Heading1"/>
         <w:numPr>
           <w:ilvl w:val="1"/>
           <w:numId w:val="9"/>
@@ -7592,7 +7592,7 @@
     </w:p>
     <w:p>
       <w:pPr>
-        <w:pStyle w:val="berschrift1"/>
+        <w:pStyle w:val="Heading1"/>
         <w:numPr>
           <w:ilvl w:val="2"/>
           <w:numId w:val="9"/>
@@ -7710,7 +7710,7 @@
     </w:p>
     <w:p>
       <w:pPr>
-        <w:pStyle w:val="berschrift1"/>
+        <w:pStyle w:val="Heading1"/>
         <w:numPr>
           <w:ilvl w:val="2"/>
           <w:numId w:val="9"/>
@@ -7877,7 +7877,7 @@
     </w:p>
     <w:p>
       <w:pPr>
-        <w:pStyle w:val="berschrift1"/>
+        <w:pStyle w:val="Heading1"/>
         <w:numPr>
           <w:ilvl w:val="2"/>
           <w:numId w:val="9"/>
@@ -8312,7 +8312,7 @@
     </w:p>
     <w:p>
       <w:pPr>
-        <w:pStyle w:val="berschrift1"/>
+        <w:pStyle w:val="Heading1"/>
         <w:numPr>
           <w:ilvl w:val="2"/>
           <w:numId w:val="9"/>
@@ -8326,7 +8326,7 @@
     </w:p>
     <w:tbl>
       <w:tblPr>
-        <w:tblStyle w:val="Tabellenraster"/>
+        <w:tblStyle w:val="TableGrid"/>
         <w:tblW w:w="0" w:type="auto"/>
         <w:tblLook w:val="04A0" w:firstRow="1" w:lastRow="0" w:firstColumn="1" w:lastColumn="0" w:noHBand="0" w:noVBand="1"/>
       </w:tblPr>
@@ -8597,7 +8597,7 @@
     <w:p/>
     <w:p>
       <w:pPr>
-        <w:pStyle w:val="Listenabsatz"/>
+        <w:pStyle w:val="ListParagraph"/>
         <w:keepNext/>
         <w:keepLines/>
         <w:numPr>
@@ -8622,7 +8622,7 @@
     </w:p>
     <w:p>
       <w:pPr>
-        <w:pStyle w:val="Listenabsatz"/>
+        <w:pStyle w:val="ListParagraph"/>
         <w:keepNext/>
         <w:keepLines/>
         <w:numPr>
@@ -8647,7 +8647,7 @@
     </w:p>
     <w:p>
       <w:pPr>
-        <w:pStyle w:val="Listenabsatz"/>
+        <w:pStyle w:val="ListParagraph"/>
         <w:keepNext/>
         <w:keepLines/>
         <w:numPr>
@@ -8672,7 +8672,7 @@
     </w:p>
     <w:p>
       <w:pPr>
-        <w:pStyle w:val="Listenabsatz"/>
+        <w:pStyle w:val="ListParagraph"/>
         <w:keepNext/>
         <w:keepLines/>
         <w:numPr>
@@ -8697,7 +8697,7 @@
     </w:p>
     <w:p>
       <w:pPr>
-        <w:pStyle w:val="Listenabsatz"/>
+        <w:pStyle w:val="ListParagraph"/>
         <w:keepNext/>
         <w:keepLines/>
         <w:numPr>
@@ -8722,7 +8722,7 @@
     </w:p>
     <w:p>
       <w:pPr>
-        <w:pStyle w:val="berschrift1"/>
+        <w:pStyle w:val="Heading1"/>
         <w:numPr>
           <w:ilvl w:val="1"/>
           <w:numId w:val="11"/>
@@ -8734,7 +8734,7 @@
     </w:p>
     <w:p>
       <w:pPr>
-        <w:pStyle w:val="berschrift1"/>
+        <w:pStyle w:val="Heading1"/>
         <w:numPr>
           <w:ilvl w:val="2"/>
           <w:numId w:val="11"/>
@@ -8837,7 +8837,7 @@
     </w:p>
     <w:p>
       <w:pPr>
-        <w:pStyle w:val="berschrift1"/>
+        <w:pStyle w:val="Heading1"/>
         <w:numPr>
           <w:ilvl w:val="2"/>
           <w:numId w:val="11"/>
@@ -9026,7 +9026,7 @@
     </w:p>
     <w:p>
       <w:pPr>
-        <w:pStyle w:val="berschrift1"/>
+        <w:pStyle w:val="Heading1"/>
         <w:numPr>
           <w:ilvl w:val="2"/>
           <w:numId w:val="11"/>
@@ -9502,7 +9502,7 @@
     </w:p>
     <w:p>
       <w:pPr>
-        <w:pStyle w:val="berschrift1"/>
+        <w:pStyle w:val="Heading1"/>
         <w:numPr>
           <w:ilvl w:val="2"/>
           <w:numId w:val="11"/>
@@ -9516,7 +9516,7 @@
     </w:p>
     <w:tbl>
       <w:tblPr>
-        <w:tblStyle w:val="Tabellenraster"/>
+        <w:tblStyle w:val="TableGrid"/>
         <w:tblW w:w="0" w:type="auto"/>
         <w:tblLook w:val="04A0" w:firstRow="1" w:lastRow="0" w:firstColumn="1" w:lastColumn="0" w:noHBand="0" w:noVBand="1"/>
       </w:tblPr>
@@ -9785,7 +9785,7 @@
     </w:tbl>
     <w:p>
       <w:pPr>
-        <w:pStyle w:val="berschrift1"/>
+        <w:pStyle w:val="Heading1"/>
         <w:numPr>
           <w:ilvl w:val="1"/>
           <w:numId w:val="11"/>
@@ -9799,7 +9799,7 @@
     </w:p>
     <w:p>
       <w:pPr>
-        <w:pStyle w:val="berschrift1"/>
+        <w:pStyle w:val="Heading1"/>
         <w:numPr>
           <w:ilvl w:val="2"/>
           <w:numId w:val="11"/>
@@ -9929,7 +9929,7 @@
     </w:p>
     <w:p>
       <w:pPr>
-        <w:pStyle w:val="berschrift1"/>
+        <w:pStyle w:val="Heading1"/>
         <w:numPr>
           <w:ilvl w:val="2"/>
           <w:numId w:val="11"/>
@@ -10014,7 +10014,7 @@
     </w:p>
     <w:p>
       <w:pPr>
-        <w:pStyle w:val="berschrift1"/>
+        <w:pStyle w:val="Heading1"/>
         <w:numPr>
           <w:ilvl w:val="2"/>
           <w:numId w:val="11"/>
@@ -10418,7 +10418,7 @@
     </w:p>
     <w:p>
       <w:pPr>
-        <w:pStyle w:val="berschrift1"/>
+        <w:pStyle w:val="Heading1"/>
         <w:numPr>
           <w:ilvl w:val="2"/>
           <w:numId w:val="11"/>
@@ -10432,7 +10432,7 @@
     </w:p>
     <w:tbl>
       <w:tblPr>
-        <w:tblStyle w:val="Tabellenraster"/>
+        <w:tblStyle w:val="TableGrid"/>
         <w:tblW w:w="0" w:type="auto"/>
         <w:tblLook w:val="04A0" w:firstRow="1" w:lastRow="0" w:firstColumn="1" w:lastColumn="0" w:noHBand="0" w:noVBand="1"/>
       </w:tblPr>
@@ -10702,7 +10702,7 @@
     <w:p/>
     <w:p>
       <w:pPr>
-        <w:pStyle w:val="berschrift1"/>
+        <w:pStyle w:val="Heading1"/>
         <w:numPr>
           <w:ilvl w:val="1"/>
           <w:numId w:val="11"/>
@@ -10714,7 +10714,7 @@
     </w:p>
     <w:p>
       <w:pPr>
-        <w:pStyle w:val="berschrift1"/>
+        <w:pStyle w:val="Heading1"/>
         <w:numPr>
           <w:ilvl w:val="2"/>
           <w:numId w:val="11"/>
@@ -10836,7 +10836,7 @@
     </w:p>
     <w:p>
       <w:pPr>
-        <w:pStyle w:val="berschrift1"/>
+        <w:pStyle w:val="Heading1"/>
         <w:numPr>
           <w:ilvl w:val="2"/>
           <w:numId w:val="11"/>
@@ -11001,7 +11001,7 @@
     </w:p>
     <w:p>
       <w:pPr>
-        <w:pStyle w:val="berschrift1"/>
+        <w:pStyle w:val="Heading1"/>
         <w:numPr>
           <w:ilvl w:val="2"/>
           <w:numId w:val="11"/>
@@ -11483,7 +11483,7 @@
     </w:p>
     <w:p>
       <w:pPr>
-        <w:pStyle w:val="berschrift1"/>
+        <w:pStyle w:val="Heading1"/>
         <w:numPr>
           <w:ilvl w:val="2"/>
           <w:numId w:val="11"/>
@@ -11495,7 +11495,7 @@
     </w:p>
     <w:tbl>
       <w:tblPr>
-        <w:tblStyle w:val="Tabellenraster"/>
+        <w:tblStyle w:val="TableGrid"/>
         <w:tblW w:w="0" w:type="auto"/>
         <w:tblLook w:val="04A0" w:firstRow="1" w:lastRow="0" w:firstColumn="1" w:lastColumn="0" w:noHBand="0" w:noVBand="1"/>
       </w:tblPr>
@@ -11765,7 +11765,7 @@
     <w:p/>
     <w:p>
       <w:pPr>
-        <w:pStyle w:val="berschrift1"/>
+        <w:pStyle w:val="Heading1"/>
         <w:numPr>
           <w:ilvl w:val="1"/>
           <w:numId w:val="11"/>
@@ -11777,7 +11777,7 @@
     </w:p>
     <w:p>
       <w:pPr>
-        <w:pStyle w:val="berschrift1"/>
+        <w:pStyle w:val="Heading1"/>
         <w:numPr>
           <w:ilvl w:val="2"/>
           <w:numId w:val="11"/>
@@ -11887,7 +11887,7 @@
     </w:p>
     <w:p>
       <w:pPr>
-        <w:pStyle w:val="berschrift1"/>
+        <w:pStyle w:val="Heading1"/>
         <w:numPr>
           <w:ilvl w:val="2"/>
           <w:numId w:val="11"/>
@@ -11997,7 +11997,7 @@
     </w:p>
     <w:p>
       <w:pPr>
-        <w:pStyle w:val="berschrift1"/>
+        <w:pStyle w:val="Heading1"/>
         <w:numPr>
           <w:ilvl w:val="2"/>
           <w:numId w:val="11"/>
@@ -12489,7 +12489,7 @@
     </w:p>
     <w:p>
       <w:pPr>
-        <w:pStyle w:val="berschrift1"/>
+        <w:pStyle w:val="Heading1"/>
         <w:numPr>
           <w:ilvl w:val="2"/>
           <w:numId w:val="11"/>
@@ -12501,7 +12501,7 @@
     </w:p>
     <w:tbl>
       <w:tblPr>
-        <w:tblStyle w:val="Tabellenraster"/>
+        <w:tblStyle w:val="TableGrid"/>
         <w:tblW w:w="0" w:type="auto"/>
         <w:tblLook w:val="04A0" w:firstRow="1" w:lastRow="0" w:firstColumn="1" w:lastColumn="0" w:noHBand="0" w:noVBand="1"/>
       </w:tblPr>
@@ -12772,7 +12772,7 @@
     <w:p/>
     <w:p>
       <w:pPr>
-        <w:pStyle w:val="berschrift1"/>
+        <w:pStyle w:val="Heading1"/>
         <w:numPr>
           <w:ilvl w:val="1"/>
           <w:numId w:val="11"/>
@@ -12787,7 +12787,7 @@
     </w:p>
     <w:p>
       <w:pPr>
-        <w:pStyle w:val="berschrift1"/>
+        <w:pStyle w:val="Heading1"/>
         <w:numPr>
           <w:ilvl w:val="2"/>
           <w:numId w:val="11"/>
@@ -12879,7 +12879,7 @@
     </w:p>
     <w:p>
       <w:pPr>
-        <w:pStyle w:val="berschrift1"/>
+        <w:pStyle w:val="Heading1"/>
         <w:numPr>
           <w:ilvl w:val="2"/>
           <w:numId w:val="11"/>
@@ -12957,7 +12957,7 @@
     </w:p>
     <w:p>
       <w:pPr>
-        <w:pStyle w:val="berschrift1"/>
+        <w:pStyle w:val="Heading1"/>
         <w:numPr>
           <w:ilvl w:val="2"/>
           <w:numId w:val="11"/>
@@ -13278,7 +13278,7 @@
     </w:p>
     <w:p>
       <w:pPr>
-        <w:pStyle w:val="berschrift1"/>
+        <w:pStyle w:val="Heading1"/>
         <w:numPr>
           <w:ilvl w:val="2"/>
           <w:numId w:val="11"/>
@@ -13292,7 +13292,7 @@
     </w:p>
     <w:tbl>
       <w:tblPr>
-        <w:tblStyle w:val="Tabellenraster"/>
+        <w:tblStyle w:val="TableGrid"/>
         <w:tblW w:w="0" w:type="auto"/>
         <w:tblLook w:val="04A0" w:firstRow="1" w:lastRow="0" w:firstColumn="1" w:lastColumn="0" w:noHBand="0" w:noVBand="1"/>
       </w:tblPr>
@@ -13562,7 +13562,7 @@
     <w:p/>
     <w:p>
       <w:pPr>
-        <w:pStyle w:val="berschrift1"/>
+        <w:pStyle w:val="Heading1"/>
         <w:numPr>
           <w:ilvl w:val="1"/>
           <w:numId w:val="11"/>
@@ -13576,7 +13576,7 @@
     </w:p>
     <w:p>
       <w:pPr>
-        <w:pStyle w:val="berschrift1"/>
+        <w:pStyle w:val="Heading1"/>
         <w:numPr>
           <w:ilvl w:val="2"/>
           <w:numId w:val="11"/>
@@ -13675,7 +13675,7 @@
     </w:p>
     <w:p>
       <w:pPr>
-        <w:pStyle w:val="berschrift1"/>
+        <w:pStyle w:val="Heading1"/>
         <w:numPr>
           <w:ilvl w:val="2"/>
           <w:numId w:val="11"/>
@@ -13767,7 +13767,7 @@
     </w:p>
     <w:p>
       <w:pPr>
-        <w:pStyle w:val="berschrift1"/>
+        <w:pStyle w:val="Heading1"/>
         <w:numPr>
           <w:ilvl w:val="2"/>
           <w:numId w:val="11"/>
@@ -14050,7 +14050,7 @@
     </w:p>
     <w:p>
       <w:pPr>
-        <w:pStyle w:val="berschrift1"/>
+        <w:pStyle w:val="Heading1"/>
         <w:numPr>
           <w:ilvl w:val="2"/>
           <w:numId w:val="11"/>
@@ -14064,7 +14064,7 @@
     </w:p>
     <w:tbl>
       <w:tblPr>
-        <w:tblStyle w:val="Tabellenraster"/>
+        <w:tblStyle w:val="TableGrid"/>
         <w:tblW w:w="0" w:type="auto"/>
         <w:tblLook w:val="04A0" w:firstRow="1" w:lastRow="0" w:firstColumn="1" w:lastColumn="0" w:noHBand="0" w:noVBand="1"/>
       </w:tblPr>
@@ -14334,7 +14334,7 @@
     <w:p/>
     <w:p>
       <w:pPr>
-        <w:pStyle w:val="berschrift1"/>
+        <w:pStyle w:val="Heading1"/>
         <w:numPr>
           <w:ilvl w:val="1"/>
           <w:numId w:val="11"/>
@@ -14347,7 +14347,7 @@
     </w:p>
     <w:p>
       <w:pPr>
-        <w:pStyle w:val="berschrift1"/>
+        <w:pStyle w:val="Heading1"/>
         <w:numPr>
           <w:ilvl w:val="2"/>
           <w:numId w:val="11"/>
@@ -14466,7 +14466,7 @@
     </w:p>
     <w:p>
       <w:pPr>
-        <w:pStyle w:val="berschrift1"/>
+        <w:pStyle w:val="Heading1"/>
         <w:numPr>
           <w:ilvl w:val="2"/>
           <w:numId w:val="11"/>
@@ -14547,7 +14547,7 @@
     </w:p>
     <w:p>
       <w:pPr>
-        <w:pStyle w:val="berschrift1"/>
+        <w:pStyle w:val="Heading1"/>
         <w:numPr>
           <w:ilvl w:val="2"/>
           <w:numId w:val="11"/>
@@ -14830,7 +14830,7 @@
     </w:p>
     <w:p>
       <w:pPr>
-        <w:pStyle w:val="berschrift1"/>
+        <w:pStyle w:val="Heading1"/>
         <w:numPr>
           <w:ilvl w:val="2"/>
           <w:numId w:val="11"/>
@@ -14842,7 +14842,7 @@
     </w:p>
     <w:tbl>
       <w:tblPr>
-        <w:tblStyle w:val="Tabellenraster"/>
+        <w:tblStyle w:val="TableGrid"/>
         <w:tblW w:w="0" w:type="auto"/>
         <w:tblLook w:val="04A0" w:firstRow="1" w:lastRow="0" w:firstColumn="1" w:lastColumn="0" w:noHBand="0" w:noVBand="1"/>
       </w:tblPr>
@@ -15113,7 +15113,7 @@
     <w:p/>
     <w:p>
       <w:pPr>
-        <w:pStyle w:val="berschrift1"/>
+        <w:pStyle w:val="Heading1"/>
         <w:numPr>
           <w:ilvl w:val="1"/>
           <w:numId w:val="11"/>
@@ -15125,7 +15125,7 @@
     </w:p>
     <w:p>
       <w:pPr>
-        <w:pStyle w:val="berschrift1"/>
+        <w:pStyle w:val="Heading1"/>
         <w:numPr>
           <w:ilvl w:val="2"/>
           <w:numId w:val="11"/>
@@ -15216,7 +15216,7 @@
     </w:p>
     <w:p>
       <w:pPr>
-        <w:pStyle w:val="berschrift1"/>
+        <w:pStyle w:val="Heading1"/>
         <w:numPr>
           <w:ilvl w:val="2"/>
           <w:numId w:val="11"/>
@@ -15460,7 +15460,7 @@
     </w:p>
     <w:p>
       <w:pPr>
-        <w:pStyle w:val="berschrift1"/>
+        <w:pStyle w:val="Heading1"/>
         <w:numPr>
           <w:ilvl w:val="2"/>
           <w:numId w:val="11"/>
@@ -15739,7 +15739,7 @@
     </w:p>
     <w:p>
       <w:pPr>
-        <w:pStyle w:val="berschrift1"/>
+        <w:pStyle w:val="Heading1"/>
         <w:numPr>
           <w:ilvl w:val="2"/>
           <w:numId w:val="11"/>
@@ -15751,7 +15751,7 @@
     </w:p>
     <w:tbl>
       <w:tblPr>
-        <w:tblStyle w:val="Tabellenraster"/>
+        <w:tblStyle w:val="TableGrid"/>
         <w:tblW w:w="0" w:type="auto"/>
         <w:tblLook w:val="04A0" w:firstRow="1" w:lastRow="0" w:firstColumn="1" w:lastColumn="0" w:noHBand="0" w:noVBand="1"/>
       </w:tblPr>
@@ -16021,7 +16021,7 @@
     <w:p/>
     <w:p>
       <w:pPr>
-        <w:pStyle w:val="berschrift1"/>
+        <w:pStyle w:val="Heading1"/>
         <w:numPr>
           <w:ilvl w:val="1"/>
           <w:numId w:val="11"/>
@@ -16033,7 +16033,7 @@
     </w:p>
     <w:p>
       <w:pPr>
-        <w:pStyle w:val="berschrift1"/>
+        <w:pStyle w:val="Heading1"/>
         <w:numPr>
           <w:ilvl w:val="2"/>
           <w:numId w:val="11"/>
@@ -16124,7 +16124,7 @@
     </w:p>
     <w:p>
       <w:pPr>
-        <w:pStyle w:val="berschrift1"/>
+        <w:pStyle w:val="Heading1"/>
         <w:numPr>
           <w:ilvl w:val="2"/>
           <w:numId w:val="11"/>
@@ -16201,7 +16201,7 @@
     </w:p>
     <w:p>
       <w:pPr>
-        <w:pStyle w:val="berschrift1"/>
+        <w:pStyle w:val="Heading1"/>
         <w:numPr>
           <w:ilvl w:val="2"/>
           <w:numId w:val="11"/>
@@ -16455,7 +16455,7 @@
     </w:p>
     <w:p>
       <w:pPr>
-        <w:pStyle w:val="berschrift1"/>
+        <w:pStyle w:val="Heading1"/>
         <w:numPr>
           <w:ilvl w:val="2"/>
           <w:numId w:val="11"/>
@@ -16467,7 +16467,7 @@
     </w:p>
     <w:tbl>
       <w:tblPr>
-        <w:tblStyle w:val="Tabellenraster"/>
+        <w:tblStyle w:val="TableGrid"/>
         <w:tblW w:w="0" w:type="auto"/>
         <w:tblLook w:val="04A0" w:firstRow="1" w:lastRow="0" w:firstColumn="1" w:lastColumn="0" w:noHBand="0" w:noVBand="1"/>
       </w:tblPr>
@@ -16739,7 +16739,7 @@
     <w:p/>
     <w:p>
       <w:pPr>
-        <w:pStyle w:val="berschrift1"/>
+        <w:pStyle w:val="Heading1"/>
         <w:numPr>
           <w:ilvl w:val="1"/>
           <w:numId w:val="11"/>
@@ -16754,7 +16754,7 @@
     <w:p/>
     <w:tbl>
       <w:tblPr>
-        <w:tblStyle w:val="Tabellenraster"/>
+        <w:tblStyle w:val="TableGrid"/>
         <w:tblW w:w="0" w:type="auto"/>
         <w:tblLook w:val="04A0" w:firstRow="1" w:lastRow="0" w:firstColumn="1" w:lastColumn="0" w:noHBand="0" w:noVBand="1"/>
       </w:tblPr>
@@ -17645,7 +17645,7 @@
     <w:p/>
     <w:tbl>
       <w:tblPr>
-        <w:tblStyle w:val="Tabellenraster"/>
+        <w:tblStyle w:val="TableGrid"/>
         <w:tblW w:w="0" w:type="auto"/>
         <w:tblLayout w:type="fixed"/>
         <w:tblLook w:val="04A0" w:firstRow="1" w:lastRow="0" w:firstColumn="1" w:lastColumn="0" w:noHBand="0" w:noVBand="1"/>
@@ -18532,7 +18532,7 @@
     <w:p/>
     <w:p>
       <w:pPr>
-        <w:pStyle w:val="berschrift1"/>
+        <w:pStyle w:val="Heading1"/>
         <w:numPr>
           <w:ilvl w:val="1"/>
           <w:numId w:val="11"/>
@@ -18566,7 +18566,7 @@
     </w:p>
     <w:tbl>
       <w:tblPr>
-        <w:tblStyle w:val="Tabellenraster"/>
+        <w:tblStyle w:val="TableGrid"/>
         <w:tblW w:w="9889" w:type="dxa"/>
         <w:tblLook w:val="04A0" w:firstRow="1" w:lastRow="0" w:firstColumn="1" w:lastColumn="0" w:noHBand="0" w:noVBand="1"/>
       </w:tblPr>
@@ -19266,7 +19266,7 @@
     <w:p/>
     <w:p>
       <w:pPr>
-        <w:pStyle w:val="berschrift1"/>
+        <w:pStyle w:val="Heading1"/>
         <w:numPr>
           <w:ilvl w:val="1"/>
           <w:numId w:val="11"/>
@@ -19347,7 +19347,7 @@
     </w:p>
     <w:p>
       <w:pPr>
-        <w:pStyle w:val="berschrift1"/>
+        <w:pStyle w:val="Heading1"/>
         <w:numPr>
           <w:ilvl w:val="0"/>
           <w:numId w:val="9"/>
@@ -19362,7 +19362,7 @@
     </w:p>
     <w:p>
       <w:pPr>
-        <w:pStyle w:val="berschrift1"/>
+        <w:pStyle w:val="Heading1"/>
         <w:numPr>
           <w:ilvl w:val="1"/>
           <w:numId w:val="9"/>
@@ -19376,7 +19376,7 @@
     </w:p>
     <w:p>
       <w:pPr>
-        <w:pStyle w:val="berschrift1"/>
+        <w:pStyle w:val="Heading1"/>
         <w:numPr>
           <w:ilvl w:val="2"/>
           <w:numId w:val="9"/>
@@ -19390,21 +19390,22 @@
     </w:p>
     <w:p>
       <w:r>
-        <w:t xml:space="preserve">Wir haben uns entschieden, mit nur einem Framework in die Projektphase der Lupen-App zu starten, dies mit dem Evaluationssieger Phonegap. </w:t>
+        <w:t xml:space="preserve">Wir haben uns entschieden, mit nur einem Framework in die Projektphase der Lupen-App zu starten, dies mit </w:t>
+      </w:r>
+      <w:r>
+        <w:t>dem Evaluationssieger Phonegap. Gemäss Planung wären hier zwei vorgesehen gewesen.</w:t>
       </w:r>
       <w:r>
         <w:br/>
-        <w:t xml:space="preserve">Dies hat mehrere Gründe: Einerseits ist aus privaten Gründen die Zeit für die Realisierung ein wenig knapp geworden. Es wäre unrealistisch, sich in dieser kurzen Zeit in zwei Frameworks komplett einzuarbeiten.  Des Weiteren ist mit dem zweitplatzierten Framework (jQuery Mobile) kein natives Entwickeln möglich, was wir aber als Grundvoraussetzung gegeben haben (wir machen </w:t>
-      </w:r>
-      <w:bookmarkStart w:id="50" w:name="_GoBack"/>
-      <w:bookmarkEnd w:id="50"/>
-      <w:r>
-        <w:t>eine App, keine Web-App). Mit dem drittplatzierten Framework (Sencha Touch) wäre es möglich, eine native App zu entwickeln, es benötigt aber viele kurze Einzelschritte, zusätzlich ist Sencha ein sehr mächtiges Framework und würde ebenfalls eine hohe Einarbeitungszeit verlangen.</w:t>
-      </w:r>
-    </w:p>
-    <w:p>
-      <w:pPr>
-        <w:pStyle w:val="berschrift1"/>
+        <w:t xml:space="preserve">Dies hat mehrere Gründe: Einerseits ist aus privaten Gründen die Zeit für die Realisierung ein wenig knapp geworden. Es wäre unrealistisch, sich in dieser kurzen Zeit in zwei Frameworks komplett einzuarbeiten.  Des Weiteren ist mit dem zweitplatzierten Framework (jQuery Mobile) kein natives Entwickeln möglich, was wir aber als Grundvoraussetzung gegeben haben (wir machen eine App, keine Web-App). </w:t>
+      </w:r>
+      <w:r>
+        <w:t>Wir möchten aber dennoch jQuery Mobile für das Layout einsetzen. Somit werden wir nicht zwei Apps mit unterschiedlichen Frameworks entwickeln, sondern eine App mit zwei Frameworks, wobei aber Phonegap klar im Mittelpunkt stehen wird.</w:t>
+      </w:r>
+    </w:p>
+    <w:p>
+      <w:pPr>
+        <w:pStyle w:val="Heading1"/>
         <w:numPr>
           <w:ilvl w:val="2"/>
           <w:numId w:val="9"/>
@@ -19415,30 +19416,257 @@
       </w:r>
     </w:p>
     <w:p>
-      <w:pPr>
-        <w:pStyle w:val="berschrift1"/>
+      <w:r>
+        <w:t xml:space="preserve">Im Voraus möchten wir hier anmerken, dass wir die Installation für unsere Geräte optimiert haben. Wie unter dem Punkt </w:t>
+      </w:r>
+      <w:r>
+        <w:fldChar w:fldCharType="begin"/>
+      </w:r>
+      <w:r>
+        <w:instrText xml:space="preserve"> REF _Ref344836440 \h </w:instrText>
+      </w:r>
+      <w:r>
+        <w:fldChar w:fldCharType="separate"/>
+      </w:r>
+      <w:r>
+        <w:t>Testgeräte</w:t>
+      </w:r>
+      <w:r>
+        <w:fldChar w:fldCharType="end"/>
+      </w:r>
+      <w:r>
+        <w:t xml:space="preserve">erwähnt, besitzen wir beide Android-Devices, somit haben wir darauf verzichtet, Umgebungen für andere Zielgeräte einzurichten. Dies erübrigt sich wegen des </w:t>
+      </w:r>
+      <w:r>
+        <w:t>sehr guten Online-Builds von Phonegap sowieso.</w:t>
+      </w:r>
+    </w:p>
+    <w:p>
+      <w:r>
+        <w:t xml:space="preserve">Um Phonegap installieren zu können, benötigt man eine Entwicklungsumgebung, das Android SDK und natürlich Phonegap (aka Cordova). Wir haben uns hier für das „ADT-Bundle“ entschieden, dieses enthält eine modifizierte Eclipse-Version inklusive dem Android SDK. Somit muss die gewünschte Entwicklungsumgebung nicht noch manuell durch die Installation von benötigten Plugins erweitert werden. Dies gestaltete sich sehr einfach: Herunterladen, entpacken, starten. Ab diesem Zeitpunkt wären wir bereits in der Lage gewesen, eine native Android-App </w:t>
+      </w:r>
+      <w:r>
+        <w:t>zu entwickeln.</w:t>
+      </w:r>
+    </w:p>
+    <w:p>
+      <w:r>
+        <w:t>Als letztes kommt nun die Phonegap-Library ins Spiel. Damit lässt sich mit einem Scaffolding-Verfahren das Grundgerüst für eine Phonegap-App erstellen. Dies geschieht mit dem „Create“-Befehl:</w:t>
+      </w:r>
+      <w:r>
+        <w:rPr>
+          <w:noProof/>
+          <w:lang w:eastAsia="de-CH"/>
+        </w:rPr>
+        <w:drawing>
+          <wp:inline distT="0" distB="0" distL="0" distR="0" wp14:anchorId="3897C7F4" wp14:editId="31DEA333">
+            <wp:extent cx="5753100" cy="171450"/>
+            <wp:effectExtent l="0" t="0" r="0" b="0"/>
+            <wp:docPr id="39" name="Picture 39" descr="E:\Media\ide-dev\create-command.png"/>
+            <wp:cNvGraphicFramePr>
+              <a:graphicFrameLocks xmlns:a="http://schemas.openxmlformats.org/drawingml/2006/main" noChangeAspect="1"/>
+            </wp:cNvGraphicFramePr>
+            <a:graphic xmlns:a="http://schemas.openxmlformats.org/drawingml/2006/main">
+              <a:graphicData uri="http://schemas.openxmlformats.org/drawingml/2006/picture">
+                <pic:pic xmlns:pic="http://schemas.openxmlformats.org/drawingml/2006/picture">
+                  <pic:nvPicPr>
+                    <pic:cNvPr id="0" name="Picture 1" descr="E:\Media\ide-dev\create-command.png"/>
+                    <pic:cNvPicPr>
+                      <a:picLocks noChangeAspect="1" noChangeArrowheads="1"/>
+                    </pic:cNvPicPr>
+                  </pic:nvPicPr>
+                  <pic:blipFill>
+                    <a:blip r:embed="rId49">
+                      <a:extLst>
+                        <a:ext uri="{28A0092B-C50C-407E-A947-70E740481C1C}">
+                          <a14:useLocalDpi xmlns:a14="http://schemas.microsoft.com/office/drawing/2010/main" val="0"/>
+                        </a:ext>
+                      </a:extLst>
+                    </a:blip>
+                    <a:srcRect/>
+                    <a:stretch>
+                      <a:fillRect/>
+                    </a:stretch>
+                  </pic:blipFill>
+                  <pic:spPr bwMode="auto">
+                    <a:xfrm>
+                      <a:off x="0" y="0"/>
+                      <a:ext cx="5753100" cy="171450"/>
+                    </a:xfrm>
+                    <a:prstGeom prst="rect">
+                      <a:avLst/>
+                    </a:prstGeom>
+                    <a:noFill/>
+                    <a:ln>
+                      <a:noFill/>
+                    </a:ln>
+                  </pic:spPr>
+                </pic:pic>
+              </a:graphicData>
+            </a:graphic>
+          </wp:inline>
+        </w:drawing>
+      </w:r>
+    </w:p>
+    <w:p>
+      <w:r>
+        <w:t>Als Parameter werden Projekt-Ordner, Package-Name und Projekt-Name angegeben. Nun wird die gesamte Projekt-Grundstruktur automatisch erstellt. Hier sind wir auf</w:t>
+      </w:r>
+      <w:r>
+        <w:t xml:space="preserve"> die ersten Probleme gestossen:</w:t>
+      </w:r>
+      <w:r>
+        <w:t xml:space="preserve"> </w:t>
+      </w:r>
+      <w:r>
+        <w:t>D</w:t>
+      </w:r>
+      <w:r>
+        <w:t>er Befehl schlägt fehl, wenn nicht alle Grundvoraussetzungen erfüllt sind. Dies können fehlende Einträge in der Path-Variable sein oder auch wenn das Build-Tool „Ant“ nicht installiert ist. Leider wurden wir hier lediglich mit der Fehlermeldung „An Error occured: Project could not be created.“</w:t>
+      </w:r>
+      <w:r>
+        <w:t xml:space="preserve"> darauf aufmerksam gemacht. Hier hat sich jedoch sehr schön gezeigt, dass der Online-Support der Community tatsächlich von guter Qualität ist. Wir mussten nicht lange googlen, und schon hatten wir einen entsprechenden Forumseintrag gefunden, welcher beschreibt, was alles als Voraussetzung verlangt wird. Nach dem wir dann die Path-Variable um den Ort des Android-SDKs ergänzt und Ant installiert hatten, konnten wir das Projekt erfolgreich erstellen.</w:t>
+      </w:r>
+    </w:p>
+    <w:p>
+      <w:r>
+        <w:rPr>
+          <w:noProof/>
+          <w:lang w:eastAsia="de-CH"/>
+        </w:rPr>
+        <w:lastRenderedPageBreak/>
+        <w:drawing>
+          <wp:anchor distT="0" distB="0" distL="114300" distR="114300" simplePos="0" relativeHeight="251700224" behindDoc="0" locked="0" layoutInCell="1" allowOverlap="1" wp14:anchorId="4527A0E9" wp14:editId="1C54EC21">
+            <wp:simplePos x="0" y="0"/>
+            <wp:positionH relativeFrom="column">
+              <wp:posOffset>4338955</wp:posOffset>
+            </wp:positionH>
+            <wp:positionV relativeFrom="paragraph">
+              <wp:posOffset>-23495</wp:posOffset>
+            </wp:positionV>
+            <wp:extent cx="1600200" cy="2435225"/>
+            <wp:effectExtent l="0" t="0" r="0" b="3175"/>
+            <wp:wrapSquare wrapText="bothSides"/>
+            <wp:docPr id="41" name="Picture 41" descr="E:\Media\ide-dev\project-structure.png"/>
+            <wp:cNvGraphicFramePr>
+              <a:graphicFrameLocks xmlns:a="http://schemas.openxmlformats.org/drawingml/2006/main" noChangeAspect="1"/>
+            </wp:cNvGraphicFramePr>
+            <a:graphic xmlns:a="http://schemas.openxmlformats.org/drawingml/2006/main">
+              <a:graphicData uri="http://schemas.openxmlformats.org/drawingml/2006/picture">
+                <pic:pic xmlns:pic="http://schemas.openxmlformats.org/drawingml/2006/picture">
+                  <pic:nvPicPr>
+                    <pic:cNvPr id="0" name="Picture 3" descr="E:\Media\ide-dev\project-structure.png"/>
+                    <pic:cNvPicPr>
+                      <a:picLocks noChangeAspect="1" noChangeArrowheads="1"/>
+                    </pic:cNvPicPr>
+                  </pic:nvPicPr>
+                  <pic:blipFill>
+                    <a:blip r:embed="rId50">
+                      <a:extLst>
+                        <a:ext uri="{28A0092B-C50C-407E-A947-70E740481C1C}">
+                          <a14:useLocalDpi xmlns:a14="http://schemas.microsoft.com/office/drawing/2010/main" val="0"/>
+                        </a:ext>
+                      </a:extLst>
+                    </a:blip>
+                    <a:srcRect/>
+                    <a:stretch>
+                      <a:fillRect/>
+                    </a:stretch>
+                  </pic:blipFill>
+                  <pic:spPr bwMode="auto">
+                    <a:xfrm>
+                      <a:off x="0" y="0"/>
+                      <a:ext cx="1600200" cy="2435225"/>
+                    </a:xfrm>
+                    <a:prstGeom prst="rect">
+                      <a:avLst/>
+                    </a:prstGeom>
+                    <a:noFill/>
+                    <a:ln>
+                      <a:noFill/>
+                    </a:ln>
+                  </pic:spPr>
+                </pic:pic>
+              </a:graphicData>
+            </a:graphic>
+            <wp14:sizeRelH relativeFrom="page">
+              <wp14:pctWidth>0</wp14:pctWidth>
+            </wp14:sizeRelH>
+            <wp14:sizeRelV relativeFrom="page">
+              <wp14:pctHeight>0</wp14:pctHeight>
+            </wp14:sizeRelV>
+          </wp:anchor>
+        </w:drawing>
+      </w:r>
+      <w:r>
+        <w:t xml:space="preserve">Anhand der erstellten Projekt-Struktur sieht man schnell, dass Phonegap tatsächlich ein natives Grundgerüst für die App bereitstellt. In unserem Fall ist dies eine Java-Klasse, welche dann die „index.html“ als URL lädt. Dies ist dann auch der Einstiegspunkt für unsere Lupen-App. Auf jeden Fall lässt sich dies bereits über den Emulator starten. </w:t>
+      </w:r>
+    </w:p>
+    <w:p>
+      <w:r>
+        <w:t>Obwohl hier nicht alles reibungslos ablief, war dies dennoch ohne grosse Mühe und mit wenig Zeitaufwand möglich, eine Entwicklungsumgebung inklusive „Hello World“-App zu erstellen, auf welcher wir anschliessend unsere Lupen-App aufgebaut haben. In diesem Sinne hat sich unsere Evaluation vollumfänglich bestätigt.</w:t>
+      </w:r>
+    </w:p>
+    <w:p>
+      <w:pPr>
+        <w:pStyle w:val="Heading1"/>
         <w:numPr>
           <w:ilvl w:val="2"/>
           <w:numId w:val="9"/>
         </w:numPr>
       </w:pPr>
-      <w:bookmarkStart w:id="51" w:name="_Toc343016087"/>
+      <w:bookmarkStart w:id="50" w:name="_Toc343016087"/>
       <w:r>
         <w:t>Tools</w:t>
       </w:r>
+      <w:bookmarkEnd w:id="50"/>
+    </w:p>
+    <w:p>
+      <w:r>
+        <w:t>Hier werden alle weiteren verwendeten Tools aufgeführt, welche wir im Rahmen dieses Projekts verwendet haben.</w:t>
+      </w:r>
+    </w:p>
+    <w:p>
+      <w:r>
+        <w:t>Als Entwicklungsumgebung haben wir wie gesagt ein modifiziertes Eclipse verwendet, welches mit dem ADT-Bundle mitgeiefert wird, welches ebenfalls das Android-SDK enthält.</w:t>
+      </w:r>
+    </w:p>
+    <w:p>
+      <w:r>
+        <w:t>Für den Lupen-Effekt unserer App haben wir loupe.js (</w:t>
+      </w:r>
+      <w:hyperlink r:id="rId51" w:history="1">
+        <w:r>
+          <w:rPr>
+            <w:rStyle w:val="Hyperlink"/>
+          </w:rPr>
+          <w:t>http://www.netzgesta.de/loupe/</w:t>
+        </w:r>
+      </w:hyperlink>
+      <w:r>
+        <w:t>) eingesetzt. Dies machte bei uns einen sehr schönen visuellen Eindruck und liess sich auch relativ einfach in unsere App integrieren. Alternativ wären auch Plugins für jQuery möglich gewesen, allerdings hat sich hier schlussendlich das Design von loupe.js durchsetzen können.</w:t>
+      </w:r>
+    </w:p>
+    <w:p>
+      <w:r>
+        <w:t>Wie bereits gesagt, setzen wir jQuery Mobile für das Layout ein. Der Grund dafür ist, dass damit auf einfache und schnelle Weise ein App-Look erstellt werden kann. Hier hat sich unsere Evaluation ebenfalls in der Einfachheit und der Dokumentation bestätigt.</w:t>
+      </w:r>
+      <w:bookmarkStart w:id="51" w:name="_GoBack"/>
       <w:bookmarkEnd w:id="51"/>
     </w:p>
     <w:p>
       <w:pPr>
-        <w:pStyle w:val="berschrift1"/>
+        <w:pStyle w:val="Heading1"/>
         <w:numPr>
           <w:ilvl w:val="2"/>
           <w:numId w:val="9"/>
         </w:numPr>
       </w:pPr>
+      <w:bookmarkStart w:id="52" w:name="_Ref344836440"/>
       <w:r>
         <w:t>Testgeräte</w:t>
       </w:r>
+      <w:bookmarkEnd w:id="52"/>
     </w:p>
     <w:p>
       <w:r>
@@ -19450,7 +19678,7 @@
     </w:p>
     <w:p>
       <w:pPr>
-        <w:pStyle w:val="Listenabsatz"/>
+        <w:pStyle w:val="ListParagraph"/>
         <w:numPr>
           <w:ilvl w:val="0"/>
           <w:numId w:val="18"/>
@@ -19462,7 +19690,7 @@
     </w:p>
     <w:p>
       <w:pPr>
-        <w:pStyle w:val="Listenabsatz"/>
+        <w:pStyle w:val="ListParagraph"/>
         <w:numPr>
           <w:ilvl w:val="0"/>
           <w:numId w:val="18"/>
@@ -19474,25 +19702,19 @@
     </w:p>
     <w:p>
       <w:pPr>
-        <w:pStyle w:val="Listenabsatz"/>
+        <w:pStyle w:val="ListParagraph"/>
         <w:numPr>
           <w:ilvl w:val="0"/>
           <w:numId w:val="18"/>
         </w:numPr>
-        <w:rPr>
-          <w:color w:val="FF0000"/>
-        </w:rPr>
-      </w:pPr>
-      <w:r>
-        <w:rPr>
-          <w:color w:val="FF0000"/>
-        </w:rPr>
-        <w:t>OLA</w:t>
-      </w:r>
-    </w:p>
-    <w:p>
-      <w:pPr>
-        <w:pStyle w:val="Listenabsatz"/>
+      </w:pPr>
+      <w:r>
+        <w:t>1 x Samsung Galaxy S Advance</w:t>
+      </w:r>
+    </w:p>
+    <w:p>
+      <w:pPr>
+        <w:pStyle w:val="ListParagraph"/>
         <w:numPr>
           <w:ilvl w:val="0"/>
           <w:numId w:val="18"/>
@@ -19508,7 +19730,10 @@
         <w:t>Android-Modelle</w:t>
       </w:r>
       <w:r>
-        <w:t xml:space="preserve"> simuliert werden können</w:t>
+        <w:t xml:space="preserve"> simuliert </w:t>
+      </w:r>
+      <w:r>
+        <w:t>werden können</w:t>
       </w:r>
     </w:p>
     <w:p>
@@ -19529,17 +19754,18 @@
     </w:p>
     <w:p>
       <w:pPr>
-        <w:pStyle w:val="berschrift1"/>
+        <w:pStyle w:val="Heading1"/>
         <w:numPr>
           <w:ilvl w:val="0"/>
           <w:numId w:val="12"/>
         </w:numPr>
       </w:pPr>
-      <w:bookmarkStart w:id="52" w:name="_Toc343016088"/>
-      <w:r>
+      <w:bookmarkStart w:id="53" w:name="_Toc343016088"/>
+      <w:r>
+        <w:lastRenderedPageBreak/>
         <w:t>Quellen</w:t>
       </w:r>
-      <w:bookmarkEnd w:id="52"/>
+      <w:bookmarkEnd w:id="53"/>
     </w:p>
     <w:p>
       <w:r>
@@ -19555,7 +19781,7 @@
           <w:rStyle w:val="Hyperlink"/>
         </w:rPr>
       </w:pPr>
-      <w:hyperlink r:id="rId49" w:history="1">
+      <w:hyperlink r:id="rId52" w:history="1">
         <w:r>
           <w:rPr>
             <w:rStyle w:val="Hyperlink"/>
@@ -19565,7 +19791,7 @@
       </w:hyperlink>
     </w:p>
     <w:p>
-      <w:hyperlink r:id="rId50" w:history="1">
+      <w:hyperlink r:id="rId53" w:history="1">
         <w:r>
           <w:rPr>
             <w:rStyle w:val="Hyperlink"/>
@@ -19575,7 +19801,7 @@
       </w:hyperlink>
     </w:p>
     <w:p>
-      <w:hyperlink r:id="rId51" w:history="1">
+      <w:hyperlink r:id="rId54" w:history="1">
         <w:r>
           <w:rPr>
             <w:rStyle w:val="Hyperlink"/>
@@ -19590,7 +19816,7 @@
           <w:rStyle w:val="Hyperlink"/>
         </w:rPr>
       </w:pPr>
-      <w:hyperlink r:id="rId52" w:history="1">
+      <w:hyperlink r:id="rId55" w:history="1">
         <w:r>
           <w:rPr>
             <w:rStyle w:val="Hyperlink"/>
@@ -19600,7 +19826,7 @@
       </w:hyperlink>
     </w:p>
     <w:p>
-      <w:hyperlink r:id="rId53" w:history="1">
+      <w:hyperlink r:id="rId56" w:history="1">
         <w:r>
           <w:rPr>
             <w:rStyle w:val="Hyperlink"/>
@@ -19610,7 +19836,7 @@
       </w:hyperlink>
     </w:p>
     <w:p>
-      <w:hyperlink r:id="rId54" w:history="1">
+      <w:hyperlink r:id="rId57" w:history="1">
         <w:r>
           <w:rPr>
             <w:rStyle w:val="Hyperlink"/>
@@ -19630,7 +19856,7 @@
           <w:rStyle w:val="Hyperlink"/>
         </w:rPr>
       </w:pPr>
-      <w:hyperlink r:id="rId55" w:history="1">
+      <w:hyperlink r:id="rId58" w:history="1">
         <w:r>
           <w:rPr>
             <w:rStyle w:val="Hyperlink"/>
@@ -19640,7 +19866,7 @@
       </w:hyperlink>
     </w:p>
     <w:p>
-      <w:hyperlink r:id="rId56" w:history="1">
+      <w:hyperlink r:id="rId59" w:history="1">
         <w:r>
           <w:rPr>
             <w:rStyle w:val="Hyperlink"/>
@@ -19660,7 +19886,7 @@
           <w:rStyle w:val="Hyperlink"/>
         </w:rPr>
       </w:pPr>
-      <w:hyperlink r:id="rId57" w:history="1">
+      <w:hyperlink r:id="rId60" w:history="1">
         <w:r>
           <w:rPr>
             <w:rStyle w:val="Hyperlink"/>
@@ -19675,7 +19901,7 @@
           <w:rStyle w:val="Hyperlink"/>
         </w:rPr>
       </w:pPr>
-      <w:hyperlink r:id="rId58" w:history="1">
+      <w:hyperlink r:id="rId61" w:history="1">
         <w:r>
           <w:rPr>
             <w:rStyle w:val="Hyperlink"/>
@@ -19690,7 +19916,7 @@
           <w:rStyle w:val="Hyperlink"/>
         </w:rPr>
       </w:pPr>
-      <w:hyperlink r:id="rId59" w:history="1">
+      <w:hyperlink r:id="rId62" w:history="1">
         <w:r>
           <w:rPr>
             <w:rStyle w:val="Hyperlink"/>
@@ -19700,7 +19926,7 @@
       </w:hyperlink>
     </w:p>
     <w:p>
-      <w:hyperlink r:id="rId60" w:history="1">
+      <w:hyperlink r:id="rId63" w:history="1">
         <w:r>
           <w:rPr>
             <w:rStyle w:val="Hyperlink"/>
@@ -19710,7 +19936,7 @@
       </w:hyperlink>
     </w:p>
     <w:p>
-      <w:hyperlink r:id="rId61" w:history="1">
+      <w:hyperlink r:id="rId64" w:history="1">
         <w:r>
           <w:rPr>
             <w:rStyle w:val="Hyperlink"/>
@@ -19725,7 +19951,7 @@
           <w:rStyle w:val="Hyperlink"/>
         </w:rPr>
       </w:pPr>
-      <w:hyperlink r:id="rId62" w:history="1">
+      <w:hyperlink r:id="rId65" w:history="1">
         <w:r>
           <w:rPr>
             <w:rStyle w:val="Hyperlink"/>
@@ -19740,7 +19966,7 @@
           <w:rStyle w:val="Hyperlink"/>
         </w:rPr>
       </w:pPr>
-      <w:hyperlink r:id="rId63" w:history="1">
+      <w:hyperlink r:id="rId66" w:history="1">
         <w:r>
           <w:rPr>
             <w:rStyle w:val="Hyperlink"/>
@@ -19760,7 +19986,7 @@
           <w:rStyle w:val="Hyperlink"/>
         </w:rPr>
       </w:pPr>
-      <w:hyperlink r:id="rId64" w:history="1">
+      <w:hyperlink r:id="rId67" w:history="1">
         <w:r>
           <w:rPr>
             <w:rStyle w:val="Hyperlink"/>
@@ -19770,7 +19996,7 @@
       </w:hyperlink>
     </w:p>
     <w:p>
-      <w:hyperlink r:id="rId65" w:history="1">
+      <w:hyperlink r:id="rId68" w:history="1">
         <w:r>
           <w:rPr>
             <w:rStyle w:val="Hyperlink"/>
@@ -19780,7 +20006,7 @@
       </w:hyperlink>
     </w:p>
     <w:p>
-      <w:hyperlink r:id="rId66" w:history="1">
+      <w:hyperlink r:id="rId69" w:history="1">
         <w:r>
           <w:rPr>
             <w:rStyle w:val="Hyperlink"/>
@@ -19790,7 +20016,7 @@
       </w:hyperlink>
     </w:p>
     <w:p>
-      <w:hyperlink r:id="rId67" w:history="1">
+      <w:hyperlink r:id="rId70" w:history="1">
         <w:r>
           <w:rPr>
             <w:rStyle w:val="Hyperlink"/>
@@ -19800,7 +20026,7 @@
       </w:hyperlink>
     </w:p>
     <w:p>
-      <w:hyperlink r:id="rId68" w:history="1">
+      <w:hyperlink r:id="rId71" w:history="1">
         <w:r>
           <w:rPr>
             <w:rStyle w:val="Hyperlink"/>
@@ -19810,7 +20036,7 @@
       </w:hyperlink>
     </w:p>
     <w:p>
-      <w:hyperlink r:id="rId69" w:history="1">
+      <w:hyperlink r:id="rId72" w:history="1">
         <w:r>
           <w:rPr>
             <w:rStyle w:val="Hyperlink"/>
@@ -19820,7 +20046,7 @@
       </w:hyperlink>
     </w:p>
     <w:p>
-      <w:hyperlink r:id="rId70" w:history="1">
+      <w:hyperlink r:id="rId73" w:history="1">
         <w:r>
           <w:rPr>
             <w:rStyle w:val="Hyperlink"/>
@@ -19849,7 +20075,7 @@
           <w:lang w:val="en-GB"/>
         </w:rPr>
       </w:pPr>
-      <w:hyperlink r:id="rId71" w:history="1">
+      <w:hyperlink r:id="rId74" w:history="1">
         <w:r>
           <w:rPr>
             <w:rStyle w:val="Hyperlink"/>
@@ -19865,7 +20091,7 @@
           <w:lang w:val="en-GB"/>
         </w:rPr>
       </w:pPr>
-      <w:hyperlink r:id="rId72" w:history="1">
+      <w:hyperlink r:id="rId75" w:history="1">
         <w:r>
           <w:rPr>
             <w:rStyle w:val="Hyperlink"/>
@@ -19881,7 +20107,7 @@
           <w:lang w:val="en-GB"/>
         </w:rPr>
       </w:pPr>
-      <w:hyperlink r:id="rId73" w:history="1">
+      <w:hyperlink r:id="rId76" w:history="1">
         <w:r>
           <w:rPr>
             <w:rStyle w:val="Hyperlink"/>
@@ -19897,7 +20123,7 @@
           <w:lang w:val="en-GB"/>
         </w:rPr>
       </w:pPr>
-      <w:hyperlink r:id="rId74" w:history="1">
+      <w:hyperlink r:id="rId77" w:history="1">
         <w:r>
           <w:rPr>
             <w:rStyle w:val="Hyperlink"/>
@@ -19926,7 +20152,7 @@
           <w:lang w:val="en-GB"/>
         </w:rPr>
       </w:pPr>
-      <w:hyperlink r:id="rId75" w:history="1">
+      <w:hyperlink r:id="rId78" w:history="1">
         <w:r>
           <w:rPr>
             <w:rStyle w:val="Hyperlink"/>
@@ -19943,7 +20169,7 @@
           <w:lang w:val="en-GB"/>
         </w:rPr>
       </w:pPr>
-      <w:hyperlink r:id="rId76" w:history="1">
+      <w:hyperlink r:id="rId79" w:history="1">
         <w:r>
           <w:rPr>
             <w:rStyle w:val="Hyperlink"/>
@@ -19959,7 +20185,7 @@
           <w:lang w:val="en-GB"/>
         </w:rPr>
       </w:pPr>
-      <w:hyperlink r:id="rId77" w:history="1">
+      <w:hyperlink r:id="rId80" w:history="1">
         <w:r>
           <w:rPr>
             <w:rStyle w:val="Hyperlink"/>
@@ -19989,7 +20215,7 @@
           <w:lang w:val="en-GB"/>
         </w:rPr>
       </w:pPr>
-      <w:hyperlink r:id="rId78" w:history="1">
+      <w:hyperlink r:id="rId81" w:history="1">
         <w:r>
           <w:rPr>
             <w:rStyle w:val="Hyperlink"/>
@@ -20005,7 +20231,7 @@
           <w:lang w:val="en-GB"/>
         </w:rPr>
       </w:pPr>
-      <w:hyperlink r:id="rId79" w:history="1">
+      <w:hyperlink r:id="rId82" w:history="1">
         <w:r>
           <w:rPr>
             <w:rStyle w:val="Hyperlink"/>
@@ -20021,7 +20247,7 @@
           <w:lang w:val="en-GB"/>
         </w:rPr>
       </w:pPr>
-      <w:hyperlink r:id="rId80" w:history="1">
+      <w:hyperlink r:id="rId83" w:history="1">
         <w:r>
           <w:rPr>
             <w:rStyle w:val="Hyperlink"/>
@@ -20037,7 +20263,7 @@
           <w:lang w:val="en-GB"/>
         </w:rPr>
       </w:pPr>
-      <w:hyperlink r:id="rId81" w:history="1">
+      <w:hyperlink r:id="rId84" w:history="1">
         <w:r>
           <w:rPr>
             <w:rStyle w:val="Hyperlink"/>
@@ -20053,7 +20279,7 @@
           <w:lang w:val="en-GB"/>
         </w:rPr>
       </w:pPr>
-      <w:hyperlink r:id="rId82" w:history="1">
+      <w:hyperlink r:id="rId85" w:history="1">
         <w:r>
           <w:rPr>
             <w:rStyle w:val="Hyperlink"/>
@@ -20069,7 +20295,7 @@
           <w:lang w:val="en-GB"/>
         </w:rPr>
       </w:pPr>
-      <w:hyperlink r:id="rId83" w:history="1">
+      <w:hyperlink r:id="rId86" w:history="1">
         <w:r>
           <w:rPr>
             <w:rStyle w:val="Hyperlink"/>
@@ -20085,7 +20311,7 @@
           <w:lang w:val="en-GB"/>
         </w:rPr>
       </w:pPr>
-      <w:hyperlink r:id="rId84" w:history="1">
+      <w:hyperlink r:id="rId87" w:history="1">
         <w:r>
           <w:rPr>
             <w:rStyle w:val="Hyperlink"/>
@@ -20115,7 +20341,7 @@
           <w:lang w:val="en-GB"/>
         </w:rPr>
       </w:pPr>
-      <w:hyperlink r:id="rId85" w:history="1">
+      <w:hyperlink r:id="rId88" w:history="1">
         <w:r>
           <w:rPr>
             <w:rStyle w:val="Hyperlink"/>
@@ -20131,7 +20357,7 @@
           <w:lang w:val="en-GB"/>
         </w:rPr>
       </w:pPr>
-      <w:hyperlink r:id="rId86" w:history="1">
+      <w:hyperlink r:id="rId89" w:history="1">
         <w:r>
           <w:rPr>
             <w:rStyle w:val="Hyperlink"/>
@@ -20148,7 +20374,7 @@
           <w:lang w:val="en-GB"/>
         </w:rPr>
       </w:pPr>
-      <w:hyperlink r:id="rId87" w:history="1">
+      <w:hyperlink r:id="rId90" w:history="1">
         <w:r>
           <w:rPr>
             <w:rStyle w:val="Hyperlink"/>
@@ -20164,7 +20390,7 @@
           <w:lang w:val="en-GB"/>
         </w:rPr>
       </w:pPr>
-      <w:hyperlink r:id="rId88" w:history="1">
+      <w:hyperlink r:id="rId91" w:history="1">
         <w:r>
           <w:rPr>
             <w:rStyle w:val="Hyperlink"/>
@@ -20194,7 +20420,7 @@
           <w:lang w:val="en-GB"/>
         </w:rPr>
       </w:pPr>
-      <w:hyperlink r:id="rId89" w:history="1">
+      <w:hyperlink r:id="rId92" w:history="1">
         <w:r>
           <w:rPr>
             <w:rStyle w:val="Hyperlink"/>
@@ -20210,7 +20436,7 @@
           <w:lang w:val="en-GB"/>
         </w:rPr>
       </w:pPr>
-      <w:hyperlink r:id="rId90" w:history="1">
+      <w:hyperlink r:id="rId93" w:history="1">
         <w:r>
           <w:rPr>
             <w:rStyle w:val="Hyperlink"/>
@@ -20226,7 +20452,7 @@
           <w:lang w:val="en-GB"/>
         </w:rPr>
       </w:pPr>
-      <w:hyperlink r:id="rId91" w:history="1">
+      <w:hyperlink r:id="rId94" w:history="1">
         <w:r>
           <w:rPr>
             <w:rStyle w:val="Hyperlink"/>
@@ -20242,7 +20468,7 @@
           <w:lang w:val="en-GB"/>
         </w:rPr>
       </w:pPr>
-      <w:hyperlink r:id="rId92" w:history="1">
+      <w:hyperlink r:id="rId95" w:history="1">
         <w:r>
           <w:rPr>
             <w:rStyle w:val="Hyperlink"/>
@@ -20258,7 +20484,7 @@
           <w:lang w:val="en-GB"/>
         </w:rPr>
       </w:pPr>
-      <w:hyperlink r:id="rId93" w:history="1">
+      <w:hyperlink r:id="rId96" w:history="1">
         <w:r>
           <w:rPr>
             <w:rStyle w:val="Hyperlink"/>
@@ -20277,7 +20503,7 @@
           <w:lang w:val="en-GB"/>
         </w:rPr>
       </w:pPr>
-      <w:hyperlink r:id="rId94" w:history="1">
+      <w:hyperlink r:id="rId97" w:history="1">
         <w:r>
           <w:rPr>
             <w:rStyle w:val="Hyperlink"/>
@@ -20306,7 +20532,7 @@
           <w:lang w:val="en-US"/>
         </w:rPr>
       </w:pPr>
-      <w:hyperlink r:id="rId95" w:history="1">
+      <w:hyperlink r:id="rId98" w:history="1">
         <w:r>
           <w:rPr>
             <w:rStyle w:val="Hyperlink"/>
@@ -20322,7 +20548,7 @@
           <w:lang w:val="en-US"/>
         </w:rPr>
       </w:pPr>
-      <w:hyperlink r:id="rId96" w:history="1">
+      <w:hyperlink r:id="rId99" w:history="1">
         <w:r>
           <w:rPr>
             <w:rStyle w:val="Hyperlink"/>
@@ -20338,7 +20564,7 @@
           <w:lang w:val="en-US"/>
         </w:rPr>
       </w:pPr>
-      <w:hyperlink r:id="rId97" w:history="1">
+      <w:hyperlink r:id="rId100" w:history="1">
         <w:r>
           <w:rPr>
             <w:rStyle w:val="Hyperlink"/>
@@ -20354,7 +20580,7 @@
           <w:lang w:val="en-US"/>
         </w:rPr>
       </w:pPr>
-      <w:hyperlink r:id="rId98" w:history="1">
+      <w:hyperlink r:id="rId101" w:history="1">
         <w:r>
           <w:rPr>
             <w:rStyle w:val="Hyperlink"/>
@@ -20370,7 +20596,7 @@
           <w:lang w:val="en-US"/>
         </w:rPr>
       </w:pPr>
-      <w:hyperlink r:id="rId99" w:history="1">
+      <w:hyperlink r:id="rId102" w:history="1">
         <w:r>
           <w:rPr>
             <w:rStyle w:val="Hyperlink"/>
@@ -20386,7 +20612,7 @@
           <w:lang w:val="en-US"/>
         </w:rPr>
       </w:pPr>
-      <w:hyperlink r:id="rId100" w:anchor="!search/jquerymobile" w:history="1">
+      <w:hyperlink r:id="rId103" w:anchor="!search/jquerymobile" w:history="1">
         <w:r>
           <w:rPr>
             <w:rStyle w:val="Hyperlink"/>
@@ -20402,7 +20628,7 @@
           <w:lang w:val="en-US"/>
         </w:rPr>
       </w:pPr>
-      <w:hyperlink r:id="rId101" w:history="1">
+      <w:hyperlink r:id="rId104" w:history="1">
         <w:r>
           <w:rPr>
             <w:rStyle w:val="Hyperlink"/>
@@ -20421,17 +20647,17 @@
     </w:p>
     <w:p>
       <w:pPr>
-        <w:pStyle w:val="berschrift1"/>
+        <w:pStyle w:val="Heading1"/>
         <w:numPr>
           <w:ilvl w:val="0"/>
           <w:numId w:val="12"/>
         </w:numPr>
       </w:pPr>
-      <w:bookmarkStart w:id="53" w:name="_Toc343016089"/>
+      <w:bookmarkStart w:id="54" w:name="_Toc343016089"/>
       <w:r>
         <w:t>Abbildungsverzeichnis</w:t>
       </w:r>
-      <w:bookmarkEnd w:id="53"/>
+      <w:bookmarkEnd w:id="54"/>
     </w:p>
     <w:p>
       <w:pPr>
@@ -20442,7 +20668,7 @@
     </w:p>
     <w:p>
       <w:pPr>
-        <w:pStyle w:val="Abbildungsverzeichnis"/>
+        <w:pStyle w:val="TableofFigures"/>
         <w:tabs>
           <w:tab w:val="right" w:leader="dot" w:pos="9062"/>
         </w:tabs>
@@ -20471,8 +20697,8 @@
       </w:r>
     </w:p>
     <w:sectPr>
-      <w:headerReference w:type="default" r:id="rId102"/>
-      <w:footerReference w:type="default" r:id="rId103"/>
+      <w:headerReference w:type="default" r:id="rId105"/>
+      <w:footerReference w:type="default" r:id="rId106"/>
       <w:pgSz w:w="11906" w:h="16838"/>
       <w:pgMar w:top="1417" w:right="1417" w:bottom="1134" w:left="1417" w:header="708" w:footer="708" w:gutter="0"/>
       <w:cols w:space="708"/>
@@ -20512,7 +20738,7 @@
 <w:ftr xmlns:wpc="http://schemas.microsoft.com/office/word/2010/wordprocessingCanvas" xmlns:mc="http://schemas.openxmlformats.org/markup-compatibility/2006" xmlns:o="urn:schemas-microsoft-com:office:office" xmlns:r="http://schemas.openxmlformats.org/officeDocument/2006/relationships" xmlns:m="http://schemas.openxmlformats.org/officeDocument/2006/math" xmlns:v="urn:schemas-microsoft-com:vml" xmlns:wp14="http://schemas.microsoft.com/office/word/2010/wordprocessingDrawing" xmlns:wp="http://schemas.openxmlformats.org/drawingml/2006/wordprocessingDrawing" xmlns:w10="urn:schemas-microsoft-com:office:word" xmlns:w="http://schemas.openxmlformats.org/wordprocessingml/2006/main" xmlns:w14="http://schemas.microsoft.com/office/word/2010/wordml" xmlns:wpg="http://schemas.microsoft.com/office/word/2010/wordprocessingGroup" xmlns:wpi="http://schemas.microsoft.com/office/word/2010/wordprocessingInk" xmlns:wne="http://schemas.microsoft.com/office/word/2006/wordml" xmlns:wps="http://schemas.microsoft.com/office/word/2010/wordprocessingShape" mc:Ignorable="w14 wp14">
   <w:p>
     <w:pPr>
-      <w:pStyle w:val="Fuzeile"/>
+      <w:pStyle w:val="Footer"/>
     </w:pPr>
     <w:r>
       <w:t>Projekt Handheld B</w:t>
@@ -20534,7 +20760,7 @@
       <w:rPr>
         <w:noProof/>
       </w:rPr>
-      <w:t>47</w:t>
+      <w:t>48</w:t>
     </w:r>
     <w:r>
       <w:fldChar w:fldCharType="end"/>
@@ -20579,7 +20805,7 @@
 <w:hdr xmlns:wpc="http://schemas.microsoft.com/office/word/2010/wordprocessingCanvas" xmlns:mc="http://schemas.openxmlformats.org/markup-compatibility/2006" xmlns:o="urn:schemas-microsoft-com:office:office" xmlns:r="http://schemas.openxmlformats.org/officeDocument/2006/relationships" xmlns:m="http://schemas.openxmlformats.org/officeDocument/2006/math" xmlns:v="urn:schemas-microsoft-com:vml" xmlns:wp14="http://schemas.microsoft.com/office/word/2010/wordprocessingDrawing" xmlns:wp="http://schemas.openxmlformats.org/drawingml/2006/wordprocessingDrawing" xmlns:w10="urn:schemas-microsoft-com:office:word" xmlns:w="http://schemas.openxmlformats.org/wordprocessingml/2006/main" xmlns:w14="http://schemas.microsoft.com/office/word/2010/wordml" xmlns:wpg="http://schemas.microsoft.com/office/word/2010/wordprocessingGroup" xmlns:wpi="http://schemas.microsoft.com/office/word/2010/wordprocessingInk" xmlns:wne="http://schemas.microsoft.com/office/word/2006/wordml" xmlns:wps="http://schemas.microsoft.com/office/word/2010/wordprocessingShape" mc:Ignorable="w14 wp14">
   <w:p>
     <w:pPr>
-      <w:pStyle w:val="Kopfzeile"/>
+      <w:pStyle w:val="Header"/>
     </w:pPr>
     <w:r>
       <w:tab/>
@@ -21395,8 +21621,8 @@
   <w:abstractNum w:abstractNumId="8">
     <w:nsid w:val="38CB7C91"/>
     <w:multiLevelType w:val="hybridMultilevel"/>
-    <w:tmpl w:val="FF6A1642"/>
-    <w:lvl w:ilvl="0" w:tplc="A58A25D6">
+    <w:tmpl w:val="EA72C9DA"/>
+    <w:lvl w:ilvl="0" w:tplc="2EACF73A">
       <w:numFmt w:val="bullet"/>
       <w:lvlText w:val="-"/>
       <w:lvlJc w:val="left"/>
@@ -21405,6 +21631,7 @@
       </w:pPr>
       <w:rPr>
         <w:rFonts w:ascii="Calibri" w:eastAsiaTheme="minorHAnsi" w:hAnsi="Calibri" w:cstheme="minorBidi" w:hint="default"/>
+        <w:color w:val="auto"/>
       </w:rPr>
     </w:lvl>
     <w:lvl w:ilvl="1" w:tplc="08070003" w:tentative="1">
@@ -22548,15 +22775,15 @@
     <w:lsdException w:name="Bibliography" w:uiPriority="37"/>
     <w:lsdException w:name="TOC Heading" w:uiPriority="39" w:qFormat="1"/>
   </w:latentStyles>
-  <w:style w:type="paragraph" w:default="1" w:styleId="Standard">
+  <w:style w:type="paragraph" w:default="1" w:styleId="Normal">
     <w:name w:val="Normal"/>
     <w:qFormat/>
   </w:style>
-  <w:style w:type="paragraph" w:styleId="berschrift1">
+  <w:style w:type="paragraph" w:styleId="Heading1">
     <w:name w:val="heading 1"/>
-    <w:basedOn w:val="Standard"/>
-    <w:next w:val="Standard"/>
-    <w:link w:val="berschrift1Zchn"/>
+    <w:basedOn w:val="Normal"/>
+    <w:next w:val="Normal"/>
+    <w:link w:val="Heading1Char"/>
     <w:uiPriority w:val="9"/>
     <w:qFormat/>
     <w:rsid w:val="002019D4"/>
@@ -22575,11 +22802,11 @@
       <w:szCs w:val="28"/>
     </w:rPr>
   </w:style>
-  <w:style w:type="paragraph" w:styleId="berschrift2">
+  <w:style w:type="paragraph" w:styleId="Heading2">
     <w:name w:val="heading 2"/>
-    <w:basedOn w:val="Standard"/>
-    <w:next w:val="Standard"/>
-    <w:link w:val="berschrift2Zchn"/>
+    <w:basedOn w:val="Normal"/>
+    <w:next w:val="Normal"/>
+    <w:link w:val="Heading2Char"/>
     <w:uiPriority w:val="9"/>
     <w:unhideWhenUsed/>
     <w:qFormat/>
@@ -22599,11 +22826,11 @@
       <w:szCs w:val="26"/>
     </w:rPr>
   </w:style>
-  <w:style w:type="paragraph" w:styleId="berschrift3">
+  <w:style w:type="paragraph" w:styleId="Heading3">
     <w:name w:val="heading 3"/>
-    <w:basedOn w:val="Standard"/>
-    <w:next w:val="Standard"/>
-    <w:link w:val="berschrift3Zchn"/>
+    <w:basedOn w:val="Normal"/>
+    <w:next w:val="Normal"/>
+    <w:link w:val="Heading3Char"/>
     <w:uiPriority w:val="9"/>
     <w:unhideWhenUsed/>
     <w:qFormat/>
@@ -22621,13 +22848,13 @@
       <w:color w:val="4F81BD" w:themeColor="accent1"/>
     </w:rPr>
   </w:style>
-  <w:style w:type="character" w:default="1" w:styleId="Absatz-Standardschriftart">
+  <w:style w:type="character" w:default="1" w:styleId="DefaultParagraphFont">
     <w:name w:val="Default Paragraph Font"/>
     <w:uiPriority w:val="1"/>
     <w:semiHidden/>
     <w:unhideWhenUsed/>
   </w:style>
-  <w:style w:type="table" w:default="1" w:styleId="NormaleTabelle">
+  <w:style w:type="table" w:default="1" w:styleId="TableNormal">
     <w:name w:val="Normal Table"/>
     <w:uiPriority w:val="99"/>
     <w:semiHidden/>
@@ -22642,15 +22869,15 @@
       </w:tblCellMar>
     </w:tblPr>
   </w:style>
-  <w:style w:type="numbering" w:default="1" w:styleId="KeineListe">
+  <w:style w:type="numbering" w:default="1" w:styleId="NoList">
     <w:name w:val="No List"/>
     <w:uiPriority w:val="99"/>
     <w:semiHidden/>
     <w:unhideWhenUsed/>
   </w:style>
-  <w:style w:type="table" w:styleId="Tabellenraster">
+  <w:style w:type="table" w:styleId="TableGrid">
     <w:name w:val="Table Grid"/>
-    <w:basedOn w:val="NormaleTabelle"/>
+    <w:basedOn w:val="TableNormal"/>
     <w:uiPriority w:val="59"/>
     <w:rsid w:val="001A035D"/>
     <w:pPr>
@@ -22674,10 +22901,10 @@
       </w:tblCellMar>
     </w:tblPr>
   </w:style>
-  <w:style w:type="paragraph" w:styleId="Sprechblasentext">
+  <w:style w:type="paragraph" w:styleId="BalloonText">
     <w:name w:val="Balloon Text"/>
-    <w:basedOn w:val="Standard"/>
-    <w:link w:val="SprechblasentextZchn"/>
+    <w:basedOn w:val="Normal"/>
+    <w:link w:val="BalloonTextChar"/>
     <w:uiPriority w:val="99"/>
     <w:semiHidden/>
     <w:unhideWhenUsed/>
@@ -22691,10 +22918,10 @@
       <w:szCs w:val="16"/>
     </w:rPr>
   </w:style>
-  <w:style w:type="character" w:customStyle="1" w:styleId="SprechblasentextZchn">
-    <w:name w:val="Sprechblasentext Zchn"/>
-    <w:basedOn w:val="Absatz-Standardschriftart"/>
-    <w:link w:val="Sprechblasentext"/>
+  <w:style w:type="character" w:customStyle="1" w:styleId="BalloonTextChar">
+    <w:name w:val="Balloon Text Char"/>
+    <w:basedOn w:val="DefaultParagraphFont"/>
+    <w:link w:val="BalloonText"/>
     <w:uiPriority w:val="99"/>
     <w:semiHidden/>
     <w:rsid w:val="001A035D"/>
@@ -22704,10 +22931,10 @@
       <w:szCs w:val="16"/>
     </w:rPr>
   </w:style>
-  <w:style w:type="paragraph" w:styleId="Kopfzeile">
+  <w:style w:type="paragraph" w:styleId="Header">
     <w:name w:val="header"/>
-    <w:basedOn w:val="Standard"/>
-    <w:link w:val="KopfzeileZchn"/>
+    <w:basedOn w:val="Normal"/>
+    <w:link w:val="HeaderChar"/>
     <w:uiPriority w:val="99"/>
     <w:unhideWhenUsed/>
     <w:rsid w:val="001A035D"/>
@@ -22719,17 +22946,17 @@
       <w:spacing w:after="0" w:line="240" w:lineRule="auto"/>
     </w:pPr>
   </w:style>
-  <w:style w:type="character" w:customStyle="1" w:styleId="KopfzeileZchn">
-    <w:name w:val="Kopfzeile Zchn"/>
-    <w:basedOn w:val="Absatz-Standardschriftart"/>
-    <w:link w:val="Kopfzeile"/>
+  <w:style w:type="character" w:customStyle="1" w:styleId="HeaderChar">
+    <w:name w:val="Header Char"/>
+    <w:basedOn w:val="DefaultParagraphFont"/>
+    <w:link w:val="Header"/>
     <w:uiPriority w:val="99"/>
     <w:rsid w:val="001A035D"/>
   </w:style>
-  <w:style w:type="paragraph" w:styleId="Fuzeile">
+  <w:style w:type="paragraph" w:styleId="Footer">
     <w:name w:val="footer"/>
-    <w:basedOn w:val="Standard"/>
-    <w:link w:val="FuzeileZchn"/>
+    <w:basedOn w:val="Normal"/>
+    <w:link w:val="FooterChar"/>
     <w:uiPriority w:val="99"/>
     <w:unhideWhenUsed/>
     <w:rsid w:val="001A035D"/>
@@ -22741,18 +22968,18 @@
       <w:spacing w:after="0" w:line="240" w:lineRule="auto"/>
     </w:pPr>
   </w:style>
-  <w:style w:type="character" w:customStyle="1" w:styleId="FuzeileZchn">
-    <w:name w:val="Fußzeile Zchn"/>
-    <w:basedOn w:val="Absatz-Standardschriftart"/>
-    <w:link w:val="Fuzeile"/>
+  <w:style w:type="character" w:customStyle="1" w:styleId="FooterChar">
+    <w:name w:val="Footer Char"/>
+    <w:basedOn w:val="DefaultParagraphFont"/>
+    <w:link w:val="Footer"/>
     <w:uiPriority w:val="99"/>
     <w:rsid w:val="001A035D"/>
   </w:style>
-  <w:style w:type="paragraph" w:styleId="Titel">
+  <w:style w:type="paragraph" w:styleId="Title">
     <w:name w:val="Title"/>
-    <w:basedOn w:val="Standard"/>
-    <w:next w:val="Standard"/>
-    <w:link w:val="TitelZchn"/>
+    <w:basedOn w:val="Normal"/>
+    <w:next w:val="Normal"/>
+    <w:link w:val="TitleChar"/>
     <w:uiPriority w:val="10"/>
     <w:qFormat/>
     <w:rsid w:val="002019D4"/>
@@ -22772,10 +22999,10 @@
       <w:szCs w:val="52"/>
     </w:rPr>
   </w:style>
-  <w:style w:type="character" w:customStyle="1" w:styleId="TitelZchn">
-    <w:name w:val="Titel Zchn"/>
-    <w:basedOn w:val="Absatz-Standardschriftart"/>
-    <w:link w:val="Titel"/>
+  <w:style w:type="character" w:customStyle="1" w:styleId="TitleChar">
+    <w:name w:val="Title Char"/>
+    <w:basedOn w:val="DefaultParagraphFont"/>
+    <w:link w:val="Title"/>
     <w:uiPriority w:val="10"/>
     <w:rsid w:val="002019D4"/>
     <w:rPr>
@@ -22787,10 +23014,10 @@
       <w:szCs w:val="52"/>
     </w:rPr>
   </w:style>
-  <w:style w:type="character" w:customStyle="1" w:styleId="berschrift1Zchn">
-    <w:name w:val="Überschrift 1 Zchn"/>
-    <w:basedOn w:val="Absatz-Standardschriftart"/>
-    <w:link w:val="berschrift1"/>
+  <w:style w:type="character" w:customStyle="1" w:styleId="Heading1Char">
+    <w:name w:val="Heading 1 Char"/>
+    <w:basedOn w:val="DefaultParagraphFont"/>
+    <w:link w:val="Heading1"/>
     <w:uiPriority w:val="9"/>
     <w:rsid w:val="002019D4"/>
     <w:rPr>
@@ -22802,10 +23029,10 @@
       <w:szCs w:val="28"/>
     </w:rPr>
   </w:style>
-  <w:style w:type="paragraph" w:styleId="Inhaltsverzeichnisberschrift">
+  <w:style w:type="paragraph" w:styleId="TOCHeading">
     <w:name w:val="TOC Heading"/>
-    <w:basedOn w:val="berschrift1"/>
-    <w:next w:val="Standard"/>
+    <w:basedOn w:val="Heading1"/>
+    <w:next w:val="Normal"/>
     <w:uiPriority w:val="39"/>
     <w:semiHidden/>
     <w:unhideWhenUsed/>
@@ -22818,11 +23045,11 @@
       <w:lang w:eastAsia="de-CH"/>
     </w:rPr>
   </w:style>
-  <w:style w:type="paragraph" w:styleId="Untertitel">
+  <w:style w:type="paragraph" w:styleId="Subtitle">
     <w:name w:val="Subtitle"/>
-    <w:basedOn w:val="Standard"/>
-    <w:next w:val="Standard"/>
-    <w:link w:val="UntertitelZchn"/>
+    <w:basedOn w:val="Normal"/>
+    <w:next w:val="Normal"/>
+    <w:link w:val="SubtitleChar"/>
     <w:uiPriority w:val="11"/>
     <w:qFormat/>
     <w:rsid w:val="002019D4"/>
@@ -22841,10 +23068,10 @@
       <w:szCs w:val="24"/>
     </w:rPr>
   </w:style>
-  <w:style w:type="character" w:customStyle="1" w:styleId="UntertitelZchn">
-    <w:name w:val="Untertitel Zchn"/>
-    <w:basedOn w:val="Absatz-Standardschriftart"/>
-    <w:link w:val="Untertitel"/>
+  <w:style w:type="character" w:customStyle="1" w:styleId="SubtitleChar">
+    <w:name w:val="Subtitle Char"/>
+    <w:basedOn w:val="DefaultParagraphFont"/>
+    <w:link w:val="Subtitle"/>
     <w:uiPriority w:val="11"/>
     <w:rsid w:val="002019D4"/>
     <w:rPr>
@@ -22857,10 +23084,10 @@
       <w:szCs w:val="24"/>
     </w:rPr>
   </w:style>
-  <w:style w:type="paragraph" w:styleId="Verzeichnis1">
+  <w:style w:type="paragraph" w:styleId="TOC1">
     <w:name w:val="toc 1"/>
-    <w:basedOn w:val="Standard"/>
-    <w:next w:val="Standard"/>
+    <w:basedOn w:val="Normal"/>
+    <w:next w:val="Normal"/>
     <w:autoRedefine/>
     <w:uiPriority w:val="39"/>
     <w:unhideWhenUsed/>
@@ -22871,7 +23098,7 @@
   </w:style>
   <w:style w:type="character" w:styleId="Hyperlink">
     <w:name w:val="Hyperlink"/>
-    <w:basedOn w:val="Absatz-Standardschriftart"/>
+    <w:basedOn w:val="DefaultParagraphFont"/>
     <w:uiPriority w:val="99"/>
     <w:unhideWhenUsed/>
     <w:rsid w:val="002019D4"/>
@@ -22880,10 +23107,10 @@
       <w:u w:val="single"/>
     </w:rPr>
   </w:style>
-  <w:style w:type="character" w:customStyle="1" w:styleId="berschrift2Zchn">
-    <w:name w:val="Überschrift 2 Zchn"/>
-    <w:basedOn w:val="Absatz-Standardschriftart"/>
-    <w:link w:val="berschrift2"/>
+  <w:style w:type="character" w:customStyle="1" w:styleId="Heading2Char">
+    <w:name w:val="Heading 2 Char"/>
+    <w:basedOn w:val="DefaultParagraphFont"/>
+    <w:link w:val="Heading2"/>
     <w:uiPriority w:val="9"/>
     <w:rsid w:val="002019D4"/>
     <w:rPr>
@@ -22895,10 +23122,10 @@
       <w:szCs w:val="26"/>
     </w:rPr>
   </w:style>
-  <w:style w:type="paragraph" w:styleId="Verzeichnis2">
+  <w:style w:type="paragraph" w:styleId="TOC2">
     <w:name w:val="toc 2"/>
-    <w:basedOn w:val="Standard"/>
-    <w:next w:val="Standard"/>
+    <w:basedOn w:val="Normal"/>
+    <w:next w:val="Normal"/>
     <w:autoRedefine/>
     <w:uiPriority w:val="39"/>
     <w:unhideWhenUsed/>
@@ -22908,9 +23135,9 @@
       <w:ind w:left="220"/>
     </w:pPr>
   </w:style>
-  <w:style w:type="paragraph" w:styleId="Listenabsatz">
+  <w:style w:type="paragraph" w:styleId="ListParagraph">
     <w:name w:val="List Paragraph"/>
-    <w:basedOn w:val="Standard"/>
+    <w:basedOn w:val="Normal"/>
     <w:uiPriority w:val="34"/>
     <w:qFormat/>
     <w:rsid w:val="003260AB"/>
@@ -22919,10 +23146,10 @@
       <w:contextualSpacing/>
     </w:pPr>
   </w:style>
-  <w:style w:type="paragraph" w:styleId="Beschriftung">
+  <w:style w:type="paragraph" w:styleId="Caption">
     <w:name w:val="caption"/>
-    <w:basedOn w:val="Standard"/>
-    <w:next w:val="Standard"/>
+    <w:basedOn w:val="Normal"/>
+    <w:next w:val="Normal"/>
     <w:uiPriority w:val="35"/>
     <w:unhideWhenUsed/>
     <w:qFormat/>
@@ -22938,10 +23165,10 @@
       <w:szCs w:val="18"/>
     </w:rPr>
   </w:style>
-  <w:style w:type="paragraph" w:styleId="Abbildungsverzeichnis">
+  <w:style w:type="paragraph" w:styleId="TableofFigures">
     <w:name w:val="table of figures"/>
-    <w:basedOn w:val="Standard"/>
-    <w:next w:val="Standard"/>
+    <w:basedOn w:val="Normal"/>
+    <w:next w:val="Normal"/>
     <w:uiPriority w:val="99"/>
     <w:unhideWhenUsed/>
     <w:rsid w:val="0032012C"/>
@@ -22949,10 +23176,10 @@
       <w:spacing w:after="0"/>
     </w:pPr>
   </w:style>
-  <w:style w:type="character" w:customStyle="1" w:styleId="berschrift3Zchn">
-    <w:name w:val="Überschrift 3 Zchn"/>
-    <w:basedOn w:val="Absatz-Standardschriftart"/>
-    <w:link w:val="berschrift3"/>
+  <w:style w:type="character" w:customStyle="1" w:styleId="Heading3Char">
+    <w:name w:val="Heading 3 Char"/>
+    <w:basedOn w:val="DefaultParagraphFont"/>
+    <w:link w:val="Heading3"/>
     <w:uiPriority w:val="9"/>
     <w:rsid w:val="003A5CC2"/>
     <w:rPr>
@@ -22962,10 +23189,10 @@
       <w:color w:val="4F81BD" w:themeColor="accent1"/>
     </w:rPr>
   </w:style>
-  <w:style w:type="paragraph" w:styleId="Verzeichnis3">
+  <w:style w:type="paragraph" w:styleId="TOC3">
     <w:name w:val="toc 3"/>
-    <w:basedOn w:val="Standard"/>
-    <w:next w:val="Standard"/>
+    <w:basedOn w:val="Normal"/>
+    <w:next w:val="Normal"/>
     <w:autoRedefine/>
     <w:uiPriority w:val="39"/>
     <w:unhideWhenUsed/>
@@ -22975,9 +23202,9 @@
       <w:ind w:left="440"/>
     </w:pPr>
   </w:style>
-  <w:style w:type="character" w:styleId="BesuchterHyperlink">
+  <w:style w:type="character" w:styleId="FollowedHyperlink">
     <w:name w:val="FollowedHyperlink"/>
-    <w:basedOn w:val="Absatz-Standardschriftart"/>
+    <w:basedOn w:val="DefaultParagraphFont"/>
     <w:uiPriority w:val="99"/>
     <w:semiHidden/>
     <w:unhideWhenUsed/>
@@ -22987,10 +23214,10 @@
       <w:u w:val="single"/>
     </w:rPr>
   </w:style>
-  <w:style w:type="paragraph" w:styleId="Endnotentext">
+  <w:style w:type="paragraph" w:styleId="EndnoteText">
     <w:name w:val="endnote text"/>
-    <w:basedOn w:val="Standard"/>
-    <w:link w:val="EndnotentextZchn"/>
+    <w:basedOn w:val="Normal"/>
+    <w:link w:val="EndnoteTextChar"/>
     <w:uiPriority w:val="99"/>
     <w:semiHidden/>
     <w:unhideWhenUsed/>
@@ -23003,10 +23230,10 @@
       <w:szCs w:val="20"/>
     </w:rPr>
   </w:style>
-  <w:style w:type="character" w:customStyle="1" w:styleId="EndnotentextZchn">
-    <w:name w:val="Endnotentext Zchn"/>
-    <w:basedOn w:val="Absatz-Standardschriftart"/>
-    <w:link w:val="Endnotentext"/>
+  <w:style w:type="character" w:customStyle="1" w:styleId="EndnoteTextChar">
+    <w:name w:val="Endnote Text Char"/>
+    <w:basedOn w:val="DefaultParagraphFont"/>
+    <w:link w:val="EndnoteText"/>
     <w:uiPriority w:val="99"/>
     <w:semiHidden/>
     <w:rsid w:val="00FE1032"/>
@@ -23015,9 +23242,9 @@
       <w:szCs w:val="20"/>
     </w:rPr>
   </w:style>
-  <w:style w:type="character" w:styleId="Endnotenzeichen">
+  <w:style w:type="character" w:styleId="EndnoteReference">
     <w:name w:val="endnote reference"/>
-    <w:basedOn w:val="Absatz-Standardschriftart"/>
+    <w:basedOn w:val="DefaultParagraphFont"/>
     <w:uiPriority w:val="99"/>
     <w:semiHidden/>
     <w:unhideWhenUsed/>
@@ -23185,15 +23412,15 @@
     <w:lsdException w:name="Bibliography" w:uiPriority="37"/>
     <w:lsdException w:name="TOC Heading" w:uiPriority="39" w:qFormat="1"/>
   </w:latentStyles>
-  <w:style w:type="paragraph" w:default="1" w:styleId="Standard">
+  <w:style w:type="paragraph" w:default="1" w:styleId="Normal">
     <w:name w:val="Normal"/>
     <w:qFormat/>
   </w:style>
-  <w:style w:type="paragraph" w:styleId="berschrift1">
+  <w:style w:type="paragraph" w:styleId="Heading1">
     <w:name w:val="heading 1"/>
-    <w:basedOn w:val="Standard"/>
-    <w:next w:val="Standard"/>
-    <w:link w:val="berschrift1Zchn"/>
+    <w:basedOn w:val="Normal"/>
+    <w:next w:val="Normal"/>
+    <w:link w:val="Heading1Char"/>
     <w:uiPriority w:val="9"/>
     <w:qFormat/>
     <w:rsid w:val="002019D4"/>
@@ -23212,11 +23439,11 @@
       <w:szCs w:val="28"/>
     </w:rPr>
   </w:style>
-  <w:style w:type="paragraph" w:styleId="berschrift2">
+  <w:style w:type="paragraph" w:styleId="Heading2">
     <w:name w:val="heading 2"/>
-    <w:basedOn w:val="Standard"/>
-    <w:next w:val="Standard"/>
-    <w:link w:val="berschrift2Zchn"/>
+    <w:basedOn w:val="Normal"/>
+    <w:next w:val="Normal"/>
+    <w:link w:val="Heading2Char"/>
     <w:uiPriority w:val="9"/>
     <w:unhideWhenUsed/>
     <w:qFormat/>
@@ -23236,11 +23463,11 @@
       <w:szCs w:val="26"/>
     </w:rPr>
   </w:style>
-  <w:style w:type="paragraph" w:styleId="berschrift3">
+  <w:style w:type="paragraph" w:styleId="Heading3">
     <w:name w:val="heading 3"/>
-    <w:basedOn w:val="Standard"/>
-    <w:next w:val="Standard"/>
-    <w:link w:val="berschrift3Zchn"/>
+    <w:basedOn w:val="Normal"/>
+    <w:next w:val="Normal"/>
+    <w:link w:val="Heading3Char"/>
     <w:uiPriority w:val="9"/>
     <w:unhideWhenUsed/>
     <w:qFormat/>
@@ -23258,13 +23485,13 @@
       <w:color w:val="4F81BD" w:themeColor="accent1"/>
     </w:rPr>
   </w:style>
-  <w:style w:type="character" w:default="1" w:styleId="Absatz-Standardschriftart">
+  <w:style w:type="character" w:default="1" w:styleId="DefaultParagraphFont">
     <w:name w:val="Default Paragraph Font"/>
     <w:uiPriority w:val="1"/>
     <w:semiHidden/>
     <w:unhideWhenUsed/>
   </w:style>
-  <w:style w:type="table" w:default="1" w:styleId="NormaleTabelle">
+  <w:style w:type="table" w:default="1" w:styleId="TableNormal">
     <w:name w:val="Normal Table"/>
     <w:uiPriority w:val="99"/>
     <w:semiHidden/>
@@ -23279,15 +23506,15 @@
       </w:tblCellMar>
     </w:tblPr>
   </w:style>
-  <w:style w:type="numbering" w:default="1" w:styleId="KeineListe">
+  <w:style w:type="numbering" w:default="1" w:styleId="NoList">
     <w:name w:val="No List"/>
     <w:uiPriority w:val="99"/>
     <w:semiHidden/>
     <w:unhideWhenUsed/>
   </w:style>
-  <w:style w:type="table" w:styleId="Tabellenraster">
+  <w:style w:type="table" w:styleId="TableGrid">
     <w:name w:val="Table Grid"/>
-    <w:basedOn w:val="NormaleTabelle"/>
+    <w:basedOn w:val="TableNormal"/>
     <w:uiPriority w:val="59"/>
     <w:rsid w:val="001A035D"/>
     <w:pPr>
@@ -23311,10 +23538,10 @@
       </w:tblCellMar>
     </w:tblPr>
   </w:style>
-  <w:style w:type="paragraph" w:styleId="Sprechblasentext">
+  <w:style w:type="paragraph" w:styleId="BalloonText">
     <w:name w:val="Balloon Text"/>
-    <w:basedOn w:val="Standard"/>
-    <w:link w:val="SprechblasentextZchn"/>
+    <w:basedOn w:val="Normal"/>
+    <w:link w:val="BalloonTextChar"/>
     <w:uiPriority w:val="99"/>
     <w:semiHidden/>
     <w:unhideWhenUsed/>
@@ -23328,10 +23555,10 @@
       <w:szCs w:val="16"/>
     </w:rPr>
   </w:style>
-  <w:style w:type="character" w:customStyle="1" w:styleId="SprechblasentextZchn">
-    <w:name w:val="Sprechblasentext Zchn"/>
-    <w:basedOn w:val="Absatz-Standardschriftart"/>
-    <w:link w:val="Sprechblasentext"/>
+  <w:style w:type="character" w:customStyle="1" w:styleId="BalloonTextChar">
+    <w:name w:val="Balloon Text Char"/>
+    <w:basedOn w:val="DefaultParagraphFont"/>
+    <w:link w:val="BalloonText"/>
     <w:uiPriority w:val="99"/>
     <w:semiHidden/>
     <w:rsid w:val="001A035D"/>
@@ -23341,10 +23568,10 @@
       <w:szCs w:val="16"/>
     </w:rPr>
   </w:style>
-  <w:style w:type="paragraph" w:styleId="Kopfzeile">
+  <w:style w:type="paragraph" w:styleId="Header">
     <w:name w:val="header"/>
-    <w:basedOn w:val="Standard"/>
-    <w:link w:val="KopfzeileZchn"/>
+    <w:basedOn w:val="Normal"/>
+    <w:link w:val="HeaderChar"/>
     <w:uiPriority w:val="99"/>
     <w:unhideWhenUsed/>
     <w:rsid w:val="001A035D"/>
@@ -23356,17 +23583,17 @@
       <w:spacing w:after="0" w:line="240" w:lineRule="auto"/>
     </w:pPr>
   </w:style>
-  <w:style w:type="character" w:customStyle="1" w:styleId="KopfzeileZchn">
-    <w:name w:val="Kopfzeile Zchn"/>
-    <w:basedOn w:val="Absatz-Standardschriftart"/>
-    <w:link w:val="Kopfzeile"/>
+  <w:style w:type="character" w:customStyle="1" w:styleId="HeaderChar">
+    <w:name w:val="Header Char"/>
+    <w:basedOn w:val="DefaultParagraphFont"/>
+    <w:link w:val="Header"/>
     <w:uiPriority w:val="99"/>
     <w:rsid w:val="001A035D"/>
   </w:style>
-  <w:style w:type="paragraph" w:styleId="Fuzeile">
+  <w:style w:type="paragraph" w:styleId="Footer">
     <w:name w:val="footer"/>
-    <w:basedOn w:val="Standard"/>
-    <w:link w:val="FuzeileZchn"/>
+    <w:basedOn w:val="Normal"/>
+    <w:link w:val="FooterChar"/>
     <w:uiPriority w:val="99"/>
     <w:unhideWhenUsed/>
     <w:rsid w:val="001A035D"/>
@@ -23378,18 +23605,18 @@
       <w:spacing w:after="0" w:line="240" w:lineRule="auto"/>
     </w:pPr>
   </w:style>
-  <w:style w:type="character" w:customStyle="1" w:styleId="FuzeileZchn">
-    <w:name w:val="Fußzeile Zchn"/>
-    <w:basedOn w:val="Absatz-Standardschriftart"/>
-    <w:link w:val="Fuzeile"/>
+  <w:style w:type="character" w:customStyle="1" w:styleId="FooterChar">
+    <w:name w:val="Footer Char"/>
+    <w:basedOn w:val="DefaultParagraphFont"/>
+    <w:link w:val="Footer"/>
     <w:uiPriority w:val="99"/>
     <w:rsid w:val="001A035D"/>
   </w:style>
-  <w:style w:type="paragraph" w:styleId="Titel">
+  <w:style w:type="paragraph" w:styleId="Title">
     <w:name w:val="Title"/>
-    <w:basedOn w:val="Standard"/>
-    <w:next w:val="Standard"/>
-    <w:link w:val="TitelZchn"/>
+    <w:basedOn w:val="Normal"/>
+    <w:next w:val="Normal"/>
+    <w:link w:val="TitleChar"/>
     <w:uiPriority w:val="10"/>
     <w:qFormat/>
     <w:rsid w:val="002019D4"/>
@@ -23409,10 +23636,10 @@
       <w:szCs w:val="52"/>
     </w:rPr>
   </w:style>
-  <w:style w:type="character" w:customStyle="1" w:styleId="TitelZchn">
-    <w:name w:val="Titel Zchn"/>
-    <w:basedOn w:val="Absatz-Standardschriftart"/>
-    <w:link w:val="Titel"/>
+  <w:style w:type="character" w:customStyle="1" w:styleId="TitleChar">
+    <w:name w:val="Title Char"/>
+    <w:basedOn w:val="DefaultParagraphFont"/>
+    <w:link w:val="Title"/>
     <w:uiPriority w:val="10"/>
     <w:rsid w:val="002019D4"/>
     <w:rPr>
@@ -23424,10 +23651,10 @@
       <w:szCs w:val="52"/>
     </w:rPr>
   </w:style>
-  <w:style w:type="character" w:customStyle="1" w:styleId="berschrift1Zchn">
-    <w:name w:val="Überschrift 1 Zchn"/>
-    <w:basedOn w:val="Absatz-Standardschriftart"/>
-    <w:link w:val="berschrift1"/>
+  <w:style w:type="character" w:customStyle="1" w:styleId="Heading1Char">
+    <w:name w:val="Heading 1 Char"/>
+    <w:basedOn w:val="DefaultParagraphFont"/>
+    <w:link w:val="Heading1"/>
     <w:uiPriority w:val="9"/>
     <w:rsid w:val="002019D4"/>
     <w:rPr>
@@ -23439,10 +23666,10 @@
       <w:szCs w:val="28"/>
     </w:rPr>
   </w:style>
-  <w:style w:type="paragraph" w:styleId="Inhaltsverzeichnisberschrift">
+  <w:style w:type="paragraph" w:styleId="TOCHeading">
     <w:name w:val="TOC Heading"/>
-    <w:basedOn w:val="berschrift1"/>
-    <w:next w:val="Standard"/>
+    <w:basedOn w:val="Heading1"/>
+    <w:next w:val="Normal"/>
     <w:uiPriority w:val="39"/>
     <w:semiHidden/>
     <w:unhideWhenUsed/>
@@ -23455,11 +23682,11 @@
       <w:lang w:eastAsia="de-CH"/>
     </w:rPr>
   </w:style>
-  <w:style w:type="paragraph" w:styleId="Untertitel">
+  <w:style w:type="paragraph" w:styleId="Subtitle">
     <w:name w:val="Subtitle"/>
-    <w:basedOn w:val="Standard"/>
-    <w:next w:val="Standard"/>
-    <w:link w:val="UntertitelZchn"/>
+    <w:basedOn w:val="Normal"/>
+    <w:next w:val="Normal"/>
+    <w:link w:val="SubtitleChar"/>
     <w:uiPriority w:val="11"/>
     <w:qFormat/>
     <w:rsid w:val="002019D4"/>
@@ -23478,10 +23705,10 @@
       <w:szCs w:val="24"/>
     </w:rPr>
   </w:style>
-  <w:style w:type="character" w:customStyle="1" w:styleId="UntertitelZchn">
-    <w:name w:val="Untertitel Zchn"/>
-    <w:basedOn w:val="Absatz-Standardschriftart"/>
-    <w:link w:val="Untertitel"/>
+  <w:style w:type="character" w:customStyle="1" w:styleId="SubtitleChar">
+    <w:name w:val="Subtitle Char"/>
+    <w:basedOn w:val="DefaultParagraphFont"/>
+    <w:link w:val="Subtitle"/>
     <w:uiPriority w:val="11"/>
     <w:rsid w:val="002019D4"/>
     <w:rPr>
@@ -23494,10 +23721,10 @@
       <w:szCs w:val="24"/>
     </w:rPr>
   </w:style>
-  <w:style w:type="paragraph" w:styleId="Verzeichnis1">
+  <w:style w:type="paragraph" w:styleId="TOC1">
     <w:name w:val="toc 1"/>
-    <w:basedOn w:val="Standard"/>
-    <w:next w:val="Standard"/>
+    <w:basedOn w:val="Normal"/>
+    <w:next w:val="Normal"/>
     <w:autoRedefine/>
     <w:uiPriority w:val="39"/>
     <w:unhideWhenUsed/>
@@ -23508,7 +23735,7 @@
   </w:style>
   <w:style w:type="character" w:styleId="Hyperlink">
     <w:name w:val="Hyperlink"/>
-    <w:basedOn w:val="Absatz-Standardschriftart"/>
+    <w:basedOn w:val="DefaultParagraphFont"/>
     <w:uiPriority w:val="99"/>
     <w:unhideWhenUsed/>
     <w:rsid w:val="002019D4"/>
@@ -23517,10 +23744,10 @@
       <w:u w:val="single"/>
     </w:rPr>
   </w:style>
-  <w:style w:type="character" w:customStyle="1" w:styleId="berschrift2Zchn">
-    <w:name w:val="Überschrift 2 Zchn"/>
-    <w:basedOn w:val="Absatz-Standardschriftart"/>
-    <w:link w:val="berschrift2"/>
+  <w:style w:type="character" w:customStyle="1" w:styleId="Heading2Char">
+    <w:name w:val="Heading 2 Char"/>
+    <w:basedOn w:val="DefaultParagraphFont"/>
+    <w:link w:val="Heading2"/>
     <w:uiPriority w:val="9"/>
     <w:rsid w:val="002019D4"/>
     <w:rPr>
@@ -23532,10 +23759,10 @@
       <w:szCs w:val="26"/>
     </w:rPr>
   </w:style>
-  <w:style w:type="paragraph" w:styleId="Verzeichnis2">
+  <w:style w:type="paragraph" w:styleId="TOC2">
     <w:name w:val="toc 2"/>
-    <w:basedOn w:val="Standard"/>
-    <w:next w:val="Standard"/>
+    <w:basedOn w:val="Normal"/>
+    <w:next w:val="Normal"/>
     <w:autoRedefine/>
     <w:uiPriority w:val="39"/>
     <w:unhideWhenUsed/>
@@ -23545,9 +23772,9 @@
       <w:ind w:left="220"/>
     </w:pPr>
   </w:style>
-  <w:style w:type="paragraph" w:styleId="Listenabsatz">
+  <w:style w:type="paragraph" w:styleId="ListParagraph">
     <w:name w:val="List Paragraph"/>
-    <w:basedOn w:val="Standard"/>
+    <w:basedOn w:val="Normal"/>
     <w:uiPriority w:val="34"/>
     <w:qFormat/>
     <w:rsid w:val="003260AB"/>
@@ -23556,10 +23783,10 @@
       <w:contextualSpacing/>
     </w:pPr>
   </w:style>
-  <w:style w:type="paragraph" w:styleId="Beschriftung">
+  <w:style w:type="paragraph" w:styleId="Caption">
     <w:name w:val="caption"/>
-    <w:basedOn w:val="Standard"/>
-    <w:next w:val="Standard"/>
+    <w:basedOn w:val="Normal"/>
+    <w:next w:val="Normal"/>
     <w:uiPriority w:val="35"/>
     <w:unhideWhenUsed/>
     <w:qFormat/>
@@ -23575,10 +23802,10 @@
       <w:szCs w:val="18"/>
     </w:rPr>
   </w:style>
-  <w:style w:type="paragraph" w:styleId="Abbildungsverzeichnis">
+  <w:style w:type="paragraph" w:styleId="TableofFigures">
     <w:name w:val="table of figures"/>
-    <w:basedOn w:val="Standard"/>
-    <w:next w:val="Standard"/>
+    <w:basedOn w:val="Normal"/>
+    <w:next w:val="Normal"/>
     <w:uiPriority w:val="99"/>
     <w:unhideWhenUsed/>
     <w:rsid w:val="0032012C"/>
@@ -23586,10 +23813,10 @@
       <w:spacing w:after="0"/>
     </w:pPr>
   </w:style>
-  <w:style w:type="character" w:customStyle="1" w:styleId="berschrift3Zchn">
-    <w:name w:val="Überschrift 3 Zchn"/>
-    <w:basedOn w:val="Absatz-Standardschriftart"/>
-    <w:link w:val="berschrift3"/>
+  <w:style w:type="character" w:customStyle="1" w:styleId="Heading3Char">
+    <w:name w:val="Heading 3 Char"/>
+    <w:basedOn w:val="DefaultParagraphFont"/>
+    <w:link w:val="Heading3"/>
     <w:uiPriority w:val="9"/>
     <w:rsid w:val="003A5CC2"/>
     <w:rPr>
@@ -23599,10 +23826,10 @@
       <w:color w:val="4F81BD" w:themeColor="accent1"/>
     </w:rPr>
   </w:style>
-  <w:style w:type="paragraph" w:styleId="Verzeichnis3">
+  <w:style w:type="paragraph" w:styleId="TOC3">
     <w:name w:val="toc 3"/>
-    <w:basedOn w:val="Standard"/>
-    <w:next w:val="Standard"/>
+    <w:basedOn w:val="Normal"/>
+    <w:next w:val="Normal"/>
     <w:autoRedefine/>
     <w:uiPriority w:val="39"/>
     <w:unhideWhenUsed/>
@@ -23612,9 +23839,9 @@
       <w:ind w:left="440"/>
     </w:pPr>
   </w:style>
-  <w:style w:type="character" w:styleId="BesuchterHyperlink">
+  <w:style w:type="character" w:styleId="FollowedHyperlink">
     <w:name w:val="FollowedHyperlink"/>
-    <w:basedOn w:val="Absatz-Standardschriftart"/>
+    <w:basedOn w:val="DefaultParagraphFont"/>
     <w:uiPriority w:val="99"/>
     <w:semiHidden/>
     <w:unhideWhenUsed/>
@@ -23624,10 +23851,10 @@
       <w:u w:val="single"/>
     </w:rPr>
   </w:style>
-  <w:style w:type="paragraph" w:styleId="Endnotentext">
+  <w:style w:type="paragraph" w:styleId="EndnoteText">
     <w:name w:val="endnote text"/>
-    <w:basedOn w:val="Standard"/>
-    <w:link w:val="EndnotentextZchn"/>
+    <w:basedOn w:val="Normal"/>
+    <w:link w:val="EndnoteTextChar"/>
     <w:uiPriority w:val="99"/>
     <w:semiHidden/>
     <w:unhideWhenUsed/>
@@ -23640,10 +23867,10 @@
       <w:szCs w:val="20"/>
     </w:rPr>
   </w:style>
-  <w:style w:type="character" w:customStyle="1" w:styleId="EndnotentextZchn">
-    <w:name w:val="Endnotentext Zchn"/>
-    <w:basedOn w:val="Absatz-Standardschriftart"/>
-    <w:link w:val="Endnotentext"/>
+  <w:style w:type="character" w:customStyle="1" w:styleId="EndnoteTextChar">
+    <w:name w:val="Endnote Text Char"/>
+    <w:basedOn w:val="DefaultParagraphFont"/>
+    <w:link w:val="EndnoteText"/>
     <w:uiPriority w:val="99"/>
     <w:semiHidden/>
     <w:rsid w:val="00FE1032"/>
@@ -23652,9 +23879,9 @@
       <w:szCs w:val="20"/>
     </w:rPr>
   </w:style>
-  <w:style w:type="character" w:styleId="Endnotenzeichen">
+  <w:style w:type="character" w:styleId="EndnoteReference">
     <w:name w:val="endnote reference"/>
-    <w:basedOn w:val="Absatz-Standardschriftart"/>
+    <w:basedOn w:val="DefaultParagraphFont"/>
     <w:uiPriority w:val="99"/>
     <w:semiHidden/>
     <w:unhideWhenUsed/>
@@ -23956,7 +24183,7 @@
 </file>
 
 <file path=customXml/itemProps1.xml><?xml version="1.0" encoding="utf-8"?>
-<ds:datastoreItem xmlns:ds="http://schemas.openxmlformats.org/officeDocument/2006/customXml" ds:itemID="{89FA6D76-27FE-45C7-AE21-1917843F84BE}">
+<ds:datastoreItem xmlns:ds="http://schemas.openxmlformats.org/officeDocument/2006/customXml" ds:itemID="{2A8C627E-2095-4D0F-8F15-FF16C0BB72CD}">
   <ds:schemaRefs>
     <ds:schemaRef ds:uri="http://schemas.openxmlformats.org/officeDocument/2006/bibliography"/>
   </ds:schemaRefs>

</xml_diff>

<commit_message>
debugging / testing documented
</commit_message>
<xml_diff>
--- a/Documents/REN - Framework Evaluation - Documentation.docx
+++ b/Documents/REN - Framework Evaluation - Documentation.docx
@@ -332,7 +332,6 @@
           <w:docPartUnique/>
         </w:docPartObj>
       </w:sdtPr>
-      <w:sdtEndPr/>
       <w:sdtContent>
         <w:p>
           <w:pPr>
@@ -6479,7 +6478,13 @@
               <w:rPr>
                 <w:b/>
               </w:rPr>
-              <w:t>Präsentation + Handzettel erstellen</w:t>
+              <w:t>Prä</w:t>
+            </w:r>
+            <w:r>
+              <w:rPr>
+                <w:b/>
+              </w:rPr>
+              <w:t>sentation</w:t>
             </w:r>
           </w:p>
         </w:tc>
@@ -19605,9 +19610,130 @@
       <w:r>
         <w:rPr>
           <w:noProof/>
+        </w:rPr>
+        <w:lastRenderedPageBreak/>
+        <mc:AlternateContent>
+          <mc:Choice Requires="wps">
+            <w:drawing>
+              <wp:anchor distT="0" distB="0" distL="114300" distR="114300" simplePos="0" relativeHeight="251708416" behindDoc="0" locked="0" layoutInCell="1" allowOverlap="1" wp14:anchorId="3E501C75" wp14:editId="22608A00">
+                <wp:simplePos x="0" y="0"/>
+                <wp:positionH relativeFrom="column">
+                  <wp:posOffset>4338955</wp:posOffset>
+                </wp:positionH>
+                <wp:positionV relativeFrom="paragraph">
+                  <wp:posOffset>2468880</wp:posOffset>
+                </wp:positionV>
+                <wp:extent cx="1600200" cy="635"/>
+                <wp:effectExtent l="0" t="0" r="0" b="0"/>
+                <wp:wrapSquare wrapText="bothSides"/>
+                <wp:docPr id="48" name="Text Box 48"/>
+                <wp:cNvGraphicFramePr/>
+                <a:graphic xmlns:a="http://schemas.openxmlformats.org/drawingml/2006/main">
+                  <a:graphicData uri="http://schemas.microsoft.com/office/word/2010/wordprocessingShape">
+                    <wps:wsp>
+                      <wps:cNvSpPr txBox="1"/>
+                      <wps:spPr>
+                        <a:xfrm>
+                          <a:off x="0" y="0"/>
+                          <a:ext cx="1600200" cy="635"/>
+                        </a:xfrm>
+                        <a:prstGeom prst="rect">
+                          <a:avLst/>
+                        </a:prstGeom>
+                        <a:solidFill>
+                          <a:prstClr val="white"/>
+                        </a:solidFill>
+                        <a:ln>
+                          <a:noFill/>
+                        </a:ln>
+                        <a:effectLst/>
+                      </wps:spPr>
+                      <wps:txbx>
+                        <w:txbxContent>
+                          <w:p>
+                            <w:pPr>
+                              <w:pStyle w:val="Caption"/>
+                              <w:rPr>
+                                <w:noProof/>
+                              </w:rPr>
+                            </w:pPr>
+                            <w:bookmarkStart w:id="50" w:name="_Toc344996493"/>
+                            <w:r>
+                              <w:t xml:space="preserve">Abbildung </w:t>
+                            </w:r>
+                            <w:fldSimple w:instr=" SEQ Abbildung \* ARABIC ">
+                              <w:r>
+                                <w:rPr>
+                                  <w:noProof/>
+                                </w:rPr>
+                                <w:t>1</w:t>
+                              </w:r>
+                            </w:fldSimple>
+                            <w:r>
+                              <w:t xml:space="preserve"> Phonegap-Projektstruktur</w:t>
+                            </w:r>
+                            <w:bookmarkEnd w:id="50"/>
+                          </w:p>
+                        </w:txbxContent>
+                      </wps:txbx>
+                      <wps:bodyPr rot="0" spcFirstLastPara="0" vertOverflow="overflow" horzOverflow="overflow" vert="horz" wrap="square" lIns="0" tIns="0" rIns="0" bIns="0" numCol="1" spcCol="0" rtlCol="0" fromWordArt="0" anchor="t" anchorCtr="0" forceAA="0" compatLnSpc="1">
+                        <a:prstTxWarp prst="textNoShape">
+                          <a:avLst/>
+                        </a:prstTxWarp>
+                        <a:spAutoFit/>
+                      </wps:bodyPr>
+                    </wps:wsp>
+                  </a:graphicData>
+                </a:graphic>
+              </wp:anchor>
+            </w:drawing>
+          </mc:Choice>
+          <mc:Fallback>
+            <w:pict>
+              <v:shapetype id="_x0000_t202" coordsize="21600,21600" o:spt="202" path="m,l,21600r21600,l21600,xe">
+                <v:stroke joinstyle="miter"/>
+                <v:path gradientshapeok="t" o:connecttype="rect"/>
+              </v:shapetype>
+              <v:shape id="Text Box 48" o:spid="_x0000_s1026" type="#_x0000_t202" style="position:absolute;margin-left:341.65pt;margin-top:194.4pt;width:126pt;height:.05pt;z-index:251708416;visibility:visible;mso-wrap-style:square;mso-wrap-distance-left:9pt;mso-wrap-distance-top:0;mso-wrap-distance-right:9pt;mso-wrap-distance-bottom:0;mso-position-horizontal:absolute;mso-position-horizontal-relative:text;mso-position-vertical:absolute;mso-position-vertical-relative:text;v-text-anchor:top" o:gfxdata="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" stroked="f">
+                <v:textbox style="mso-fit-shape-to-text:t" inset="0,0,0,0">
+                  <w:txbxContent>
+                    <w:p>
+                      <w:pPr>
+                        <w:pStyle w:val="Caption"/>
+                        <w:rPr>
+                          <w:noProof/>
+                        </w:rPr>
+                      </w:pPr>
+                      <w:bookmarkStart w:id="51" w:name="_Toc344996493"/>
+                      <w:r>
+                        <w:t xml:space="preserve">Abbildung </w:t>
+                      </w:r>
+                      <w:fldSimple w:instr=" SEQ Abbildung \* ARABIC ">
+                        <w:r>
+                          <w:rPr>
+                            <w:noProof/>
+                          </w:rPr>
+                          <w:t>1</w:t>
+                        </w:r>
+                      </w:fldSimple>
+                      <w:r>
+                        <w:t xml:space="preserve"> Phonegap-Projektstruktur</w:t>
+                      </w:r>
+                      <w:bookmarkEnd w:id="51"/>
+                    </w:p>
+                  </w:txbxContent>
+                </v:textbox>
+                <w10:wrap type="square"/>
+              </v:shape>
+            </w:pict>
+          </mc:Fallback>
+        </mc:AlternateContent>
+      </w:r>
+      <w:r>
+        <w:rPr>
+          <w:noProof/>
           <w:lang w:eastAsia="de-CH"/>
         </w:rPr>
-        <w:lastRenderedPageBreak/>
         <w:drawing>
           <wp:anchor distT="0" distB="0" distL="114300" distR="114300" simplePos="0" relativeHeight="251700224" behindDoc="0" locked="0" layoutInCell="1" allowOverlap="1" wp14:anchorId="4527A0E9" wp14:editId="1C54EC21">
             <wp:simplePos x="0" y="0"/>
@@ -19690,10 +19816,900 @@
         <w:pStyle w:val="Heading1"/>
         <w:numPr>
           <w:ilvl w:val="2"/>
-          <w:numId w:val="9"/>
+          <w:numId w:val="21"/>
         </w:numPr>
       </w:pPr>
       <w:r>
+        <w:t xml:space="preserve">App </w:t>
+      </w:r>
+      <w:r>
+        <w:t>Debugging / Testing</w:t>
+      </w:r>
+    </w:p>
+    <w:p>
+      <w:r>
+        <w:t xml:space="preserve">Wir haben uns bei der Entwicklung hauptsächlich auf das Debugging konzentriert und das automatisierte Testing beiseite gelassen. Dies kommt daher, dass wir in diesen Technologien zu wenig Erfahrung haben und uns daher nicht durch diesen Punkt </w:t>
+      </w:r>
+      <w:r>
+        <w:t>aufhalten lassen</w:t>
+      </w:r>
+      <w:r>
+        <w:t xml:space="preserve"> wollten.</w:t>
+      </w:r>
+    </w:p>
+    <w:p>
+      <w:r>
+        <w:t xml:space="preserve">Aber Phonegap bietet in Punkto Debugging ein sehr angenehmes Werkzeug, was wir auch schon bei der Evaluation erwähnt hatten: </w:t>
+      </w:r>
+      <w:hyperlink r:id="rId51" w:history="1">
+        <w:r>
+          <w:rPr>
+            <w:rStyle w:val="Hyperlink"/>
+          </w:rPr>
+          <w:t>debug.phonegap.com</w:t>
+        </w:r>
+      </w:hyperlink>
+      <w:r>
+        <w:t xml:space="preserve">. </w:t>
+      </w:r>
+      <w:r>
+        <w:t xml:space="preserve">Dieses kann entweder während der Entwicklung oder sogar über den Online-Build eingeschaltet werden. </w:t>
+      </w:r>
+    </w:p>
+    <w:p>
+      <w:r>
+        <w:rPr>
+          <w:b/>
+        </w:rPr>
+        <w:t>Entwicklung:</w:t>
+      </w:r>
+      <w:r>
+        <w:t xml:space="preserve"> Während der Entwicklungsphase, kann ein JavaScript-File über das index.html eingebunden werden. Danach kann über einen WebKit-Browser wie beispielsweise </w:t>
+      </w:r>
+      <w:r>
+        <w:t xml:space="preserve">Chrome oder Safari live auf die App </w:t>
+      </w:r>
+      <w:r>
+        <w:t>zugegriffen werden.</w:t>
+      </w:r>
+    </w:p>
+    <w:p>
+      <w:r>
+        <w:rPr>
+          <w:noProof/>
+          <w:lang w:eastAsia="de-CH"/>
+        </w:rPr>
+        <mc:AlternateContent>
+          <mc:Choice Requires="wps">
+            <w:drawing>
+              <wp:anchor distT="0" distB="0" distL="114300" distR="114300" simplePos="0" relativeHeight="251706368" behindDoc="0" locked="0" layoutInCell="1" allowOverlap="1">
+                <wp:simplePos x="0" y="0"/>
+                <wp:positionH relativeFrom="column">
+                  <wp:posOffset>2862580</wp:posOffset>
+                </wp:positionH>
+                <wp:positionV relativeFrom="paragraph">
+                  <wp:posOffset>2748280</wp:posOffset>
+                </wp:positionV>
+                <wp:extent cx="619125" cy="333375"/>
+                <wp:effectExtent l="0" t="0" r="28575" b="28575"/>
+                <wp:wrapNone/>
+                <wp:docPr id="47" name="Rectangle 47"/>
+                <wp:cNvGraphicFramePr/>
+                <a:graphic xmlns:a="http://schemas.openxmlformats.org/drawingml/2006/main">
+                  <a:graphicData uri="http://schemas.microsoft.com/office/word/2010/wordprocessingShape">
+                    <wps:wsp>
+                      <wps:cNvSpPr/>
+                      <wps:spPr>
+                        <a:xfrm>
+                          <a:off x="0" y="0"/>
+                          <a:ext cx="619125" cy="333375"/>
+                        </a:xfrm>
+                        <a:prstGeom prst="rect">
+                          <a:avLst/>
+                        </a:prstGeom>
+                        <a:noFill/>
+                        <a:ln>
+                          <a:solidFill>
+                            <a:srgbClr val="FF0000"/>
+                          </a:solidFill>
+                        </a:ln>
+                      </wps:spPr>
+                      <wps:style>
+                        <a:lnRef idx="2">
+                          <a:schemeClr val="accent1">
+                            <a:shade val="50000"/>
+                          </a:schemeClr>
+                        </a:lnRef>
+                        <a:fillRef idx="1">
+                          <a:schemeClr val="accent1"/>
+                        </a:fillRef>
+                        <a:effectRef idx="0">
+                          <a:schemeClr val="accent1"/>
+                        </a:effectRef>
+                        <a:fontRef idx="minor">
+                          <a:schemeClr val="lt1"/>
+                        </a:fontRef>
+                      </wps:style>
+                      <wps:bodyPr rot="0" spcFirstLastPara="0" vertOverflow="overflow" horzOverflow="overflow" vert="horz" wrap="square" lIns="91440" tIns="45720" rIns="91440" bIns="45720" numCol="1" spcCol="0" rtlCol="0" fromWordArt="0" anchor="ctr" anchorCtr="0" forceAA="0" compatLnSpc="1">
+                        <a:prstTxWarp prst="textNoShape">
+                          <a:avLst/>
+                        </a:prstTxWarp>
+                        <a:noAutofit/>
+                      </wps:bodyPr>
+                    </wps:wsp>
+                  </a:graphicData>
+                </a:graphic>
+              </wp:anchor>
+            </w:drawing>
+          </mc:Choice>
+          <mc:Fallback>
+            <w:pict>
+              <v:rect id="Rectangle 47" o:spid="_x0000_s1026" style="position:absolute;margin-left:225.4pt;margin-top:216.4pt;width:48.75pt;height:26.25pt;z-index:251706368;visibility:visible;mso-wrap-style:square;mso-wrap-distance-left:9pt;mso-wrap-distance-top:0;mso-wrap-distance-right:9pt;mso-wrap-distance-bottom:0;mso-position-horizontal:absolute;mso-position-horizontal-relative:text;mso-position-vertical:absolute;mso-position-vertical-relative:text;v-text-anchor:middle" o:gfxdata="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" filled="f" strokecolor="red" strokeweight="2pt"/>
+            </w:pict>
+          </mc:Fallback>
+        </mc:AlternateContent>
+      </w:r>
+      <w:r>
+        <w:rPr>
+          <w:noProof/>
+        </w:rPr>
+        <mc:AlternateContent>
+          <mc:Choice Requires="wps">
+            <w:drawing>
+              <wp:anchor distT="0" distB="0" distL="114300" distR="114300" simplePos="0" relativeHeight="251705344" behindDoc="0" locked="0" layoutInCell="1" allowOverlap="1" wp14:anchorId="3F8A8550" wp14:editId="40291C4A">
+                <wp:simplePos x="0" y="0"/>
+                <wp:positionH relativeFrom="column">
+                  <wp:posOffset>1109980</wp:posOffset>
+                </wp:positionH>
+                <wp:positionV relativeFrom="paragraph">
+                  <wp:posOffset>3135630</wp:posOffset>
+                </wp:positionV>
+                <wp:extent cx="3667125" cy="635"/>
+                <wp:effectExtent l="0" t="0" r="0" b="0"/>
+                <wp:wrapNone/>
+                <wp:docPr id="46" name="Text Box 46"/>
+                <wp:cNvGraphicFramePr/>
+                <a:graphic xmlns:a="http://schemas.openxmlformats.org/drawingml/2006/main">
+                  <a:graphicData uri="http://schemas.microsoft.com/office/word/2010/wordprocessingShape">
+                    <wps:wsp>
+                      <wps:cNvSpPr txBox="1"/>
+                      <wps:spPr>
+                        <a:xfrm>
+                          <a:off x="0" y="0"/>
+                          <a:ext cx="3667125" cy="635"/>
+                        </a:xfrm>
+                        <a:prstGeom prst="rect">
+                          <a:avLst/>
+                        </a:prstGeom>
+                        <a:solidFill>
+                          <a:prstClr val="white"/>
+                        </a:solidFill>
+                        <a:ln>
+                          <a:noFill/>
+                        </a:ln>
+                        <a:effectLst/>
+                      </wps:spPr>
+                      <wps:txbx>
+                        <w:txbxContent>
+                          <w:p>
+                            <w:pPr>
+                              <w:pStyle w:val="Caption"/>
+                              <w:rPr>
+                                <w:noProof/>
+                              </w:rPr>
+                            </w:pPr>
+                            <w:bookmarkStart w:id="52" w:name="_Toc344996494"/>
+                            <w:r>
+                              <w:t xml:space="preserve">Abbildung </w:t>
+                            </w:r>
+                            <w:fldSimple w:instr=" SEQ Abbildung \* ARABIC ">
+                              <w:r>
+                                <w:rPr>
+                                  <w:noProof/>
+                                </w:rPr>
+                                <w:t>2</w:t>
+                              </w:r>
+                            </w:fldSimple>
+                            <w:r>
+                              <w:t xml:space="preserve"> Debug über Build-Seite</w:t>
+                            </w:r>
+                            <w:r>
+                              <w:rPr>
+                                <w:noProof/>
+                              </w:rPr>
+                              <w:t xml:space="preserve"> starten</w:t>
+                            </w:r>
+                            <w:bookmarkEnd w:id="52"/>
+                          </w:p>
+                        </w:txbxContent>
+                      </wps:txbx>
+                      <wps:bodyPr rot="0" spcFirstLastPara="0" vertOverflow="overflow" horzOverflow="overflow" vert="horz" wrap="square" lIns="0" tIns="0" rIns="0" bIns="0" numCol="1" spcCol="0" rtlCol="0" fromWordArt="0" anchor="t" anchorCtr="0" forceAA="0" compatLnSpc="1">
+                        <a:prstTxWarp prst="textNoShape">
+                          <a:avLst/>
+                        </a:prstTxWarp>
+                        <a:spAutoFit/>
+                      </wps:bodyPr>
+                    </wps:wsp>
+                  </a:graphicData>
+                </a:graphic>
+              </wp:anchor>
+            </w:drawing>
+          </mc:Choice>
+          <mc:Fallback>
+            <w:pict>
+              <v:shape id="Text Box 46" o:spid="_x0000_s1027" type="#_x0000_t202" style="position:absolute;margin-left:87.4pt;margin-top:246.9pt;width:288.75pt;height:.05pt;z-index:251705344;visibility:visible;mso-wrap-style:square;mso-wrap-distance-left:9pt;mso-wrap-distance-top:0;mso-wrap-distance-right:9pt;mso-wrap-distance-bottom:0;mso-position-horizontal:absolute;mso-position-horizontal-relative:text;mso-position-vertical:absolute;mso-position-vertical-relative:text;v-text-anchor:top" o:gfxdata="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" stroked="f">
+                <v:textbox style="mso-fit-shape-to-text:t" inset="0,0,0,0">
+                  <w:txbxContent>
+                    <w:p>
+                      <w:pPr>
+                        <w:pStyle w:val="Caption"/>
+                        <w:rPr>
+                          <w:noProof/>
+                        </w:rPr>
+                      </w:pPr>
+                      <w:bookmarkStart w:id="53" w:name="_Toc344996494"/>
+                      <w:r>
+                        <w:t xml:space="preserve">Abbildung </w:t>
+                      </w:r>
+                      <w:fldSimple w:instr=" SEQ Abbildung \* ARABIC ">
+                        <w:r>
+                          <w:rPr>
+                            <w:noProof/>
+                          </w:rPr>
+                          <w:t>2</w:t>
+                        </w:r>
+                      </w:fldSimple>
+                      <w:r>
+                        <w:t xml:space="preserve"> Debug über Build-Seite</w:t>
+                      </w:r>
+                      <w:r>
+                        <w:rPr>
+                          <w:noProof/>
+                        </w:rPr>
+                        <w:t xml:space="preserve"> starten</w:t>
+                      </w:r>
+                      <w:bookmarkEnd w:id="53"/>
+                    </w:p>
+                  </w:txbxContent>
+                </v:textbox>
+              </v:shape>
+            </w:pict>
+          </mc:Fallback>
+        </mc:AlternateContent>
+      </w:r>
+      <w:r>
+        <w:rPr>
+          <w:noProof/>
+          <w:lang w:eastAsia="de-CH"/>
+        </w:rPr>
+        <w:drawing>
+          <wp:anchor distT="0" distB="0" distL="114300" distR="114300" simplePos="0" relativeHeight="251703296" behindDoc="0" locked="0" layoutInCell="1" allowOverlap="1" wp14:anchorId="5929019B" wp14:editId="152F8036">
+            <wp:simplePos x="0" y="0"/>
+            <wp:positionH relativeFrom="column">
+              <wp:posOffset>1109980</wp:posOffset>
+            </wp:positionH>
+            <wp:positionV relativeFrom="paragraph">
+              <wp:posOffset>1233805</wp:posOffset>
+            </wp:positionV>
+            <wp:extent cx="3667125" cy="1844675"/>
+            <wp:effectExtent l="0" t="0" r="9525" b="3175"/>
+            <wp:wrapTopAndBottom/>
+            <wp:docPr id="45" name="Picture 45" descr="E:\Media\ide-dev\phonegap-build-debug.png"/>
+            <wp:cNvGraphicFramePr>
+              <a:graphicFrameLocks xmlns:a="http://schemas.openxmlformats.org/drawingml/2006/main" noChangeAspect="1"/>
+            </wp:cNvGraphicFramePr>
+            <a:graphic xmlns:a="http://schemas.openxmlformats.org/drawingml/2006/main">
+              <a:graphicData uri="http://schemas.openxmlformats.org/drawingml/2006/picture">
+                <pic:pic xmlns:pic="http://schemas.openxmlformats.org/drawingml/2006/picture">
+                  <pic:nvPicPr>
+                    <pic:cNvPr id="0" name="Picture 4" descr="E:\Media\ide-dev\phonegap-build-debug.png"/>
+                    <pic:cNvPicPr>
+                      <a:picLocks noChangeAspect="1" noChangeArrowheads="1"/>
+                    </pic:cNvPicPr>
+                  </pic:nvPicPr>
+                  <pic:blipFill>
+                    <a:blip r:embed="rId52">
+                      <a:extLst>
+                        <a:ext uri="{28A0092B-C50C-407E-A947-70E740481C1C}">
+                          <a14:useLocalDpi xmlns:a14="http://schemas.microsoft.com/office/drawing/2010/main" val="0"/>
+                        </a:ext>
+                      </a:extLst>
+                    </a:blip>
+                    <a:srcRect/>
+                    <a:stretch>
+                      <a:fillRect/>
+                    </a:stretch>
+                  </pic:blipFill>
+                  <pic:spPr bwMode="auto">
+                    <a:xfrm>
+                      <a:off x="0" y="0"/>
+                      <a:ext cx="3667125" cy="1844675"/>
+                    </a:xfrm>
+                    <a:prstGeom prst="rect">
+                      <a:avLst/>
+                    </a:prstGeom>
+                    <a:noFill/>
+                    <a:ln>
+                      <a:noFill/>
+                    </a:ln>
+                  </pic:spPr>
+                </pic:pic>
+              </a:graphicData>
+            </a:graphic>
+            <wp14:sizeRelH relativeFrom="page">
+              <wp14:pctWidth>0</wp14:pctWidth>
+            </wp14:sizeRelH>
+            <wp14:sizeRelV relativeFrom="page">
+              <wp14:pctHeight>0</wp14:pctHeight>
+            </wp14:sizeRelV>
+          </wp:anchor>
+        </w:drawing>
+      </w:r>
+      <w:r>
+        <w:rPr>
+          <w:b/>
+        </w:rPr>
+        <w:t>Online-Build:</w:t>
+      </w:r>
+      <w:r>
+        <w:t xml:space="preserve"> Wenn der Online-Build genutzt wird, kann vor dem Builden der Debug-Modus eingeschaletet werden. Hier wird das Javascript-File automatisch während dem Build-Prozess eingebunden. Nach dem erfolgreichen Build kann dann direkt auf der Build-Seite die Debug-Seite geöffnet werden.</w:t>
+      </w:r>
+    </w:p>
+    <w:p/>
+    <w:p>
+      <w:pPr>
+        <w:keepNext/>
+      </w:pPr>
+      <w:r>
+        <w:rPr>
+          <w:noProof/>
+          <w:lang w:eastAsia="de-CH"/>
+        </w:rPr>
+        <w:drawing>
+          <wp:inline distT="0" distB="0" distL="0" distR="0" wp14:anchorId="00479F8B" wp14:editId="56C04401">
+            <wp:extent cx="5753100" cy="3238500"/>
+            <wp:effectExtent l="0" t="0" r="0" b="0"/>
+            <wp:docPr id="42" name="Picture 42" descr="E:\Media\ide-dev\phonegap-debug-page.png"/>
+            <wp:cNvGraphicFramePr>
+              <a:graphicFrameLocks xmlns:a="http://schemas.openxmlformats.org/drawingml/2006/main" noChangeAspect="1"/>
+            </wp:cNvGraphicFramePr>
+            <a:graphic xmlns:a="http://schemas.openxmlformats.org/drawingml/2006/main">
+              <a:graphicData uri="http://schemas.openxmlformats.org/drawingml/2006/picture">
+                <pic:pic xmlns:pic="http://schemas.openxmlformats.org/drawingml/2006/picture">
+                  <pic:nvPicPr>
+                    <pic:cNvPr id="0" name="Picture 1" descr="E:\Media\ide-dev\phonegap-debug-page.png"/>
+                    <pic:cNvPicPr>
+                      <a:picLocks noChangeAspect="1" noChangeArrowheads="1"/>
+                    </pic:cNvPicPr>
+                  </pic:nvPicPr>
+                  <pic:blipFill>
+                    <a:blip r:embed="rId53">
+                      <a:extLst>
+                        <a:ext uri="{28A0092B-C50C-407E-A947-70E740481C1C}">
+                          <a14:useLocalDpi xmlns:a14="http://schemas.microsoft.com/office/drawing/2010/main" val="0"/>
+                        </a:ext>
+                      </a:extLst>
+                    </a:blip>
+                    <a:srcRect/>
+                    <a:stretch>
+                      <a:fillRect/>
+                    </a:stretch>
+                  </pic:blipFill>
+                  <pic:spPr bwMode="auto">
+                    <a:xfrm>
+                      <a:off x="0" y="0"/>
+                      <a:ext cx="5753100" cy="3238500"/>
+                    </a:xfrm>
+                    <a:prstGeom prst="rect">
+                      <a:avLst/>
+                    </a:prstGeom>
+                    <a:noFill/>
+                    <a:ln>
+                      <a:noFill/>
+                    </a:ln>
+                  </pic:spPr>
+                </pic:pic>
+              </a:graphicData>
+            </a:graphic>
+          </wp:inline>
+        </w:drawing>
+      </w:r>
+    </w:p>
+    <w:p>
+      <w:pPr>
+        <w:pStyle w:val="Caption"/>
+      </w:pPr>
+      <w:bookmarkStart w:id="54" w:name="_Toc344996495"/>
+      <w:r>
+        <w:t xml:space="preserve">Abbildung </w:t>
+      </w:r>
+      <w:r>
+        <w:fldChar w:fldCharType="begin"/>
+      </w:r>
+      <w:r>
+        <w:instrText xml:space="preserve"> SEQ Abbildung \* ARABIC </w:instrText>
+      </w:r>
+      <w:r>
+        <w:fldChar w:fldCharType="separate"/>
+      </w:r>
+      <w:r>
+        <w:rPr>
+          <w:noProof/>
+        </w:rPr>
+        <w:t>3</w:t>
+      </w:r>
+      <w:r>
+        <w:fldChar w:fldCharType="end"/>
+      </w:r>
+      <w:r>
+        <w:t xml:space="preserve"> Elements-Ansicht der Debug-Seite</w:t>
+      </w:r>
+      <w:bookmarkEnd w:id="54"/>
+    </w:p>
+    <w:p>
+      <w:r>
+        <w:t xml:space="preserve">Oben werden fünf Register angezeigt: Remote, Elements, Resources, Timeline und Console. </w:t>
+      </w:r>
+    </w:p>
+    <w:p>
+      <w:r>
+        <w:t xml:space="preserve">Über das Register </w:t>
+      </w:r>
+      <w:r>
+        <w:t>„</w:t>
+      </w:r>
+      <w:r>
+        <w:t>Remote</w:t>
+      </w:r>
+      <w:r>
+        <w:t>“</w:t>
+      </w:r>
+      <w:r>
+        <w:t xml:space="preserve"> werden alle Geräte angezeigt, welche zur Zeit die App geöffnet haben. Wir hatten während der Entwicklungsphase jeweils nur eines aktiv.</w:t>
+      </w:r>
+    </w:p>
+    <w:p>
+      <w:r>
+        <w:rPr>
+          <w:noProof/>
+        </w:rPr>
+        <mc:AlternateContent>
+          <mc:Choice Requires="wps">
+            <w:drawing>
+              <wp:anchor distT="0" distB="0" distL="114300" distR="114300" simplePos="0" relativeHeight="251710464" behindDoc="0" locked="0" layoutInCell="1" allowOverlap="1" wp14:anchorId="61835B2A" wp14:editId="074D3A2B">
+                <wp:simplePos x="0" y="0"/>
+                <wp:positionH relativeFrom="column">
+                  <wp:posOffset>1243330</wp:posOffset>
+                </wp:positionH>
+                <wp:positionV relativeFrom="paragraph">
+                  <wp:posOffset>1889760</wp:posOffset>
+                </wp:positionV>
+                <wp:extent cx="3352800" cy="635"/>
+                <wp:effectExtent l="0" t="0" r="0" b="0"/>
+                <wp:wrapNone/>
+                <wp:docPr id="49" name="Text Box 49"/>
+                <wp:cNvGraphicFramePr/>
+                <a:graphic xmlns:a="http://schemas.openxmlformats.org/drawingml/2006/main">
+                  <a:graphicData uri="http://schemas.microsoft.com/office/word/2010/wordprocessingShape">
+                    <wps:wsp>
+                      <wps:cNvSpPr txBox="1"/>
+                      <wps:spPr>
+                        <a:xfrm>
+                          <a:off x="0" y="0"/>
+                          <a:ext cx="3352800" cy="635"/>
+                        </a:xfrm>
+                        <a:prstGeom prst="rect">
+                          <a:avLst/>
+                        </a:prstGeom>
+                        <a:solidFill>
+                          <a:prstClr val="white"/>
+                        </a:solidFill>
+                        <a:ln>
+                          <a:noFill/>
+                        </a:ln>
+                        <a:effectLst/>
+                      </wps:spPr>
+                      <wps:txbx>
+                        <w:txbxContent>
+                          <w:p>
+                            <w:pPr>
+                              <w:pStyle w:val="Caption"/>
+                              <w:rPr>
+                                <w:noProof/>
+                              </w:rPr>
+                            </w:pPr>
+                            <w:bookmarkStart w:id="55" w:name="_Toc344996496"/>
+                            <w:r>
+                              <w:t xml:space="preserve">Abbildung </w:t>
+                            </w:r>
+                            <w:fldSimple w:instr=" SEQ Abbildung \* ARABIC ">
+                              <w:r>
+                                <w:rPr>
+                                  <w:noProof/>
+                                </w:rPr>
+                                <w:t>4</w:t>
+                              </w:r>
+                            </w:fldSimple>
+                            <w:r>
+                              <w:t xml:space="preserve"> Anzeige bei Inspiziertem Header</w:t>
+                            </w:r>
+                            <w:bookmarkEnd w:id="55"/>
+                          </w:p>
+                        </w:txbxContent>
+                      </wps:txbx>
+                      <wps:bodyPr rot="0" spcFirstLastPara="0" vertOverflow="overflow" horzOverflow="overflow" vert="horz" wrap="square" lIns="0" tIns="0" rIns="0" bIns="0" numCol="1" spcCol="0" rtlCol="0" fromWordArt="0" anchor="t" anchorCtr="0" forceAA="0" compatLnSpc="1">
+                        <a:prstTxWarp prst="textNoShape">
+                          <a:avLst/>
+                        </a:prstTxWarp>
+                        <a:spAutoFit/>
+                      </wps:bodyPr>
+                    </wps:wsp>
+                  </a:graphicData>
+                </a:graphic>
+              </wp:anchor>
+            </w:drawing>
+          </mc:Choice>
+          <mc:Fallback>
+            <w:pict>
+              <v:shape id="Text Box 49" o:spid="_x0000_s1028" type="#_x0000_t202" style="position:absolute;margin-left:97.9pt;margin-top:148.8pt;width:264pt;height:.05pt;z-index:251710464;visibility:visible;mso-wrap-style:square;mso-wrap-distance-left:9pt;mso-wrap-distance-top:0;mso-wrap-distance-right:9pt;mso-wrap-distance-bottom:0;mso-position-horizontal:absolute;mso-position-horizontal-relative:text;mso-position-vertical:absolute;mso-position-vertical-relative:text;v-text-anchor:top" o:gfxdata="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" stroked="f">
+                <v:textbox style="mso-fit-shape-to-text:t" inset="0,0,0,0">
+                  <w:txbxContent>
+                    <w:p>
+                      <w:pPr>
+                        <w:pStyle w:val="Caption"/>
+                        <w:rPr>
+                          <w:noProof/>
+                        </w:rPr>
+                      </w:pPr>
+                      <w:bookmarkStart w:id="56" w:name="_Toc344996496"/>
+                      <w:r>
+                        <w:t xml:space="preserve">Abbildung </w:t>
+                      </w:r>
+                      <w:fldSimple w:instr=" SEQ Abbildung \* ARABIC ">
+                        <w:r>
+                          <w:rPr>
+                            <w:noProof/>
+                          </w:rPr>
+                          <w:t>4</w:t>
+                        </w:r>
+                      </w:fldSimple>
+                      <w:r>
+                        <w:t xml:space="preserve"> Anzeige bei Inspiziertem Header</w:t>
+                      </w:r>
+                      <w:bookmarkEnd w:id="56"/>
+                    </w:p>
+                  </w:txbxContent>
+                </v:textbox>
+              </v:shape>
+            </w:pict>
+          </mc:Fallback>
+        </mc:AlternateContent>
+      </w:r>
+      <w:r>
+        <w:rPr>
+          <w:noProof/>
+          <w:lang w:eastAsia="de-CH"/>
+        </w:rPr>
+        <w:drawing>
+          <wp:anchor distT="0" distB="0" distL="114300" distR="114300" simplePos="0" relativeHeight="251701248" behindDoc="0" locked="0" layoutInCell="1" allowOverlap="1" wp14:anchorId="71C6564F" wp14:editId="60EA18B9">
+            <wp:simplePos x="0" y="0"/>
+            <wp:positionH relativeFrom="column">
+              <wp:posOffset>1243330</wp:posOffset>
+            </wp:positionH>
+            <wp:positionV relativeFrom="paragraph">
+              <wp:posOffset>1118235</wp:posOffset>
+            </wp:positionV>
+            <wp:extent cx="3352800" cy="714375"/>
+            <wp:effectExtent l="0" t="0" r="0" b="9525"/>
+            <wp:wrapTopAndBottom/>
+            <wp:docPr id="43" name="Picture 43" descr="E:\Media\ide-dev\app-debugging\inspect-header-cut.png"/>
+            <wp:cNvGraphicFramePr>
+              <a:graphicFrameLocks xmlns:a="http://schemas.openxmlformats.org/drawingml/2006/main" noChangeAspect="1"/>
+            </wp:cNvGraphicFramePr>
+            <a:graphic xmlns:a="http://schemas.openxmlformats.org/drawingml/2006/main">
+              <a:graphicData uri="http://schemas.openxmlformats.org/drawingml/2006/picture">
+                <pic:pic xmlns:pic="http://schemas.openxmlformats.org/drawingml/2006/picture">
+                  <pic:nvPicPr>
+                    <pic:cNvPr id="0" name="Picture 2" descr="E:\Media\ide-dev\app-debugging\inspect-header-cut.png"/>
+                    <pic:cNvPicPr>
+                      <a:picLocks noChangeAspect="1" noChangeArrowheads="1"/>
+                    </pic:cNvPicPr>
+                  </pic:nvPicPr>
+                  <pic:blipFill>
+                    <a:blip r:embed="rId54">
+                      <a:extLst>
+                        <a:ext uri="{28A0092B-C50C-407E-A947-70E740481C1C}">
+                          <a14:useLocalDpi xmlns:a14="http://schemas.microsoft.com/office/drawing/2010/main" val="0"/>
+                        </a:ext>
+                      </a:extLst>
+                    </a:blip>
+                    <a:srcRect/>
+                    <a:stretch>
+                      <a:fillRect/>
+                    </a:stretch>
+                  </pic:blipFill>
+                  <pic:spPr bwMode="auto">
+                    <a:xfrm>
+                      <a:off x="0" y="0"/>
+                      <a:ext cx="3352800" cy="714375"/>
+                    </a:xfrm>
+                    <a:prstGeom prst="rect">
+                      <a:avLst/>
+                    </a:prstGeom>
+                    <a:noFill/>
+                    <a:ln>
+                      <a:noFill/>
+                    </a:ln>
+                  </pic:spPr>
+                </pic:pic>
+              </a:graphicData>
+            </a:graphic>
+            <wp14:sizeRelH relativeFrom="page">
+              <wp14:pctWidth>0</wp14:pctWidth>
+            </wp14:sizeRelH>
+            <wp14:sizeRelV relativeFrom="page">
+              <wp14:pctHeight>0</wp14:pctHeight>
+            </wp14:sizeRelV>
+          </wp:anchor>
+        </w:drawing>
+      </w:r>
+      <w:r>
+        <w:t xml:space="preserve">Über das Register </w:t>
+      </w:r>
+      <w:r>
+        <w:t>„</w:t>
+      </w:r>
+      <w:r>
+        <w:t>Elements</w:t>
+      </w:r>
+      <w:r>
+        <w:t>“</w:t>
+      </w:r>
+      <w:r>
+        <w:t xml:space="preserve"> wird der Code der aktuell geöffneten App-Seite angezeigt. Diese ist sehr stark an Browser-Entwicklungstools wie beispielsweise FireBug angelehnt und man kann direkt die Elemente inspizieren </w:t>
+      </w:r>
+      <w:r>
+        <w:t>und editieren. Wenn mann beispielsweise den App-Header betrachtet, sieht dies folgendermassen aus:</w:t>
+      </w:r>
+    </w:p>
+    <w:p/>
+    <w:p>
+      <w:r>
+        <w:t>Man sieht, dass der Button für das schiessen eines Photos umrandet wurde. Dies erfolgt autmatisch auf dem Gerät, wenn mit der Maus über ein Element auf der Debug-Seite gefahren wird.</w:t>
+      </w:r>
+    </w:p>
+    <w:p>
+      <w:r>
+        <w:rPr>
+          <w:noProof/>
+        </w:rPr>
+        <mc:AlternateContent>
+          <mc:Choice Requires="wps">
+            <w:drawing>
+              <wp:anchor distT="0" distB="0" distL="114300" distR="114300" simplePos="0" relativeHeight="251712512" behindDoc="0" locked="0" layoutInCell="1" allowOverlap="1" wp14:anchorId="3CF65DF0" wp14:editId="527E91A2">
+                <wp:simplePos x="0" y="0"/>
+                <wp:positionH relativeFrom="column">
+                  <wp:posOffset>1243330</wp:posOffset>
+                </wp:positionH>
+                <wp:positionV relativeFrom="paragraph">
+                  <wp:posOffset>1498600</wp:posOffset>
+                </wp:positionV>
+                <wp:extent cx="3305175" cy="171450"/>
+                <wp:effectExtent l="0" t="0" r="9525" b="0"/>
+                <wp:wrapNone/>
+                <wp:docPr id="50" name="Text Box 50"/>
+                <wp:cNvGraphicFramePr/>
+                <a:graphic xmlns:a="http://schemas.openxmlformats.org/drawingml/2006/main">
+                  <a:graphicData uri="http://schemas.microsoft.com/office/word/2010/wordprocessingShape">
+                    <wps:wsp>
+                      <wps:cNvSpPr txBox="1"/>
+                      <wps:spPr>
+                        <a:xfrm>
+                          <a:off x="0" y="0"/>
+                          <a:ext cx="3305175" cy="171450"/>
+                        </a:xfrm>
+                        <a:prstGeom prst="rect">
+                          <a:avLst/>
+                        </a:prstGeom>
+                        <a:solidFill>
+                          <a:prstClr val="white"/>
+                        </a:solidFill>
+                        <a:ln>
+                          <a:noFill/>
+                        </a:ln>
+                        <a:effectLst/>
+                      </wps:spPr>
+                      <wps:txbx>
+                        <w:txbxContent>
+                          <w:p>
+                            <w:pPr>
+                              <w:pStyle w:val="Caption"/>
+                              <w:rPr>
+                                <w:noProof/>
+                              </w:rPr>
+                            </w:pPr>
+                            <w:bookmarkStart w:id="57" w:name="_Toc344996497"/>
+                            <w:r>
+                              <w:t xml:space="preserve">Abbildung </w:t>
+                            </w:r>
+                            <w:fldSimple w:instr=" SEQ Abbildung \* ARABIC ">
+                              <w:r>
+                                <w:rPr>
+                                  <w:noProof/>
+                                </w:rPr>
+                                <w:t>5</w:t>
+                              </w:r>
+                            </w:fldSimple>
+                            <w:r>
+                              <w:t xml:space="preserve"> Anzeige nach angepasster Header-Grösse</w:t>
+                            </w:r>
+                            <w:bookmarkEnd w:id="57"/>
+                          </w:p>
+                        </w:txbxContent>
+                      </wps:txbx>
+                      <wps:bodyPr rot="0" spcFirstLastPara="0" vertOverflow="overflow" horzOverflow="overflow" vert="horz" wrap="square" lIns="0" tIns="0" rIns="0" bIns="0" numCol="1" spcCol="0" rtlCol="0" fromWordArt="0" anchor="t" anchorCtr="0" forceAA="0" compatLnSpc="1">
+                        <a:prstTxWarp prst="textNoShape">
+                          <a:avLst/>
+                        </a:prstTxWarp>
+                        <a:noAutofit/>
+                      </wps:bodyPr>
+                    </wps:wsp>
+                  </a:graphicData>
+                </a:graphic>
+                <wp14:sizeRelV relativeFrom="margin">
+                  <wp14:pctHeight>0</wp14:pctHeight>
+                </wp14:sizeRelV>
+              </wp:anchor>
+            </w:drawing>
+          </mc:Choice>
+          <mc:Fallback>
+            <w:pict>
+              <v:shape id="Text Box 50" o:spid="_x0000_s1029" type="#_x0000_t202" style="position:absolute;margin-left:97.9pt;margin-top:118pt;width:260.25pt;height:13.5pt;z-index:251712512;visibility:visible;mso-wrap-style:square;mso-height-percent:0;mso-wrap-distance-left:9pt;mso-wrap-distance-top:0;mso-wrap-distance-right:9pt;mso-wrap-distance-bottom:0;mso-position-horizontal:absolute;mso-position-horizontal-relative:text;mso-position-vertical:absolute;mso-position-vertical-relative:text;mso-height-percent:0;mso-height-relative:margin;v-text-anchor:top" o:gfxdata="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" stroked="f">
+                <v:textbox inset="0,0,0,0">
+                  <w:txbxContent>
+                    <w:p>
+                      <w:pPr>
+                        <w:pStyle w:val="Caption"/>
+                        <w:rPr>
+                          <w:noProof/>
+                        </w:rPr>
+                      </w:pPr>
+                      <w:bookmarkStart w:id="58" w:name="_Toc344996497"/>
+                      <w:r>
+                        <w:t xml:space="preserve">Abbildung </w:t>
+                      </w:r>
+                      <w:fldSimple w:instr=" SEQ Abbildung \* ARABIC ">
+                        <w:r>
+                          <w:rPr>
+                            <w:noProof/>
+                          </w:rPr>
+                          <w:t>5</w:t>
+                        </w:r>
+                      </w:fldSimple>
+                      <w:r>
+                        <w:t xml:space="preserve"> Anzeige nach angepasster Header-Grösse</w:t>
+                      </w:r>
+                      <w:bookmarkEnd w:id="58"/>
+                    </w:p>
+                  </w:txbxContent>
+                </v:textbox>
+              </v:shape>
+            </w:pict>
+          </mc:Fallback>
+        </mc:AlternateContent>
+      </w:r>
+      <w:r>
+        <w:rPr>
+          <w:noProof/>
+          <w:lang w:eastAsia="de-CH"/>
+        </w:rPr>
+        <w:drawing>
+          <wp:anchor distT="0" distB="0" distL="114300" distR="114300" simplePos="0" relativeHeight="251702272" behindDoc="0" locked="0" layoutInCell="1" allowOverlap="1" wp14:anchorId="300F536C" wp14:editId="57002E20">
+            <wp:simplePos x="0" y="0"/>
+            <wp:positionH relativeFrom="column">
+              <wp:posOffset>1243330</wp:posOffset>
+            </wp:positionH>
+            <wp:positionV relativeFrom="paragraph">
+              <wp:posOffset>528955</wp:posOffset>
+            </wp:positionV>
+            <wp:extent cx="3305175" cy="917575"/>
+            <wp:effectExtent l="0" t="0" r="9525" b="0"/>
+            <wp:wrapTopAndBottom/>
+            <wp:docPr id="44" name="Picture 44" descr="E:\Media\ide-dev\app-debugging\edit-header-cut.png"/>
+            <wp:cNvGraphicFramePr>
+              <a:graphicFrameLocks xmlns:a="http://schemas.openxmlformats.org/drawingml/2006/main" noChangeAspect="1"/>
+            </wp:cNvGraphicFramePr>
+            <a:graphic xmlns:a="http://schemas.openxmlformats.org/drawingml/2006/main">
+              <a:graphicData uri="http://schemas.openxmlformats.org/drawingml/2006/picture">
+                <pic:pic xmlns:pic="http://schemas.openxmlformats.org/drawingml/2006/picture">
+                  <pic:nvPicPr>
+                    <pic:cNvPr id="0" name="Picture 3" descr="E:\Media\ide-dev\app-debugging\edit-header-cut.png"/>
+                    <pic:cNvPicPr>
+                      <a:picLocks noChangeAspect="1" noChangeArrowheads="1"/>
+                    </pic:cNvPicPr>
+                  </pic:nvPicPr>
+                  <pic:blipFill>
+                    <a:blip r:embed="rId55">
+                      <a:extLst>
+                        <a:ext uri="{28A0092B-C50C-407E-A947-70E740481C1C}">
+                          <a14:useLocalDpi xmlns:a14="http://schemas.microsoft.com/office/drawing/2010/main" val="0"/>
+                        </a:ext>
+                      </a:extLst>
+                    </a:blip>
+                    <a:srcRect/>
+                    <a:stretch>
+                      <a:fillRect/>
+                    </a:stretch>
+                  </pic:blipFill>
+                  <pic:spPr bwMode="auto">
+                    <a:xfrm>
+                      <a:off x="0" y="0"/>
+                      <a:ext cx="3305175" cy="917575"/>
+                    </a:xfrm>
+                    <a:prstGeom prst="rect">
+                      <a:avLst/>
+                    </a:prstGeom>
+                    <a:noFill/>
+                    <a:ln>
+                      <a:noFill/>
+                    </a:ln>
+                  </pic:spPr>
+                </pic:pic>
+              </a:graphicData>
+            </a:graphic>
+            <wp14:sizeRelH relativeFrom="page">
+              <wp14:pctWidth>0</wp14:pctWidth>
+            </wp14:sizeRelH>
+            <wp14:sizeRelV relativeFrom="page">
+              <wp14:pctHeight>0</wp14:pctHeight>
+            </wp14:sizeRelV>
+          </wp:anchor>
+        </w:drawing>
+      </w:r>
+      <w:r>
+        <w:t>Man kann aber wie gesagt die Elemente direkt editieren. Im Folgenden haben wir die CSS-Eigenschaft „min-height“ des gesamten Headers verändert:</w:t>
+      </w:r>
+    </w:p>
+    <w:p/>
+    <w:p>
+      <w:r>
+        <w:t>Auf dem Gerät wurde die Änderung direkt angewendet um man sieht, dass durch die Anpassung der Höhe der Button „Capture Photo“ ebenfalls vergrössert wurde. Dieses Verhalten ist nicht zwingend erwünscht, also kann man weitere Änderungen vornehmen, bis alles so aussieht, wie man dies wünscht.</w:t>
+      </w:r>
+    </w:p>
+    <w:p>
+      <w:r>
+        <w:t>Im Rahmen unserer Entwicklung haben wir vorallem mit dem Register „Elements“ gearbeitet. Die übrigen Register haben bei unserer App keinen Output geliefert, währen aber vermutlich bei grösseren Applikationen</w:t>
+      </w:r>
+      <w:r>
+        <w:t xml:space="preserve"> </w:t>
+      </w:r>
+      <w:r>
+        <w:t>sehr nützlich</w:t>
+      </w:r>
+      <w:r>
+        <w:t>, bei denen viele Phonegap-Funktionen angesteuert werden.</w:t>
+      </w:r>
+    </w:p>
+    <w:p>
+      <w:r>
+        <w:t>Dieses Tool hat uns insbesondere während der Entwicklung sehr geholfen, der einzige Nachteil ist, dass es relativ langsam ist. Dies verwundert aber nicht, da die gesamten Informationen live über das Internet ausgetauscht werden</w:t>
+      </w:r>
+      <w:r>
+        <w:t xml:space="preserve"> müssen</w:t>
+      </w:r>
+      <w:r>
+        <w:t>.</w:t>
+      </w:r>
+    </w:p>
+    <w:p>
+      <w:pPr>
+        <w:pStyle w:val="Heading1"/>
+        <w:numPr>
+          <w:ilvl w:val="2"/>
+          <w:numId w:val="21"/>
+        </w:numPr>
+      </w:pPr>
+      <w:r>
         <w:t>App Deployment</w:t>
       </w:r>
     </w:p>
@@ -19761,7 +20777,7 @@
       <w:r>
         <w:t xml:space="preserve"> Über den Link </w:t>
       </w:r>
-      <w:hyperlink r:id="rId51" w:history="1">
+      <w:hyperlink r:id="rId56" w:history="1">
         <w:r>
           <w:rPr>
             <w:rStyle w:val="Hyperlink"/>
@@ -19784,8 +20800,6 @@
       <w:r>
         <w:t>erworben werden, mit welcher bis zu 25 Apps permanent gebuildet werden können.</w:t>
       </w:r>
-      <w:bookmarkStart w:id="50" w:name="_GoBack"/>
-      <w:bookmarkEnd w:id="50"/>
     </w:p>
     <w:p>
       <w:r>
@@ -19798,6 +20812,9 @@
       </w:r>
     </w:p>
     <w:p>
+      <w:pPr>
+        <w:keepNext/>
+      </w:pPr>
       <w:r>
         <w:rPr>
           <w:noProof/>
@@ -19805,7 +20822,7 @@
         </w:rPr>
         <w:lastRenderedPageBreak/>
         <w:drawing>
-          <wp:inline distT="0" distB="0" distL="0" distR="0">
+          <wp:inline distT="0" distB="0" distL="0" distR="0" wp14:anchorId="315A9709" wp14:editId="7B6112D3">
             <wp:extent cx="5753100" cy="1247775"/>
             <wp:effectExtent l="0" t="0" r="0" b="9525"/>
             <wp:docPr id="40" name="Picture 40" descr="E:\Media\ide-dev\phonegap-online-build.png"/>
@@ -19822,7 +20839,7 @@
                     </pic:cNvPicPr>
                   </pic:nvPicPr>
                   <pic:blipFill>
-                    <a:blip r:embed="rId52">
+                    <a:blip r:embed="rId57">
                       <a:extLst>
                         <a:ext uri="{28A0092B-C50C-407E-A947-70E740481C1C}">
                           <a14:useLocalDpi xmlns:a14="http://schemas.microsoft.com/office/drawing/2010/main" val="0"/>
@@ -19855,6 +20872,37 @@
       </w:r>
     </w:p>
     <w:p>
+      <w:pPr>
+        <w:pStyle w:val="Caption"/>
+      </w:pPr>
+      <w:bookmarkStart w:id="59" w:name="_Toc344996498"/>
+      <w:r>
+        <w:t xml:space="preserve">Abbildung </w:t>
+      </w:r>
+      <w:r>
+        <w:fldChar w:fldCharType="begin"/>
+      </w:r>
+      <w:r>
+        <w:instrText xml:space="preserve"> SEQ Abbildung \* ARABIC </w:instrText>
+      </w:r>
+      <w:r>
+        <w:fldChar w:fldCharType="separate"/>
+      </w:r>
+      <w:r>
+        <w:rPr>
+          <w:noProof/>
+        </w:rPr>
+        <w:t>6</w:t>
+      </w:r>
+      <w:r>
+        <w:fldChar w:fldCharType="end"/>
+      </w:r>
+      <w:r>
+        <w:t xml:space="preserve"> Übersicht des Online-Builds</w:t>
+      </w:r>
+      <w:bookmarkEnd w:id="59"/>
+    </w:p>
+    <w:p>
       <w:r>
         <w:t>Wie man sieht sind die Packete für Android, Windows Mobile, Blackberry, Symbian und WebOS erfolgreich verlaufen. Einzig für iOS ist der Build fehlgeschlagen, da wir keine Signierung in unserem Projekt verfügbar hatten. Diesem Problem haben wir uns aber nicht näher gewidmet, da wir sowieso nur Android-Devices zur Verfügung haben.</w:t>
       </w:r>
@@ -19875,14 +20923,14 @@
         <w:pStyle w:val="Heading1"/>
         <w:numPr>
           <w:ilvl w:val="2"/>
-          <w:numId w:val="9"/>
+          <w:numId w:val="21"/>
         </w:numPr>
       </w:pPr>
-      <w:bookmarkStart w:id="51" w:name="_Toc343016087"/>
+      <w:bookmarkStart w:id="60" w:name="_Toc343016087"/>
       <w:r>
         <w:t>Tools</w:t>
       </w:r>
-      <w:bookmarkEnd w:id="51"/>
+      <w:bookmarkEnd w:id="60"/>
     </w:p>
     <w:p>
       <w:r>
@@ -19910,7 +20958,7 @@
       <w:r>
         <w:t>Für den Lupen-Effekt unserer App haben wir loupe.js (</w:t>
       </w:r>
-      <w:hyperlink r:id="rId53" w:history="1">
+      <w:hyperlink r:id="rId58" w:history="1">
         <w:r>
           <w:rPr>
             <w:rStyle w:val="Hyperlink"/>
@@ -19932,14 +20980,14 @@
         <w:pStyle w:val="Heading1"/>
         <w:numPr>
           <w:ilvl w:val="2"/>
-          <w:numId w:val="9"/>
+          <w:numId w:val="21"/>
         </w:numPr>
       </w:pPr>
-      <w:bookmarkStart w:id="52" w:name="_Ref344836440"/>
+      <w:bookmarkStart w:id="61" w:name="_Ref344836440"/>
       <w:r>
         <w:t>Testgeräte</w:t>
       </w:r>
-      <w:bookmarkEnd w:id="52"/>
+      <w:bookmarkEnd w:id="61"/>
     </w:p>
     <w:p>
       <w:r>
@@ -20034,11 +21082,11 @@
           <w:numId w:val="12"/>
         </w:numPr>
       </w:pPr>
-      <w:bookmarkStart w:id="53" w:name="_Toc343016088"/>
+      <w:bookmarkStart w:id="62" w:name="_Toc343016088"/>
       <w:r>
         <w:t>Quellen</w:t>
       </w:r>
-      <w:bookmarkEnd w:id="53"/>
+      <w:bookmarkEnd w:id="62"/>
     </w:p>
     <w:p>
       <w:r>
@@ -20054,7 +21102,7 @@
           <w:rStyle w:val="Hyperlink"/>
         </w:rPr>
       </w:pPr>
-      <w:hyperlink r:id="rId54" w:history="1">
+      <w:hyperlink r:id="rId59" w:history="1">
         <w:r>
           <w:rPr>
             <w:rStyle w:val="Hyperlink"/>
@@ -20064,7 +21112,7 @@
       </w:hyperlink>
     </w:p>
     <w:p>
-      <w:hyperlink r:id="rId55" w:history="1">
+      <w:hyperlink r:id="rId60" w:history="1">
         <w:r>
           <w:rPr>
             <w:rStyle w:val="Hyperlink"/>
@@ -20074,7 +21122,7 @@
       </w:hyperlink>
     </w:p>
     <w:p>
-      <w:hyperlink r:id="rId56" w:history="1">
+      <w:hyperlink r:id="rId61" w:history="1">
         <w:r>
           <w:rPr>
             <w:rStyle w:val="Hyperlink"/>
@@ -20089,7 +21137,7 @@
           <w:rStyle w:val="Hyperlink"/>
         </w:rPr>
       </w:pPr>
-      <w:hyperlink r:id="rId57" w:history="1">
+      <w:hyperlink r:id="rId62" w:history="1">
         <w:r>
           <w:rPr>
             <w:rStyle w:val="Hyperlink"/>
@@ -20099,7 +21147,7 @@
       </w:hyperlink>
     </w:p>
     <w:p>
-      <w:hyperlink r:id="rId58" w:history="1">
+      <w:hyperlink r:id="rId63" w:history="1">
         <w:r>
           <w:rPr>
             <w:rStyle w:val="Hyperlink"/>
@@ -20109,7 +21157,7 @@
       </w:hyperlink>
     </w:p>
     <w:p>
-      <w:hyperlink r:id="rId59" w:history="1">
+      <w:hyperlink r:id="rId64" w:history="1">
         <w:r>
           <w:rPr>
             <w:rStyle w:val="Hyperlink"/>
@@ -20129,7 +21177,7 @@
           <w:rStyle w:val="Hyperlink"/>
         </w:rPr>
       </w:pPr>
-      <w:hyperlink r:id="rId60" w:history="1">
+      <w:hyperlink r:id="rId65" w:history="1">
         <w:r>
           <w:rPr>
             <w:rStyle w:val="Hyperlink"/>
@@ -20139,7 +21187,7 @@
       </w:hyperlink>
     </w:p>
     <w:p>
-      <w:hyperlink r:id="rId61" w:history="1">
+      <w:hyperlink r:id="rId66" w:history="1">
         <w:r>
           <w:rPr>
             <w:rStyle w:val="Hyperlink"/>
@@ -20159,7 +21207,7 @@
           <w:rStyle w:val="Hyperlink"/>
         </w:rPr>
       </w:pPr>
-      <w:hyperlink r:id="rId62" w:history="1">
+      <w:hyperlink r:id="rId67" w:history="1">
         <w:r>
           <w:rPr>
             <w:rStyle w:val="Hyperlink"/>
@@ -20174,7 +21222,7 @@
           <w:rStyle w:val="Hyperlink"/>
         </w:rPr>
       </w:pPr>
-      <w:hyperlink r:id="rId63" w:history="1">
+      <w:hyperlink r:id="rId68" w:history="1">
         <w:r>
           <w:rPr>
             <w:rStyle w:val="Hyperlink"/>
@@ -20189,7 +21237,7 @@
           <w:rStyle w:val="Hyperlink"/>
         </w:rPr>
       </w:pPr>
-      <w:hyperlink r:id="rId64" w:history="1">
+      <w:hyperlink r:id="rId69" w:history="1">
         <w:r>
           <w:rPr>
             <w:rStyle w:val="Hyperlink"/>
@@ -20199,7 +21247,7 @@
       </w:hyperlink>
     </w:p>
     <w:p>
-      <w:hyperlink r:id="rId65" w:history="1">
+      <w:hyperlink r:id="rId70" w:history="1">
         <w:r>
           <w:rPr>
             <w:rStyle w:val="Hyperlink"/>
@@ -20209,7 +21257,7 @@
       </w:hyperlink>
     </w:p>
     <w:p>
-      <w:hyperlink r:id="rId66" w:history="1">
+      <w:hyperlink r:id="rId71" w:history="1">
         <w:r>
           <w:rPr>
             <w:rStyle w:val="Hyperlink"/>
@@ -20224,7 +21272,7 @@
           <w:rStyle w:val="Hyperlink"/>
         </w:rPr>
       </w:pPr>
-      <w:hyperlink r:id="rId67" w:history="1">
+      <w:hyperlink r:id="rId72" w:history="1">
         <w:r>
           <w:rPr>
             <w:rStyle w:val="Hyperlink"/>
@@ -20239,7 +21287,7 @@
           <w:rStyle w:val="Hyperlink"/>
         </w:rPr>
       </w:pPr>
-      <w:hyperlink r:id="rId68" w:history="1">
+      <w:hyperlink r:id="rId73" w:history="1">
         <w:r>
           <w:rPr>
             <w:rStyle w:val="Hyperlink"/>
@@ -20259,7 +21307,7 @@
           <w:rStyle w:val="Hyperlink"/>
         </w:rPr>
       </w:pPr>
-      <w:hyperlink r:id="rId69" w:history="1">
+      <w:hyperlink r:id="rId74" w:history="1">
         <w:r>
           <w:rPr>
             <w:rStyle w:val="Hyperlink"/>
@@ -20269,7 +21317,7 @@
       </w:hyperlink>
     </w:p>
     <w:p>
-      <w:hyperlink r:id="rId70" w:history="1">
+      <w:hyperlink r:id="rId75" w:history="1">
         <w:r>
           <w:rPr>
             <w:rStyle w:val="Hyperlink"/>
@@ -20279,7 +21327,7 @@
       </w:hyperlink>
     </w:p>
     <w:p>
-      <w:hyperlink r:id="rId71" w:history="1">
+      <w:hyperlink r:id="rId76" w:history="1">
         <w:r>
           <w:rPr>
             <w:rStyle w:val="Hyperlink"/>
@@ -20289,7 +21337,7 @@
       </w:hyperlink>
     </w:p>
     <w:p>
-      <w:hyperlink r:id="rId72" w:history="1">
+      <w:hyperlink r:id="rId77" w:history="1">
         <w:r>
           <w:rPr>
             <w:rStyle w:val="Hyperlink"/>
@@ -20299,7 +21347,7 @@
       </w:hyperlink>
     </w:p>
     <w:p>
-      <w:hyperlink r:id="rId73" w:history="1">
+      <w:hyperlink r:id="rId78" w:history="1">
         <w:r>
           <w:rPr>
             <w:rStyle w:val="Hyperlink"/>
@@ -20309,7 +21357,7 @@
       </w:hyperlink>
     </w:p>
     <w:p>
-      <w:hyperlink r:id="rId74" w:history="1">
+      <w:hyperlink r:id="rId79" w:history="1">
         <w:r>
           <w:rPr>
             <w:rStyle w:val="Hyperlink"/>
@@ -20319,7 +21367,7 @@
       </w:hyperlink>
     </w:p>
     <w:p>
-      <w:hyperlink r:id="rId75" w:history="1">
+      <w:hyperlink r:id="rId80" w:history="1">
         <w:r>
           <w:rPr>
             <w:rStyle w:val="Hyperlink"/>
@@ -20348,7 +21396,7 @@
           <w:lang w:val="en-GB"/>
         </w:rPr>
       </w:pPr>
-      <w:hyperlink r:id="rId76" w:history="1">
+      <w:hyperlink r:id="rId81" w:history="1">
         <w:r>
           <w:rPr>
             <w:rStyle w:val="Hyperlink"/>
@@ -20364,7 +21412,7 @@
           <w:lang w:val="en-GB"/>
         </w:rPr>
       </w:pPr>
-      <w:hyperlink r:id="rId77" w:history="1">
+      <w:hyperlink r:id="rId82" w:history="1">
         <w:r>
           <w:rPr>
             <w:rStyle w:val="Hyperlink"/>
@@ -20380,7 +21428,7 @@
           <w:lang w:val="en-GB"/>
         </w:rPr>
       </w:pPr>
-      <w:hyperlink r:id="rId78" w:history="1">
+      <w:hyperlink r:id="rId83" w:history="1">
         <w:r>
           <w:rPr>
             <w:rStyle w:val="Hyperlink"/>
@@ -20396,7 +21444,7 @@
           <w:lang w:val="en-GB"/>
         </w:rPr>
       </w:pPr>
-      <w:hyperlink r:id="rId79" w:history="1">
+      <w:hyperlink r:id="rId84" w:history="1">
         <w:r>
           <w:rPr>
             <w:rStyle w:val="Hyperlink"/>
@@ -20433,7 +21481,7 @@
           <w:lang w:val="en-GB"/>
         </w:rPr>
       </w:pPr>
-      <w:hyperlink r:id="rId80" w:history="1">
+      <w:hyperlink r:id="rId85" w:history="1">
         <w:r>
           <w:rPr>
             <w:rStyle w:val="Hyperlink"/>
@@ -20450,7 +21498,7 @@
           <w:lang w:val="en-GB"/>
         </w:rPr>
       </w:pPr>
-      <w:hyperlink r:id="rId81" w:history="1">
+      <w:hyperlink r:id="rId86" w:history="1">
         <w:r>
           <w:rPr>
             <w:rStyle w:val="Hyperlink"/>
@@ -20466,7 +21514,7 @@
           <w:lang w:val="en-GB"/>
         </w:rPr>
       </w:pPr>
-      <w:hyperlink r:id="rId82" w:history="1">
+      <w:hyperlink r:id="rId87" w:history="1">
         <w:r>
           <w:rPr>
             <w:rStyle w:val="Hyperlink"/>
@@ -20504,7 +21552,7 @@
           <w:lang w:val="en-GB"/>
         </w:rPr>
       </w:pPr>
-      <w:hyperlink r:id="rId83" w:history="1">
+      <w:hyperlink r:id="rId88" w:history="1">
         <w:r>
           <w:rPr>
             <w:rStyle w:val="Hyperlink"/>
@@ -20520,7 +21568,7 @@
           <w:lang w:val="en-GB"/>
         </w:rPr>
       </w:pPr>
-      <w:hyperlink r:id="rId84" w:history="1">
+      <w:hyperlink r:id="rId89" w:history="1">
         <w:r>
           <w:rPr>
             <w:rStyle w:val="Hyperlink"/>
@@ -20536,7 +21584,7 @@
           <w:lang w:val="en-GB"/>
         </w:rPr>
       </w:pPr>
-      <w:hyperlink r:id="rId85" w:history="1">
+      <w:hyperlink r:id="rId90" w:history="1">
         <w:r>
           <w:rPr>
             <w:rStyle w:val="Hyperlink"/>
@@ -20552,7 +21600,7 @@
           <w:lang w:val="en-GB"/>
         </w:rPr>
       </w:pPr>
-      <w:hyperlink r:id="rId86" w:history="1">
+      <w:hyperlink r:id="rId91" w:history="1">
         <w:r>
           <w:rPr>
             <w:rStyle w:val="Hyperlink"/>
@@ -20568,7 +21616,7 @@
           <w:lang w:val="en-GB"/>
         </w:rPr>
       </w:pPr>
-      <w:hyperlink r:id="rId87" w:history="1">
+      <w:hyperlink r:id="rId92" w:history="1">
         <w:r>
           <w:rPr>
             <w:rStyle w:val="Hyperlink"/>
@@ -20584,7 +21632,7 @@
           <w:lang w:val="en-GB"/>
         </w:rPr>
       </w:pPr>
-      <w:hyperlink r:id="rId88" w:history="1">
+      <w:hyperlink r:id="rId93" w:history="1">
         <w:r>
           <w:rPr>
             <w:rStyle w:val="Hyperlink"/>
@@ -20600,7 +21648,7 @@
           <w:lang w:val="en-GB"/>
         </w:rPr>
       </w:pPr>
-      <w:hyperlink r:id="rId89" w:history="1">
+      <w:hyperlink r:id="rId94" w:history="1">
         <w:r>
           <w:rPr>
             <w:rStyle w:val="Hyperlink"/>
@@ -20630,7 +21678,7 @@
           <w:lang w:val="en-GB"/>
         </w:rPr>
       </w:pPr>
-      <w:hyperlink r:id="rId90" w:history="1">
+      <w:hyperlink r:id="rId95" w:history="1">
         <w:r>
           <w:rPr>
             <w:rStyle w:val="Hyperlink"/>
@@ -20646,7 +21694,7 @@
           <w:lang w:val="en-GB"/>
         </w:rPr>
       </w:pPr>
-      <w:hyperlink r:id="rId91" w:history="1">
+      <w:hyperlink r:id="rId96" w:history="1">
         <w:r>
           <w:rPr>
             <w:rStyle w:val="Hyperlink"/>
@@ -20663,7 +21711,7 @@
           <w:lang w:val="en-GB"/>
         </w:rPr>
       </w:pPr>
-      <w:hyperlink r:id="rId92" w:history="1">
+      <w:hyperlink r:id="rId97" w:history="1">
         <w:r>
           <w:rPr>
             <w:rStyle w:val="Hyperlink"/>
@@ -20679,7 +21727,7 @@
           <w:lang w:val="en-GB"/>
         </w:rPr>
       </w:pPr>
-      <w:hyperlink r:id="rId93" w:history="1">
+      <w:hyperlink r:id="rId98" w:history="1">
         <w:r>
           <w:rPr>
             <w:rStyle w:val="Hyperlink"/>
@@ -20718,7 +21766,7 @@
           <w:lang w:val="en-GB"/>
         </w:rPr>
       </w:pPr>
-      <w:hyperlink r:id="rId94" w:history="1">
+      <w:hyperlink r:id="rId99" w:history="1">
         <w:r>
           <w:rPr>
             <w:rStyle w:val="Hyperlink"/>
@@ -20734,7 +21782,7 @@
           <w:lang w:val="en-GB"/>
         </w:rPr>
       </w:pPr>
-      <w:hyperlink r:id="rId95" w:history="1">
+      <w:hyperlink r:id="rId100" w:history="1">
         <w:r>
           <w:rPr>
             <w:rStyle w:val="Hyperlink"/>
@@ -20750,7 +21798,7 @@
           <w:lang w:val="en-GB"/>
         </w:rPr>
       </w:pPr>
-      <w:hyperlink r:id="rId96" w:history="1">
+      <w:hyperlink r:id="rId101" w:history="1">
         <w:r>
           <w:rPr>
             <w:rStyle w:val="Hyperlink"/>
@@ -20766,7 +21814,7 @@
           <w:lang w:val="en-GB"/>
         </w:rPr>
       </w:pPr>
-      <w:hyperlink r:id="rId97" w:history="1">
+      <w:hyperlink r:id="rId102" w:history="1">
         <w:r>
           <w:rPr>
             <w:rStyle w:val="Hyperlink"/>
@@ -20782,7 +21830,7 @@
           <w:lang w:val="en-GB"/>
         </w:rPr>
       </w:pPr>
-      <w:hyperlink r:id="rId98" w:history="1">
+      <w:hyperlink r:id="rId103" w:history="1">
         <w:r>
           <w:rPr>
             <w:rStyle w:val="Hyperlink"/>
@@ -20801,7 +21849,7 @@
           <w:lang w:val="en-GB"/>
         </w:rPr>
       </w:pPr>
-      <w:hyperlink r:id="rId99" w:history="1">
+      <w:hyperlink r:id="rId104" w:history="1">
         <w:r>
           <w:rPr>
             <w:rStyle w:val="Hyperlink"/>
@@ -20838,7 +21886,7 @@
           <w:lang w:val="en-US"/>
         </w:rPr>
       </w:pPr>
-      <w:hyperlink r:id="rId100" w:history="1">
+      <w:hyperlink r:id="rId105" w:history="1">
         <w:r>
           <w:rPr>
             <w:rStyle w:val="Hyperlink"/>
@@ -20854,7 +21902,7 @@
           <w:lang w:val="en-US"/>
         </w:rPr>
       </w:pPr>
-      <w:hyperlink r:id="rId101" w:history="1">
+      <w:hyperlink r:id="rId106" w:history="1">
         <w:r>
           <w:rPr>
             <w:rStyle w:val="Hyperlink"/>
@@ -20870,7 +21918,7 @@
           <w:lang w:val="en-US"/>
         </w:rPr>
       </w:pPr>
-      <w:hyperlink r:id="rId102" w:history="1">
+      <w:hyperlink r:id="rId107" w:history="1">
         <w:r>
           <w:rPr>
             <w:rStyle w:val="Hyperlink"/>
@@ -20886,7 +21934,7 @@
           <w:lang w:val="en-US"/>
         </w:rPr>
       </w:pPr>
-      <w:hyperlink r:id="rId103" w:history="1">
+      <w:hyperlink r:id="rId108" w:history="1">
         <w:r>
           <w:rPr>
             <w:rStyle w:val="Hyperlink"/>
@@ -20902,7 +21950,7 @@
           <w:lang w:val="en-US"/>
         </w:rPr>
       </w:pPr>
-      <w:hyperlink r:id="rId104" w:history="1">
+      <w:hyperlink r:id="rId109" w:history="1">
         <w:r>
           <w:rPr>
             <w:rStyle w:val="Hyperlink"/>
@@ -20918,7 +21966,7 @@
           <w:lang w:val="en-US"/>
         </w:rPr>
       </w:pPr>
-      <w:hyperlink r:id="rId105" w:anchor="!search/jquerymobile" w:history="1">
+      <w:hyperlink r:id="rId110" w:anchor="!search/jquerymobile" w:history="1">
         <w:r>
           <w:rPr>
             <w:rStyle w:val="Hyperlink"/>
@@ -20934,7 +21982,7 @@
           <w:lang w:val="en-US"/>
         </w:rPr>
       </w:pPr>
-      <w:hyperlink r:id="rId106" w:history="1">
+      <w:hyperlink r:id="rId111" w:history="1">
         <w:r>
           <w:rPr>
             <w:rStyle w:val="Hyperlink"/>
@@ -20963,7 +22011,7 @@
           <w:lang w:val="en-US"/>
         </w:rPr>
       </w:pPr>
-      <w:hyperlink r:id="rId107" w:history="1">
+      <w:hyperlink r:id="rId112" w:history="1">
         <w:r>
           <w:rPr>
             <w:rStyle w:val="Hyperlink"/>
@@ -20988,11 +22036,11 @@
           <w:numId w:val="12"/>
         </w:numPr>
       </w:pPr>
-      <w:bookmarkStart w:id="54" w:name="_Toc343016089"/>
+      <w:bookmarkStart w:id="63" w:name="_Toc343016089"/>
       <w:r>
         <w:t>Abbildungsverzeichnis</w:t>
       </w:r>
-      <w:bookmarkEnd w:id="54"/>
+      <w:bookmarkEnd w:id="63"/>
     </w:p>
     <w:p>
       <w:pPr>
@@ -21025,15 +22073,424 @@
       <w:r>
         <w:fldChar w:fldCharType="separate"/>
       </w:r>
+      <w:hyperlink r:id="rId113" w:anchor="_Toc344996493" w:history="1">
+        <w:r>
+          <w:rPr>
+            <w:rStyle w:val="Hyperlink"/>
+            <w:noProof/>
+          </w:rPr>
+          <w:t>Abbildung 1 Phonegap-Projektstruktur</w:t>
+        </w:r>
+        <w:r>
+          <w:rPr>
+            <w:noProof/>
+            <w:webHidden/>
+          </w:rPr>
+          <w:tab/>
+        </w:r>
+        <w:r>
+          <w:rPr>
+            <w:noProof/>
+            <w:webHidden/>
+          </w:rPr>
+          <w:fldChar w:fldCharType="begin"/>
+        </w:r>
+        <w:r>
+          <w:rPr>
+            <w:noProof/>
+            <w:webHidden/>
+          </w:rPr>
+          <w:instrText xml:space="preserve"> PAGEREF _Toc344996493 \h </w:instrText>
+        </w:r>
+        <w:r>
+          <w:rPr>
+            <w:noProof/>
+            <w:webHidden/>
+          </w:rPr>
+        </w:r>
+        <w:r>
+          <w:rPr>
+            <w:noProof/>
+            <w:webHidden/>
+          </w:rPr>
+          <w:fldChar w:fldCharType="separate"/>
+        </w:r>
+        <w:r>
+          <w:rPr>
+            <w:noProof/>
+            <w:webHidden/>
+          </w:rPr>
+          <w:t>48</w:t>
+        </w:r>
+        <w:r>
+          <w:rPr>
+            <w:noProof/>
+            <w:webHidden/>
+          </w:rPr>
+          <w:fldChar w:fldCharType="end"/>
+        </w:r>
+      </w:hyperlink>
+    </w:p>
+    <w:p>
+      <w:pPr>
+        <w:pStyle w:val="TableofFigures"/>
+        <w:tabs>
+          <w:tab w:val="right" w:leader="dot" w:pos="9062"/>
+        </w:tabs>
+        <w:rPr>
+          <w:rFonts w:eastAsiaTheme="minorEastAsia"/>
+          <w:noProof/>
+          <w:lang w:eastAsia="de-CH"/>
+        </w:rPr>
+      </w:pPr>
+      <w:hyperlink r:id="rId114" w:anchor="_Toc344996494" w:history="1">
+        <w:r>
+          <w:rPr>
+            <w:rStyle w:val="Hyperlink"/>
+            <w:noProof/>
+          </w:rPr>
+          <w:t>Abbildung 2 Debug über Build-Seite starten</w:t>
+        </w:r>
+        <w:r>
+          <w:rPr>
+            <w:noProof/>
+            <w:webHidden/>
+          </w:rPr>
+          <w:tab/>
+        </w:r>
+        <w:r>
+          <w:rPr>
+            <w:noProof/>
+            <w:webHidden/>
+          </w:rPr>
+          <w:fldChar w:fldCharType="begin"/>
+        </w:r>
+        <w:r>
+          <w:rPr>
+            <w:noProof/>
+            <w:webHidden/>
+          </w:rPr>
+          <w:instrText xml:space="preserve"> PAGEREF _Toc344996494 \h </w:instrText>
+        </w:r>
+        <w:r>
+          <w:rPr>
+            <w:noProof/>
+            <w:webHidden/>
+          </w:rPr>
+        </w:r>
+        <w:r>
+          <w:rPr>
+            <w:noProof/>
+            <w:webHidden/>
+          </w:rPr>
+          <w:fldChar w:fldCharType="separate"/>
+        </w:r>
+        <w:r>
+          <w:rPr>
+            <w:noProof/>
+            <w:webHidden/>
+          </w:rPr>
+          <w:t>48</w:t>
+        </w:r>
+        <w:r>
+          <w:rPr>
+            <w:noProof/>
+            <w:webHidden/>
+          </w:rPr>
+          <w:fldChar w:fldCharType="end"/>
+        </w:r>
+      </w:hyperlink>
+    </w:p>
+    <w:p>
+      <w:pPr>
+        <w:pStyle w:val="TableofFigures"/>
+        <w:tabs>
+          <w:tab w:val="right" w:leader="dot" w:pos="9062"/>
+        </w:tabs>
+        <w:rPr>
+          <w:rFonts w:eastAsiaTheme="minorEastAsia"/>
+          <w:noProof/>
+          <w:lang w:eastAsia="de-CH"/>
+        </w:rPr>
+      </w:pPr>
+      <w:hyperlink w:anchor="_Toc344996495" w:history="1">
+        <w:r>
+          <w:rPr>
+            <w:rStyle w:val="Hyperlink"/>
+            <w:noProof/>
+          </w:rPr>
+          <w:t>Abbildung 3 Elements-Ansicht der Debug-Seite</w:t>
+        </w:r>
+        <w:r>
+          <w:rPr>
+            <w:noProof/>
+            <w:webHidden/>
+          </w:rPr>
+          <w:tab/>
+        </w:r>
+        <w:r>
+          <w:rPr>
+            <w:noProof/>
+            <w:webHidden/>
+          </w:rPr>
+          <w:fldChar w:fldCharType="begin"/>
+        </w:r>
+        <w:r>
+          <w:rPr>
+            <w:noProof/>
+            <w:webHidden/>
+          </w:rPr>
+          <w:instrText xml:space="preserve"> PAGEREF _Toc344996495 \h </w:instrText>
+        </w:r>
+        <w:r>
+          <w:rPr>
+            <w:noProof/>
+            <w:webHidden/>
+          </w:rPr>
+        </w:r>
+        <w:r>
+          <w:rPr>
+            <w:noProof/>
+            <w:webHidden/>
+          </w:rPr>
+          <w:fldChar w:fldCharType="separate"/>
+        </w:r>
+        <w:r>
+          <w:rPr>
+            <w:noProof/>
+            <w:webHidden/>
+          </w:rPr>
+          <w:t>49</w:t>
+        </w:r>
+        <w:r>
+          <w:rPr>
+            <w:noProof/>
+            <w:webHidden/>
+          </w:rPr>
+          <w:fldChar w:fldCharType="end"/>
+        </w:r>
+      </w:hyperlink>
+    </w:p>
+    <w:p>
+      <w:pPr>
+        <w:pStyle w:val="TableofFigures"/>
+        <w:tabs>
+          <w:tab w:val="right" w:leader="dot" w:pos="9062"/>
+        </w:tabs>
+        <w:rPr>
+          <w:rFonts w:eastAsiaTheme="minorEastAsia"/>
+          <w:noProof/>
+          <w:lang w:eastAsia="de-CH"/>
+        </w:rPr>
+      </w:pPr>
+      <w:hyperlink r:id="rId115" w:anchor="_Toc344996496" w:history="1">
+        <w:r>
+          <w:rPr>
+            <w:rStyle w:val="Hyperlink"/>
+            <w:noProof/>
+          </w:rPr>
+          <w:t>Abbildung 4 Anzeige bei Inspiziertem Header</w:t>
+        </w:r>
+        <w:r>
+          <w:rPr>
+            <w:noProof/>
+            <w:webHidden/>
+          </w:rPr>
+          <w:tab/>
+        </w:r>
+        <w:r>
+          <w:rPr>
+            <w:noProof/>
+            <w:webHidden/>
+          </w:rPr>
+          <w:fldChar w:fldCharType="begin"/>
+        </w:r>
+        <w:r>
+          <w:rPr>
+            <w:noProof/>
+            <w:webHidden/>
+          </w:rPr>
+          <w:instrText xml:space="preserve"> PAGEREF _Toc344996496 \h </w:instrText>
+        </w:r>
+        <w:r>
+          <w:rPr>
+            <w:noProof/>
+            <w:webHidden/>
+          </w:rPr>
+        </w:r>
+        <w:r>
+          <w:rPr>
+            <w:noProof/>
+            <w:webHidden/>
+          </w:rPr>
+          <w:fldChar w:fldCharType="separate"/>
+        </w:r>
+        <w:r>
+          <w:rPr>
+            <w:noProof/>
+            <w:webHidden/>
+          </w:rPr>
+          <w:t>49</w:t>
+        </w:r>
+        <w:r>
+          <w:rPr>
+            <w:noProof/>
+            <w:webHidden/>
+          </w:rPr>
+          <w:fldChar w:fldCharType="end"/>
+        </w:r>
+      </w:hyperlink>
+    </w:p>
+    <w:p>
+      <w:pPr>
+        <w:pStyle w:val="TableofFigures"/>
+        <w:tabs>
+          <w:tab w:val="right" w:leader="dot" w:pos="9062"/>
+        </w:tabs>
+        <w:rPr>
+          <w:rFonts w:eastAsiaTheme="minorEastAsia"/>
+          <w:noProof/>
+          <w:lang w:eastAsia="de-CH"/>
+        </w:rPr>
+      </w:pPr>
+      <w:hyperlink r:id="rId116" w:anchor="_Toc344996497" w:history="1">
+        <w:r>
+          <w:rPr>
+            <w:rStyle w:val="Hyperlink"/>
+            <w:noProof/>
+          </w:rPr>
+          <w:t>Abbildung 5 Anzeige nach angepasster Header-Grösse</w:t>
+        </w:r>
+        <w:r>
+          <w:rPr>
+            <w:noProof/>
+            <w:webHidden/>
+          </w:rPr>
+          <w:tab/>
+        </w:r>
+        <w:r>
+          <w:rPr>
+            <w:noProof/>
+            <w:webHidden/>
+          </w:rPr>
+          <w:fldChar w:fldCharType="begin"/>
+        </w:r>
+        <w:r>
+          <w:rPr>
+            <w:noProof/>
+            <w:webHidden/>
+          </w:rPr>
+          <w:instrText xml:space="preserve"> PAGEREF _Toc344996497 \h </w:instrText>
+        </w:r>
+        <w:r>
+          <w:rPr>
+            <w:noProof/>
+            <w:webHidden/>
+          </w:rPr>
+        </w:r>
+        <w:r>
+          <w:rPr>
+            <w:noProof/>
+            <w:webHidden/>
+          </w:rPr>
+          <w:fldChar w:fldCharType="separate"/>
+        </w:r>
+        <w:r>
+          <w:rPr>
+            <w:noProof/>
+            <w:webHidden/>
+          </w:rPr>
+          <w:t>49</w:t>
+        </w:r>
+        <w:r>
+          <w:rPr>
+            <w:noProof/>
+            <w:webHidden/>
+          </w:rPr>
+          <w:fldChar w:fldCharType="end"/>
+        </w:r>
+      </w:hyperlink>
+    </w:p>
+    <w:p>
+      <w:pPr>
+        <w:pStyle w:val="TableofFigures"/>
+        <w:tabs>
+          <w:tab w:val="right" w:leader="dot" w:pos="9062"/>
+        </w:tabs>
+        <w:rPr>
+          <w:rFonts w:eastAsiaTheme="minorEastAsia"/>
+          <w:noProof/>
+          <w:lang w:eastAsia="de-CH"/>
+        </w:rPr>
+      </w:pPr>
+      <w:hyperlink w:anchor="_Toc344996498" w:history="1">
+        <w:r>
+          <w:rPr>
+            <w:rStyle w:val="Hyperlink"/>
+            <w:noProof/>
+          </w:rPr>
+          <w:t>Abbildung 6 Übersicht des Online-Builds</w:t>
+        </w:r>
+        <w:r>
+          <w:rPr>
+            <w:noProof/>
+            <w:webHidden/>
+          </w:rPr>
+          <w:tab/>
+        </w:r>
+        <w:r>
+          <w:rPr>
+            <w:noProof/>
+            <w:webHidden/>
+          </w:rPr>
+          <w:fldChar w:fldCharType="begin"/>
+        </w:r>
+        <w:r>
+          <w:rPr>
+            <w:noProof/>
+            <w:webHidden/>
+          </w:rPr>
+          <w:instrText xml:space="preserve"> PAGEREF _Toc344996498 \h </w:instrText>
+        </w:r>
+        <w:r>
+          <w:rPr>
+            <w:noProof/>
+            <w:webHidden/>
+          </w:rPr>
+        </w:r>
+        <w:r>
+          <w:rPr>
+            <w:noProof/>
+            <w:webHidden/>
+          </w:rPr>
+          <w:fldChar w:fldCharType="separate"/>
+        </w:r>
+        <w:r>
+          <w:rPr>
+            <w:noProof/>
+            <w:webHidden/>
+          </w:rPr>
+          <w:t>51</w:t>
+        </w:r>
+        <w:r>
+          <w:rPr>
+            <w:noProof/>
+            <w:webHidden/>
+          </w:rPr>
+          <w:fldChar w:fldCharType="end"/>
+        </w:r>
+      </w:hyperlink>
     </w:p>
     <w:p>
       <w:r>
         <w:fldChar w:fldCharType="end"/>
       </w:r>
+      <w:bookmarkStart w:id="64" w:name="_GoBack"/>
+      <w:bookmarkEnd w:id="64"/>
     </w:p>
     <w:sectPr>
-      <w:headerReference w:type="default" r:id="rId108"/>
-      <w:footerReference w:type="default" r:id="rId109"/>
+      <w:headerReference w:type="default" r:id="rId117"/>
+      <w:footerReference w:type="default" r:id="rId118"/>
       <w:pgSz w:w="11906" w:h="16838"/>
       <w:pgMar w:top="1417" w:right="1417" w:bottom="1134" w:left="1417" w:header="708" w:footer="708" w:gutter="0"/>
       <w:cols w:space="708"/>
@@ -21095,7 +22552,7 @@
       <w:rPr>
         <w:noProof/>
       </w:rPr>
-      <w:t>48</w:t>
+      <w:t>54</w:t>
     </w:r>
     <w:r>
       <w:fldChar w:fldCharType="end"/>
@@ -21556,6 +23013,92 @@
     </w:lvl>
   </w:abstractNum>
   <w:abstractNum w:abstractNumId="4">
+    <w:nsid w:val="235D6385"/>
+    <w:multiLevelType w:val="multilevel"/>
+    <w:tmpl w:val="0807001F"/>
+    <w:lvl w:ilvl="0">
+      <w:start w:val="1"/>
+      <w:numFmt w:val="decimal"/>
+      <w:lvlText w:val="%1."/>
+      <w:lvlJc w:val="left"/>
+      <w:pPr>
+        <w:ind w:left="360" w:hanging="360"/>
+      </w:pPr>
+    </w:lvl>
+    <w:lvl w:ilvl="1">
+      <w:start w:val="1"/>
+      <w:numFmt w:val="decimal"/>
+      <w:lvlText w:val="%1.%2."/>
+      <w:lvlJc w:val="left"/>
+      <w:pPr>
+        <w:ind w:left="792" w:hanging="432"/>
+      </w:pPr>
+    </w:lvl>
+    <w:lvl w:ilvl="2">
+      <w:start w:val="1"/>
+      <w:numFmt w:val="decimal"/>
+      <w:lvlText w:val="%1.%2.%3."/>
+      <w:lvlJc w:val="left"/>
+      <w:pPr>
+        <w:ind w:left="1224" w:hanging="504"/>
+      </w:pPr>
+    </w:lvl>
+    <w:lvl w:ilvl="3">
+      <w:start w:val="1"/>
+      <w:numFmt w:val="decimal"/>
+      <w:lvlText w:val="%1.%2.%3.%4."/>
+      <w:lvlJc w:val="left"/>
+      <w:pPr>
+        <w:ind w:left="1728" w:hanging="648"/>
+      </w:pPr>
+    </w:lvl>
+    <w:lvl w:ilvl="4">
+      <w:start w:val="1"/>
+      <w:numFmt w:val="decimal"/>
+      <w:lvlText w:val="%1.%2.%3.%4.%5."/>
+      <w:lvlJc w:val="left"/>
+      <w:pPr>
+        <w:ind w:left="2232" w:hanging="792"/>
+      </w:pPr>
+    </w:lvl>
+    <w:lvl w:ilvl="5">
+      <w:start w:val="1"/>
+      <w:numFmt w:val="decimal"/>
+      <w:lvlText w:val="%1.%2.%3.%4.%5.%6."/>
+      <w:lvlJc w:val="left"/>
+      <w:pPr>
+        <w:ind w:left="2736" w:hanging="936"/>
+      </w:pPr>
+    </w:lvl>
+    <w:lvl w:ilvl="6">
+      <w:start w:val="1"/>
+      <w:numFmt w:val="decimal"/>
+      <w:lvlText w:val="%1.%2.%3.%4.%5.%6.%7."/>
+      <w:lvlJc w:val="left"/>
+      <w:pPr>
+        <w:ind w:left="3240" w:hanging="1080"/>
+      </w:pPr>
+    </w:lvl>
+    <w:lvl w:ilvl="7">
+      <w:start w:val="1"/>
+      <w:numFmt w:val="decimal"/>
+      <w:lvlText w:val="%1.%2.%3.%4.%5.%6.%7.%8."/>
+      <w:lvlJc w:val="left"/>
+      <w:pPr>
+        <w:ind w:left="3744" w:hanging="1224"/>
+      </w:pPr>
+    </w:lvl>
+    <w:lvl w:ilvl="8">
+      <w:start w:val="1"/>
+      <w:numFmt w:val="decimal"/>
+      <w:lvlText w:val="%1.%2.%3.%4.%5.%6.%7.%8.%9."/>
+      <w:lvlJc w:val="left"/>
+      <w:pPr>
+        <w:ind w:left="4320" w:hanging="1440"/>
+      </w:pPr>
+    </w:lvl>
+  </w:abstractNum>
+  <w:abstractNum w:abstractNumId="5">
     <w:nsid w:val="26233C5D"/>
     <w:multiLevelType w:val="hybridMultilevel"/>
     <w:tmpl w:val="EC508154"/>
@@ -21668,7 +23211,7 @@
       </w:rPr>
     </w:lvl>
   </w:abstractNum>
-  <w:abstractNum w:abstractNumId="5">
+  <w:abstractNum w:abstractNumId="6">
     <w:nsid w:val="2BB628DD"/>
     <w:multiLevelType w:val="multilevel"/>
     <w:tmpl w:val="0807001F"/>
@@ -21754,7 +23297,7 @@
       </w:pPr>
     </w:lvl>
   </w:abstractNum>
-  <w:abstractNum w:abstractNumId="6">
+  <w:abstractNum w:abstractNumId="7">
     <w:nsid w:val="2F035262"/>
     <w:multiLevelType w:val="multilevel"/>
     <w:tmpl w:val="0807001F"/>
@@ -21840,7 +23383,7 @@
       </w:pPr>
     </w:lvl>
   </w:abstractNum>
-  <w:abstractNum w:abstractNumId="7">
+  <w:abstractNum w:abstractNumId="8">
     <w:nsid w:val="3262206F"/>
     <w:multiLevelType w:val="hybridMultilevel"/>
     <w:tmpl w:val="02224F88"/>
@@ -21953,7 +23496,7 @@
       </w:rPr>
     </w:lvl>
   </w:abstractNum>
-  <w:abstractNum w:abstractNumId="8">
+  <w:abstractNum w:abstractNumId="9">
     <w:nsid w:val="38CB7C91"/>
     <w:multiLevelType w:val="hybridMultilevel"/>
     <w:tmpl w:val="EA72C9DA"/>
@@ -22066,7 +23609,7 @@
       </w:rPr>
     </w:lvl>
   </w:abstractNum>
-  <w:abstractNum w:abstractNumId="9">
+  <w:abstractNum w:abstractNumId="10">
     <w:nsid w:val="3E934F35"/>
     <w:multiLevelType w:val="hybridMultilevel"/>
     <w:tmpl w:val="00C02C8C"/>
@@ -22152,7 +23695,7 @@
       </w:pPr>
     </w:lvl>
   </w:abstractNum>
-  <w:abstractNum w:abstractNumId="10">
+  <w:abstractNum w:abstractNumId="11">
     <w:nsid w:val="42893941"/>
     <w:multiLevelType w:val="hybridMultilevel"/>
     <w:tmpl w:val="271498BE"/>
@@ -22241,7 +23784,7 @@
       </w:pPr>
     </w:lvl>
   </w:abstractNum>
-  <w:abstractNum w:abstractNumId="11">
+  <w:abstractNum w:abstractNumId="12">
     <w:nsid w:val="43E86F87"/>
     <w:multiLevelType w:val="multilevel"/>
     <w:tmpl w:val="0807001F"/>
@@ -22327,7 +23870,7 @@
       </w:pPr>
     </w:lvl>
   </w:abstractNum>
-  <w:abstractNum w:abstractNumId="12">
+  <w:abstractNum w:abstractNumId="13">
     <w:nsid w:val="44721DED"/>
     <w:multiLevelType w:val="hybridMultilevel"/>
     <w:tmpl w:val="631E08DC"/>
@@ -22440,7 +23983,7 @@
       </w:rPr>
     </w:lvl>
   </w:abstractNum>
-  <w:abstractNum w:abstractNumId="13">
+  <w:abstractNum w:abstractNumId="14">
     <w:nsid w:val="578A22E6"/>
     <w:multiLevelType w:val="multilevel"/>
     <w:tmpl w:val="0807001F"/>
@@ -22526,7 +24069,7 @@
       </w:pPr>
     </w:lvl>
   </w:abstractNum>
-  <w:abstractNum w:abstractNumId="14">
+  <w:abstractNum w:abstractNumId="15">
     <w:nsid w:val="5AD6033B"/>
     <w:multiLevelType w:val="hybridMultilevel"/>
     <w:tmpl w:val="5048686C"/>
@@ -22612,7 +24155,7 @@
       </w:pPr>
     </w:lvl>
   </w:abstractNum>
-  <w:abstractNum w:abstractNumId="15">
+  <w:abstractNum w:abstractNumId="16">
     <w:nsid w:val="641556A1"/>
     <w:multiLevelType w:val="multilevel"/>
     <w:tmpl w:val="0807001F"/>
@@ -22698,7 +24241,7 @@
       </w:pPr>
     </w:lvl>
   </w:abstractNum>
-  <w:abstractNum w:abstractNumId="16">
+  <w:abstractNum w:abstractNumId="17">
     <w:nsid w:val="67E03FC8"/>
     <w:multiLevelType w:val="hybridMultilevel"/>
     <w:tmpl w:val="1FA8D428"/>
@@ -22784,7 +24327,7 @@
       </w:pPr>
     </w:lvl>
   </w:abstractNum>
-  <w:abstractNum w:abstractNumId="17">
+  <w:abstractNum w:abstractNumId="18">
     <w:nsid w:val="6E0F77C0"/>
     <w:multiLevelType w:val="hybridMultilevel"/>
     <w:tmpl w:val="4ECC5F62"/>
@@ -22870,7 +24413,7 @@
       </w:pPr>
     </w:lvl>
   </w:abstractNum>
-  <w:abstractNum w:abstractNumId="18">
+  <w:abstractNum w:abstractNumId="19">
     <w:nsid w:val="78A05FC0"/>
     <w:multiLevelType w:val="hybridMultilevel"/>
     <w:tmpl w:val="1F846B28"/>
@@ -22983,7 +24526,7 @@
       </w:rPr>
     </w:lvl>
   </w:abstractNum>
-  <w:abstractNum w:abstractNumId="19">
+  <w:abstractNum w:abstractNumId="20">
     <w:nsid w:val="7B055490"/>
     <w:multiLevelType w:val="multilevel"/>
     <w:tmpl w:val="0807001F"/>
@@ -23070,64 +24613,67 @@
     </w:lvl>
   </w:abstractNum>
   <w:num w:numId="1">
-    <w:abstractNumId w:val="9"/>
+    <w:abstractNumId w:val="10"/>
   </w:num>
   <w:num w:numId="2">
-    <w:abstractNumId w:val="12"/>
+    <w:abstractNumId w:val="13"/>
   </w:num>
   <w:num w:numId="3">
     <w:abstractNumId w:val="2"/>
   </w:num>
   <w:num w:numId="4">
-    <w:abstractNumId w:val="17"/>
+    <w:abstractNumId w:val="18"/>
   </w:num>
   <w:num w:numId="5">
-    <w:abstractNumId w:val="4"/>
+    <w:abstractNumId w:val="5"/>
   </w:num>
   <w:num w:numId="6">
     <w:abstractNumId w:val="0"/>
   </w:num>
   <w:num w:numId="7">
-    <w:abstractNumId w:val="10"/>
+    <w:abstractNumId w:val="11"/>
   </w:num>
   <w:num w:numId="8">
-    <w:abstractNumId w:val="18"/>
+    <w:abstractNumId w:val="19"/>
   </w:num>
   <w:num w:numId="9">
-    <w:abstractNumId w:val="5"/>
+    <w:abstractNumId w:val="6"/>
   </w:num>
   <w:num w:numId="10">
-    <w:abstractNumId w:val="7"/>
+    <w:abstractNumId w:val="8"/>
   </w:num>
   <w:num w:numId="11">
-    <w:abstractNumId w:val="11"/>
+    <w:abstractNumId w:val="12"/>
   </w:num>
   <w:num w:numId="12">
     <w:abstractNumId w:val="1"/>
   </w:num>
   <w:num w:numId="13">
-    <w:abstractNumId w:val="13"/>
+    <w:abstractNumId w:val="14"/>
   </w:num>
   <w:num w:numId="14">
-    <w:abstractNumId w:val="15"/>
+    <w:abstractNumId w:val="16"/>
   </w:num>
   <w:num w:numId="15">
-    <w:abstractNumId w:val="6"/>
+    <w:abstractNumId w:val="7"/>
   </w:num>
   <w:num w:numId="16">
     <w:abstractNumId w:val="3"/>
   </w:num>
   <w:num w:numId="17">
-    <w:abstractNumId w:val="19"/>
+    <w:abstractNumId w:val="20"/>
   </w:num>
   <w:num w:numId="18">
-    <w:abstractNumId w:val="8"/>
+    <w:abstractNumId w:val="9"/>
   </w:num>
   <w:num w:numId="19">
-    <w:abstractNumId w:val="16"/>
+    <w:abstractNumId w:val="17"/>
   </w:num>
   <w:num w:numId="20">
-    <w:abstractNumId w:val="14"/>
+    <w:abstractNumId w:val="15"/>
+  </w:num>
+  <w:num w:numId="21">
+    <w:abstractNumId w:val="4"/>
   </w:num>
 </w:numbering>
 </file>
@@ -24696,7 +26242,7 @@
 </file>
 
 <file path=customXml/itemProps1.xml><?xml version="1.0" encoding="utf-8"?>
-<ds:datastoreItem xmlns:ds="http://schemas.openxmlformats.org/officeDocument/2006/customXml" ds:itemID="{27A4ED70-2E51-4CED-8E90-BAFF549BE5E0}">
+<ds:datastoreItem xmlns:ds="http://schemas.openxmlformats.org/officeDocument/2006/customXml" ds:itemID="{5E8D0F0C-E8A1-41CC-B892-05AD5E62746C}">
   <ds:schemaRefs>
     <ds:schemaRef ds:uri="http://schemas.openxmlformats.org/officeDocument/2006/bibliography"/>
   </ds:schemaRefs>

</xml_diff>